<commit_message>
added answers to ws 12
</commit_message>
<xml_diff>
--- a/RobotArm/outreach/Intro to Robotics with the UH Charter School.docx
+++ b/RobotArm/outreach/Intro to Robotics with the UH Charter School.docx
@@ -116,27 +116,14 @@
                       <w:r>
                         <w:t xml:space="preserve">Figure </w:t>
                       </w:r>
-                      <w:r>
-                        <w:fldChar w:fldCharType="begin"/>
-                      </w:r>
-                      <w:r>
-                        <w:instrText xml:space="preserve"> SEQ Figure \* ARABIC </w:instrText>
-                      </w:r>
-                      <w:r>
-                        <w:fldChar w:fldCharType="separate"/>
-                      </w:r>
-                      <w:r>
-                        <w:rPr>
-                          <w:noProof/>
-                        </w:rPr>
-                        <w:t>1</w:t>
-                      </w:r>
-                      <w:r>
-                        <w:rPr>
-                          <w:noProof/>
-                        </w:rPr>
-                        <w:fldChar w:fldCharType="end"/>
-                      </w:r>
+                      <w:fldSimple w:instr=" SEQ Figure \* ARABIC ">
+                        <w:r>
+                          <w:rPr>
+                            <w:noProof/>
+                          </w:rPr>
+                          <w:t>1</w:t>
+                        </w:r>
+                      </w:fldSimple>
                       <w:r>
                         <w:t xml:space="preserve">: one robot arm built by UH </w:t>
                       </w:r>
@@ -185,7 +172,7 @@
                     </pic:cNvPicPr>
                   </pic:nvPicPr>
                   <pic:blipFill>
-                    <a:blip r:embed="rId6">
+                    <a:blip r:embed="rId7">
                       <a:extLst>
                         <a:ext uri="{28A0092B-C50C-407E-A947-70E740481C1C}">
                           <a14:useLocalDpi xmlns:a14="http://schemas.microsoft.com/office/drawing/2010/main" val="0"/>
@@ -324,7 +311,7 @@
           <w:numId w:val="1"/>
         </w:numPr>
       </w:pPr>
-      <w:hyperlink r:id="rId7" w:history="1">
+      <w:hyperlink r:id="rId8" w:history="1">
         <w:r>
           <w:rPr>
             <w:rStyle w:val="Hyperlink"/>
@@ -397,7 +384,13 @@
         <w:t xml:space="preserve"> (6 min)</w:t>
       </w:r>
       <w:r>
-        <w:t>:  meet the robot arm, learn concept “Degrees of Freedom” and “workspace”</w:t>
+        <w:t>:  meet the robot arm, learn concept</w:t>
+      </w:r>
+      <w:r>
+        <w:t>s</w:t>
+      </w:r>
+      <w:r>
+        <w:t xml:space="preserve"> “Degrees of Freedom” and “workspace”</w:t>
       </w:r>
     </w:p>
     <w:p>
@@ -450,14 +443,7 @@
           <w:b/>
           <w:i/>
         </w:rPr>
-        <w:t>Degrees of Freedom</w:t>
-      </w:r>
-      <w:r>
-        <w:rPr>
-          <w:b/>
-          <w:i/>
-        </w:rPr>
-        <w:t xml:space="preserve"> = number of joints</w:t>
+        <w:t>Degrees of Freedom = number of joints</w:t>
       </w:r>
     </w:p>
     <w:p>
@@ -585,10 +571,7 @@
         <w:t>Workspace</w:t>
       </w:r>
       <w:r>
-        <w:t>”, and show</w:t>
-      </w:r>
-      <w:r>
-        <w:t xml:space="preserve"> it to the students: </w:t>
+        <w:t xml:space="preserve">”, and show it to the students: </w:t>
       </w:r>
     </w:p>
     <w:p>
@@ -900,18 +883,13 @@
       <w:r>
         <w:t>Switch student who is the robot and repeat.</w:t>
       </w:r>
-      <w:bookmarkStart w:id="0" w:name="_GoBack"/>
-      <w:bookmarkEnd w:id="0"/>
     </w:p>
     <w:p>
       <w:pPr>
         <w:pStyle w:val="Heading2"/>
       </w:pPr>
       <w:r>
-        <w:t>Optional Activity 5</w:t>
-      </w:r>
-      <w:r>
-        <w:t xml:space="preserve"> (6 min):  Show demo program on robot arm</w:t>
+        <w:t>Optional Activity 5 (6 min):  Show demo program on robot arm</w:t>
       </w:r>
     </w:p>
     <w:p>
@@ -963,10 +941,7 @@
         <w:pStyle w:val="Heading2"/>
       </w:pPr>
       <w:r>
-        <w:t>Activity 6</w:t>
-      </w:r>
-      <w:r>
-        <w:t xml:space="preserve"> (4 min):  show the NASA </w:t>
+        <w:t xml:space="preserve">Activity 6 (4 min):  show the NASA </w:t>
       </w:r>
       <w:proofErr w:type="spellStart"/>
       <w:r>
@@ -1027,7 +1002,6 @@
         <w:br w:type="page"/>
       </w:r>
     </w:p>
-    <w:p/>
     <w:p>
       <w:r>
         <w:rPr>
@@ -1036,17 +1010,17 @@
         <mc:AlternateContent>
           <mc:Choice Requires="wps">
             <w:drawing>
-              <wp:anchor distT="0" distB="0" distL="114300" distR="114300" simplePos="0" relativeHeight="251673600" behindDoc="0" locked="0" layoutInCell="1" allowOverlap="1" wp14:anchorId="511C5CB8" wp14:editId="321366D0">
+              <wp:anchor distT="0" distB="0" distL="114300" distR="114300" simplePos="0" relativeHeight="251673600" behindDoc="0" locked="0" layoutInCell="1" allowOverlap="1" wp14:anchorId="511C5CB8" wp14:editId="65729CDD">
                 <wp:simplePos x="0" y="0"/>
                 <wp:positionH relativeFrom="column">
-                  <wp:posOffset>1714500</wp:posOffset>
+                  <wp:posOffset>4914900</wp:posOffset>
                 </wp:positionH>
                 <wp:positionV relativeFrom="paragraph">
-                  <wp:posOffset>2171700</wp:posOffset>
+                  <wp:posOffset>-198120</wp:posOffset>
                 </wp:positionV>
                 <wp:extent cx="1092200" cy="655320"/>
                 <wp:effectExtent l="0" t="0" r="0" b="5080"/>
-                <wp:wrapSquare wrapText="bothSides"/>
+                <wp:wrapNone/>
                 <wp:docPr id="12" name="Text Box 12"/>
                 <wp:cNvGraphicFramePr/>
                 <a:graphic xmlns:a="http://schemas.openxmlformats.org/drawingml/2006/main">
@@ -1067,6 +1041,9 @@
                         </a:ln>
                         <a:effectLst/>
                         <a:extLst>
+                          <a:ext uri="{FAA26D3D-D897-4be2-8F04-BA451C77F1D7}">
+                            <ma14:placeholderFlag xmlns:ma14="http://schemas.microsoft.com/office/mac/drawingml/2011/main"/>
+                          </a:ext>
                           <a:ext uri="{C572A759-6A51-4108-AA02-DFA0A04FC94B}">
                             <ma14:wrappingTextBoxFlag xmlns:ma14="http://schemas.microsoft.com/office/mac/drawingml/2011/main"/>
                           </a:ext>
@@ -1114,12 +1091,18 @@
                     </wps:wsp>
                   </a:graphicData>
                 </a:graphic>
+                <wp14:sizeRelH relativeFrom="margin">
+                  <wp14:pctWidth>0</wp14:pctWidth>
+                </wp14:sizeRelH>
+                <wp14:sizeRelV relativeFrom="margin">
+                  <wp14:pctHeight>0</wp14:pctHeight>
+                </wp14:sizeRelV>
               </wp:anchor>
             </w:drawing>
           </mc:Choice>
           <mc:Fallback>
             <w:pict>
-              <v:shape id="Text Box 12" o:spid="_x0000_s1027" type="#_x0000_t202" style="position:absolute;margin-left:135pt;margin-top:171pt;width:86pt;height:51.6pt;z-index:251673600;visibility:visible;mso-wrap-style:square;mso-wrap-distance-left:9pt;mso-wrap-distance-top:0;mso-wrap-distance-right:9pt;mso-wrap-distance-bottom:0;mso-position-horizontal:absolute;mso-position-horizontal-relative:text;mso-position-vertical:absolute;mso-position-vertical-relative:text;v-text-anchor:top" o:gfxdata="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" filled="f" stroked="f">
+              <v:shape id="Text Box 12" o:spid="_x0000_s1027" type="#_x0000_t202" style="position:absolute;margin-left:387pt;margin-top:-15.55pt;width:86pt;height:51.6pt;z-index:251673600;visibility:visible;mso-wrap-style:square;mso-width-percent:0;mso-height-percent:0;mso-wrap-distance-left:9pt;mso-wrap-distance-top:0;mso-wrap-distance-right:9pt;mso-wrap-distance-bottom:0;mso-position-horizontal:absolute;mso-position-horizontal-relative:text;mso-position-vertical:absolute;mso-position-vertical-relative:text;mso-width-percent:0;mso-height-percent:0;mso-width-relative:margin;mso-height-relative:margin;v-text-anchor:top" o:gfxdata="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" filled="f" stroked="f">
                 <v:textbox>
                   <w:txbxContent>
                     <w:p>
@@ -1139,84 +1122,10 @@
                     </w:p>
                   </w:txbxContent>
                 </v:textbox>
-                <w10:wrap type="square"/>
               </v:shape>
             </w:pict>
           </mc:Fallback>
         </mc:AlternateContent>
-      </w:r>
-      <w:r>
-        <w:rPr>
-          <w:noProof/>
-        </w:rPr>
-        <w:drawing>
-          <wp:anchor distT="0" distB="0" distL="114300" distR="114300" simplePos="0" relativeHeight="251670528" behindDoc="0" locked="0" layoutInCell="1" allowOverlap="1" wp14:anchorId="6A8BD844" wp14:editId="18599DD5">
-            <wp:simplePos x="0" y="0"/>
-            <wp:positionH relativeFrom="column">
-              <wp:posOffset>-342900</wp:posOffset>
-            </wp:positionH>
-            <wp:positionV relativeFrom="paragraph">
-              <wp:posOffset>228600</wp:posOffset>
-            </wp:positionV>
-            <wp:extent cx="6662420" cy="4686300"/>
-            <wp:effectExtent l="0" t="0" r="0" b="12700"/>
-            <wp:wrapSquare wrapText="bothSides"/>
-            <wp:docPr id="7" name="Picture 7" descr="Macintosh HD:Users:ab55:Desktop:git:Class-Materials:RobotArm:outreach:Duplo.jpg"/>
-            <wp:cNvGraphicFramePr>
-              <a:graphicFrameLocks xmlns:a="http://schemas.openxmlformats.org/drawingml/2006/main" noChangeAspect="1"/>
-            </wp:cNvGraphicFramePr>
-            <a:graphic xmlns:a="http://schemas.openxmlformats.org/drawingml/2006/main">
-              <a:graphicData uri="http://schemas.openxmlformats.org/drawingml/2006/picture">
-                <pic:pic xmlns:pic="http://schemas.openxmlformats.org/drawingml/2006/picture">
-                  <pic:nvPicPr>
-                    <pic:cNvPr id="7" name="Picture 7" descr="Macintosh HD:Users:ab55:Desktop:git:Class-Materials:RobotArm:outreach:Duplo.jpg"/>
-                    <pic:cNvPicPr>
-                      <a:picLocks noChangeAspect="1"/>
-                    </pic:cNvPicPr>
-                  </pic:nvPicPr>
-                  <pic:blipFill rotWithShape="1">
-                    <a:blip r:embed="rId8">
-                      <a:extLst>
-                        <a:ext uri="{BEBA8EAE-BF5A-486C-A8C5-ECC9F3942E4B}">
-                          <a14:imgProps xmlns:a14="http://schemas.microsoft.com/office/drawing/2010/main">
-                            <a14:imgLayer r:embed="rId9">
-                              <a14:imgEffect>
-                                <a14:brightnessContrast bright="40000"/>
-                              </a14:imgEffect>
-                            </a14:imgLayer>
-                          </a14:imgProps>
-                        </a:ext>
-                        <a:ext uri="{28A0092B-C50C-407E-A947-70E740481C1C}">
-                          <a14:useLocalDpi xmlns:a14="http://schemas.microsoft.com/office/drawing/2010/main" val="0"/>
-                        </a:ext>
-                      </a:extLst>
-                    </a:blip>
-                    <a:srcRect l="6748" t="1920" r="19585" b="5978"/>
-                    <a:stretch/>
-                  </pic:blipFill>
-                  <pic:spPr bwMode="auto">
-                    <a:xfrm>
-                      <a:off x="0" y="0"/>
-                      <a:ext cx="6662420" cy="4686300"/>
-                    </a:xfrm>
-                    <a:prstGeom prst="rect">
-                      <a:avLst/>
-                    </a:prstGeom>
-                    <a:noFill/>
-                    <a:ln>
-                      <a:noFill/>
-                    </a:ln>
-                    <a:extLst>
-                      <a:ext uri="{53640926-AAD7-44d8-BBD7-CCE9431645EC}">
-                        <a14:shadowObscured xmlns:a14="http://schemas.microsoft.com/office/drawing/2010/main"/>
-                      </a:ext>
-                    </a:extLst>
-                  </pic:spPr>
-                </pic:pic>
-              </a:graphicData>
-            </a:graphic>
-          </wp:anchor>
-        </w:drawing>
       </w:r>
       <w:r>
         <w:rPr>
@@ -1225,18 +1134,18 @@
         <mc:AlternateContent>
           <mc:Choice Requires="wps">
             <w:drawing>
-              <wp:anchor distT="0" distB="0" distL="114300" distR="114300" simplePos="0" relativeHeight="251671552" behindDoc="0" locked="0" layoutInCell="1" allowOverlap="1" wp14:anchorId="79FFF573" wp14:editId="14E6C297">
+              <wp:anchor distT="0" distB="0" distL="114300" distR="114300" simplePos="0" relativeHeight="251672576" behindDoc="0" locked="0" layoutInCell="1" allowOverlap="1" wp14:anchorId="30ECEFB3" wp14:editId="417261F6">
                 <wp:simplePos x="0" y="0"/>
                 <wp:positionH relativeFrom="column">
-                  <wp:posOffset>2279335</wp:posOffset>
+                  <wp:posOffset>3771900</wp:posOffset>
                 </wp:positionH>
                 <wp:positionV relativeFrom="paragraph">
-                  <wp:posOffset>320869</wp:posOffset>
+                  <wp:posOffset>-198120</wp:posOffset>
                 </wp:positionV>
-                <wp:extent cx="1092598" cy="655596"/>
+                <wp:extent cx="1092200" cy="655320"/>
                 <wp:effectExtent l="0" t="0" r="0" b="5080"/>
-                <wp:wrapSquare wrapText="bothSides"/>
-                <wp:docPr id="9" name="Text Box 9"/>
+                <wp:wrapNone/>
+                <wp:docPr id="11" name="Text Box 11"/>
                 <wp:cNvGraphicFramePr/>
                 <a:graphic xmlns:a="http://schemas.openxmlformats.org/drawingml/2006/main">
                   <a:graphicData uri="http://schemas.microsoft.com/office/word/2010/wordprocessingShape">
@@ -1245,7 +1154,7 @@
                       <wps:spPr>
                         <a:xfrm>
                           <a:off x="0" y="0"/>
-                          <a:ext cx="1092598" cy="655596"/>
+                          <a:ext cx="1092200" cy="655320"/>
                         </a:xfrm>
                         <a:prstGeom prst="rect">
                           <a:avLst/>
@@ -1256,6 +1165,133 @@
                         </a:ln>
                         <a:effectLst/>
                         <a:extLst>
+                          <a:ext uri="{FAA26D3D-D897-4be2-8F04-BA451C77F1D7}">
+                            <ma14:placeholderFlag xmlns:ma14="http://schemas.microsoft.com/office/mac/drawingml/2011/main"/>
+                          </a:ext>
+                          <a:ext uri="{C572A759-6A51-4108-AA02-DFA0A04FC94B}">
+                            <ma14:wrappingTextBoxFlag xmlns:ma14="http://schemas.microsoft.com/office/mac/drawingml/2011/main"/>
+                          </a:ext>
+                        </a:extLst>
+                      </wps:spPr>
+                      <wps:style>
+                        <a:lnRef idx="0">
+                          <a:schemeClr val="accent1"/>
+                        </a:lnRef>
+                        <a:fillRef idx="0">
+                          <a:schemeClr val="accent1"/>
+                        </a:fillRef>
+                        <a:effectRef idx="0">
+                          <a:schemeClr val="accent1"/>
+                        </a:effectRef>
+                        <a:fontRef idx="minor">
+                          <a:schemeClr val="dk1"/>
+                        </a:fontRef>
+                      </wps:style>
+                      <wps:txbx>
+                        <w:txbxContent>
+                          <w:p>
+                            <w:pPr>
+                              <w:rPr>
+                                <w:sz w:val="40"/>
+                                <w:szCs w:val="40"/>
+                              </w:rPr>
+                            </w:pPr>
+                            <w:r>
+                              <w:rPr>
+                                <w:sz w:val="40"/>
+                                <w:szCs w:val="40"/>
+                              </w:rPr>
+                              <w:t>(2)</w:t>
+                            </w:r>
+                          </w:p>
+                        </w:txbxContent>
+                      </wps:txbx>
+                      <wps:bodyPr rot="0" spcFirstLastPara="0" vertOverflow="overflow" horzOverflow="overflow" vert="horz" wrap="square" lIns="91440" tIns="45720" rIns="91440" bIns="45720" numCol="1" spcCol="0" rtlCol="0" fromWordArt="0" anchor="t" anchorCtr="0" forceAA="0" compatLnSpc="1">
+                        <a:prstTxWarp prst="textNoShape">
+                          <a:avLst/>
+                        </a:prstTxWarp>
+                        <a:noAutofit/>
+                      </wps:bodyPr>
+                    </wps:wsp>
+                  </a:graphicData>
+                </a:graphic>
+                <wp14:sizeRelH relativeFrom="margin">
+                  <wp14:pctWidth>0</wp14:pctWidth>
+                </wp14:sizeRelH>
+                <wp14:sizeRelV relativeFrom="margin">
+                  <wp14:pctHeight>0</wp14:pctHeight>
+                </wp14:sizeRelV>
+              </wp:anchor>
+            </w:drawing>
+          </mc:Choice>
+          <mc:Fallback>
+            <w:pict>
+              <v:shape id="Text Box 11" o:spid="_x0000_s1028" type="#_x0000_t202" style="position:absolute;margin-left:297pt;margin-top:-15.55pt;width:86pt;height:51.6pt;z-index:251672576;visibility:visible;mso-wrap-style:square;mso-width-percent:0;mso-height-percent:0;mso-wrap-distance-left:9pt;mso-wrap-distance-top:0;mso-wrap-distance-right:9pt;mso-wrap-distance-bottom:0;mso-position-horizontal:absolute;mso-position-horizontal-relative:text;mso-position-vertical:absolute;mso-position-vertical-relative:text;mso-width-percent:0;mso-height-percent:0;mso-width-relative:margin;mso-height-relative:margin;v-text-anchor:top" o:gfxdata="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" filled="f" stroked="f">
+                <v:textbox>
+                  <w:txbxContent>
+                    <w:p>
+                      <w:pPr>
+                        <w:rPr>
+                          <w:sz w:val="40"/>
+                          <w:szCs w:val="40"/>
+                        </w:rPr>
+                      </w:pPr>
+                      <w:r>
+                        <w:rPr>
+                          <w:sz w:val="40"/>
+                          <w:szCs w:val="40"/>
+                        </w:rPr>
+                        <w:t>(2)</w:t>
+                      </w:r>
+                    </w:p>
+                  </w:txbxContent>
+                </v:textbox>
+              </v:shape>
+            </w:pict>
+          </mc:Fallback>
+        </mc:AlternateContent>
+      </w:r>
+      <w:r>
+        <w:rPr>
+          <w:noProof/>
+        </w:rPr>
+        <mc:AlternateContent>
+          <mc:Choice Requires="wps">
+            <w:drawing>
+              <wp:anchor distT="0" distB="0" distL="114300" distR="114300" simplePos="0" relativeHeight="251671552" behindDoc="0" locked="0" layoutInCell="1" allowOverlap="1" wp14:anchorId="79FFF573" wp14:editId="7074D907">
+                <wp:simplePos x="0" y="0"/>
+                <wp:positionH relativeFrom="column">
+                  <wp:posOffset>1993900</wp:posOffset>
+                </wp:positionH>
+                <wp:positionV relativeFrom="paragraph">
+                  <wp:posOffset>-312420</wp:posOffset>
+                </wp:positionV>
+                <wp:extent cx="1092200" cy="655320"/>
+                <wp:effectExtent l="0" t="0" r="0" b="5080"/>
+                <wp:wrapNone/>
+                <wp:docPr id="9" name="Text Box 9"/>
+                <wp:cNvGraphicFramePr/>
+                <a:graphic xmlns:a="http://schemas.openxmlformats.org/drawingml/2006/main">
+                  <a:graphicData uri="http://schemas.microsoft.com/office/word/2010/wordprocessingShape">
+                    <wps:wsp>
+                      <wps:cNvSpPr txBox="1"/>
+                      <wps:spPr>
+                        <a:xfrm>
+                          <a:off x="0" y="0"/>
+                          <a:ext cx="1092200" cy="655320"/>
+                        </a:xfrm>
+                        <a:prstGeom prst="rect">
+                          <a:avLst/>
+                        </a:prstGeom>
+                        <a:noFill/>
+                        <a:ln>
+                          <a:noFill/>
+                        </a:ln>
+                        <a:effectLst/>
+                        <a:extLst>
+                          <a:ext uri="{FAA26D3D-D897-4be2-8F04-BA451C77F1D7}">
+                            <ma14:placeholderFlag xmlns:ma14="http://schemas.microsoft.com/office/mac/drawingml/2011/main"/>
+                          </a:ext>
                           <a:ext uri="{C572A759-6A51-4108-AA02-DFA0A04FC94B}">
                             <ma14:wrappingTextBoxFlag xmlns:ma14="http://schemas.microsoft.com/office/mac/drawingml/2011/main"/>
                           </a:ext>
@@ -1303,12 +1339,18 @@
                     </wps:wsp>
                   </a:graphicData>
                 </a:graphic>
+                <wp14:sizeRelH relativeFrom="margin">
+                  <wp14:pctWidth>0</wp14:pctWidth>
+                </wp14:sizeRelH>
+                <wp14:sizeRelV relativeFrom="margin">
+                  <wp14:pctHeight>0</wp14:pctHeight>
+                </wp14:sizeRelV>
               </wp:anchor>
             </w:drawing>
           </mc:Choice>
           <mc:Fallback>
             <w:pict>
-              <v:shape id="Text Box 9" o:spid="_x0000_s1028" type="#_x0000_t202" style="position:absolute;margin-left:179.5pt;margin-top:25.25pt;width:86.05pt;height:51.6pt;z-index:251671552;visibility:visible;mso-wrap-style:square;mso-wrap-distance-left:9pt;mso-wrap-distance-top:0;mso-wrap-distance-right:9pt;mso-wrap-distance-bottom:0;mso-position-horizontal:absolute;mso-position-horizontal-relative:text;mso-position-vertical:absolute;mso-position-vertical-relative:text;v-text-anchor:top" o:gfxdata="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" filled="f" stroked="f">
+              <v:shape id="Text Box 9" o:spid="_x0000_s1029" type="#_x0000_t202" style="position:absolute;margin-left:157pt;margin-top:-24.55pt;width:86pt;height:51.6pt;z-index:251671552;visibility:visible;mso-wrap-style:square;mso-width-percent:0;mso-height-percent:0;mso-wrap-distance-left:9pt;mso-wrap-distance-top:0;mso-wrap-distance-right:9pt;mso-wrap-distance-bottom:0;mso-position-horizontal:absolute;mso-position-horizontal-relative:text;mso-position-vertical:absolute;mso-position-vertical-relative:text;mso-width-percent:0;mso-height-percent:0;mso-width-relative:margin;mso-height-relative:margin;v-text-anchor:top" o:gfxdata="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" filled="f" stroked="f">
                 <v:textbox>
                   <w:txbxContent>
                     <w:p>
@@ -1328,7 +1370,6 @@
                     </w:p>
                   </w:txbxContent>
                 </v:textbox>
-                <w10:wrap type="square"/>
               </v:shape>
             </w:pict>
           </mc:Fallback>
@@ -1341,18 +1382,18 @@
         <mc:AlternateContent>
           <mc:Choice Requires="wps">
             <w:drawing>
-              <wp:anchor distT="0" distB="0" distL="114300" distR="114300" simplePos="0" relativeHeight="251672576" behindDoc="0" locked="0" layoutInCell="1" allowOverlap="1" wp14:anchorId="30ECEFB3" wp14:editId="2113F608">
+              <wp:anchor distT="0" distB="0" distL="114300" distR="114300" simplePos="0" relativeHeight="251756544" behindDoc="0" locked="0" layoutInCell="1" allowOverlap="1" wp14:anchorId="1DADA455" wp14:editId="5B7BDA6A">
                 <wp:simplePos x="0" y="0"/>
                 <wp:positionH relativeFrom="column">
-                  <wp:posOffset>4683051</wp:posOffset>
+                  <wp:posOffset>-114300</wp:posOffset>
                 </wp:positionH>
                 <wp:positionV relativeFrom="paragraph">
-                  <wp:posOffset>1004389</wp:posOffset>
+                  <wp:posOffset>-228600</wp:posOffset>
                 </wp:positionV>
-                <wp:extent cx="1092598" cy="655596"/>
+                <wp:extent cx="1092200" cy="655320"/>
                 <wp:effectExtent l="0" t="0" r="0" b="5080"/>
-                <wp:wrapSquare wrapText="bothSides"/>
-                <wp:docPr id="11" name="Text Box 11"/>
+                <wp:wrapNone/>
+                <wp:docPr id="22" name="Text Box 22"/>
                 <wp:cNvGraphicFramePr/>
                 <a:graphic xmlns:a="http://schemas.openxmlformats.org/drawingml/2006/main">
                   <a:graphicData uri="http://schemas.microsoft.com/office/word/2010/wordprocessingShape">
@@ -1361,7 +1402,7 @@
                       <wps:spPr>
                         <a:xfrm>
                           <a:off x="0" y="0"/>
-                          <a:ext cx="1092598" cy="655596"/>
+                          <a:ext cx="1092200" cy="655320"/>
                         </a:xfrm>
                         <a:prstGeom prst="rect">
                           <a:avLst/>
@@ -1372,6 +1413,1138 @@
                         </a:ln>
                         <a:effectLst/>
                         <a:extLst>
+                          <a:ext uri="{FAA26D3D-D897-4be2-8F04-BA451C77F1D7}">
+                            <ma14:placeholderFlag xmlns:ma14="http://schemas.microsoft.com/office/mac/drawingml/2011/main"/>
+                          </a:ext>
+                          <a:ext uri="{C572A759-6A51-4108-AA02-DFA0A04FC94B}">
+                            <ma14:wrappingTextBoxFlag xmlns:ma14="http://schemas.microsoft.com/office/mac/drawingml/2011/main"/>
+                          </a:ext>
+                        </a:extLst>
+                      </wps:spPr>
+                      <wps:style>
+                        <a:lnRef idx="0">
+                          <a:schemeClr val="accent1"/>
+                        </a:lnRef>
+                        <a:fillRef idx="0">
+                          <a:schemeClr val="accent1"/>
+                        </a:fillRef>
+                        <a:effectRef idx="0">
+                          <a:schemeClr val="accent1"/>
+                        </a:effectRef>
+                        <a:fontRef idx="minor">
+                          <a:schemeClr val="dk1"/>
+                        </a:fontRef>
+                      </wps:style>
+                      <wps:txbx>
+                        <w:txbxContent>
+                          <w:p>
+                            <w:pPr>
+                              <w:rPr>
+                                <w:sz w:val="40"/>
+                                <w:szCs w:val="40"/>
+                              </w:rPr>
+                            </w:pPr>
+                            <w:r>
+                              <w:rPr>
+                                <w:sz w:val="40"/>
+                                <w:szCs w:val="40"/>
+                              </w:rPr>
+                              <w:t>(0</w:t>
+                            </w:r>
+                            <w:r>
+                              <w:rPr>
+                                <w:sz w:val="40"/>
+                                <w:szCs w:val="40"/>
+                              </w:rPr>
+                              <w:t>)</w:t>
+                            </w:r>
+                          </w:p>
+                        </w:txbxContent>
+                      </wps:txbx>
+                      <wps:bodyPr rot="0" spcFirstLastPara="0" vertOverflow="overflow" horzOverflow="overflow" vert="horz" wrap="square" lIns="91440" tIns="45720" rIns="91440" bIns="45720" numCol="1" spcCol="0" rtlCol="0" fromWordArt="0" anchor="t" anchorCtr="0" forceAA="0" compatLnSpc="1">
+                        <a:prstTxWarp prst="textNoShape">
+                          <a:avLst/>
+                        </a:prstTxWarp>
+                        <a:noAutofit/>
+                      </wps:bodyPr>
+                    </wps:wsp>
+                  </a:graphicData>
+                </a:graphic>
+                <wp14:sizeRelH relativeFrom="margin">
+                  <wp14:pctWidth>0</wp14:pctWidth>
+                </wp14:sizeRelH>
+                <wp14:sizeRelV relativeFrom="margin">
+                  <wp14:pctHeight>0</wp14:pctHeight>
+                </wp14:sizeRelV>
+              </wp:anchor>
+            </w:drawing>
+          </mc:Choice>
+          <mc:Fallback>
+            <w:pict>
+              <v:shape id="Text Box 22" o:spid="_x0000_s1030" type="#_x0000_t202" style="position:absolute;margin-left:-8.95pt;margin-top:-17.95pt;width:86pt;height:51.6pt;z-index:251756544;visibility:visible;mso-wrap-style:square;mso-width-percent:0;mso-height-percent:0;mso-wrap-distance-left:9pt;mso-wrap-distance-top:0;mso-wrap-distance-right:9pt;mso-wrap-distance-bottom:0;mso-position-horizontal:absolute;mso-position-horizontal-relative:text;mso-position-vertical:absolute;mso-position-vertical-relative:text;mso-width-percent:0;mso-height-percent:0;mso-width-relative:margin;mso-height-relative:margin;v-text-anchor:top" o:gfxdata="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" filled="f" stroked="f">
+                <v:textbox>
+                  <w:txbxContent>
+                    <w:p>
+                      <w:pPr>
+                        <w:rPr>
+                          <w:sz w:val="40"/>
+                          <w:szCs w:val="40"/>
+                        </w:rPr>
+                      </w:pPr>
+                      <w:r>
+                        <w:rPr>
+                          <w:sz w:val="40"/>
+                          <w:szCs w:val="40"/>
+                        </w:rPr>
+                        <w:t>(0</w:t>
+                      </w:r>
+                      <w:r>
+                        <w:rPr>
+                          <w:sz w:val="40"/>
+                          <w:szCs w:val="40"/>
+                        </w:rPr>
+                        <w:t>)</w:t>
+                      </w:r>
+                    </w:p>
+                  </w:txbxContent>
+                </v:textbox>
+              </v:shape>
+            </w:pict>
+          </mc:Fallback>
+        </mc:AlternateContent>
+      </w:r>
+      <w:r>
+        <w:rPr>
+          <w:noProof/>
+        </w:rPr>
+        <w:drawing>
+          <wp:anchor distT="0" distB="0" distL="114300" distR="114300" simplePos="0" relativeHeight="251754496" behindDoc="1" locked="0" layoutInCell="1" allowOverlap="1" wp14:anchorId="74FDB9F6" wp14:editId="3480915E">
+            <wp:simplePos x="0" y="0"/>
+            <wp:positionH relativeFrom="column">
+              <wp:posOffset>-685800</wp:posOffset>
+            </wp:positionH>
+            <wp:positionV relativeFrom="paragraph">
+              <wp:posOffset>-342900</wp:posOffset>
+            </wp:positionV>
+            <wp:extent cx="7026788" cy="3543300"/>
+            <wp:effectExtent l="0" t="0" r="9525" b="0"/>
+            <wp:wrapNone/>
+            <wp:docPr id="21" name="Picture 21" descr="Macintosh HD:Users:ab55:Downloads:IMG_20160301_085324444.jpg"/>
+            <wp:cNvGraphicFramePr>
+              <a:graphicFrameLocks xmlns:a="http://schemas.openxmlformats.org/drawingml/2006/main" noChangeAspect="1"/>
+            </wp:cNvGraphicFramePr>
+            <a:graphic xmlns:a="http://schemas.openxmlformats.org/drawingml/2006/main">
+              <a:graphicData uri="http://schemas.openxmlformats.org/drawingml/2006/picture">
+                <pic:pic xmlns:pic="http://schemas.openxmlformats.org/drawingml/2006/picture">
+                  <pic:nvPicPr>
+                    <pic:cNvPr id="0" name="Picture 3" descr="Macintosh HD:Users:ab55:Downloads:IMG_20160301_085324444.jpg"/>
+                    <pic:cNvPicPr>
+                      <a:picLocks noChangeAspect="1" noChangeArrowheads="1"/>
+                    </pic:cNvPicPr>
+                  </pic:nvPicPr>
+                  <pic:blipFill rotWithShape="1">
+                    <a:blip r:embed="rId9">
+                      <a:extLst>
+                        <a:ext uri="{BEBA8EAE-BF5A-486C-A8C5-ECC9F3942E4B}">
+                          <a14:imgProps xmlns:a14="http://schemas.microsoft.com/office/drawing/2010/main">
+                            <a14:imgLayer r:embed="rId10">
+                              <a14:imgEffect>
+                                <a14:colorTemperature colorTemp="5300"/>
+                              </a14:imgEffect>
+                              <a14:imgEffect>
+                                <a14:brightnessContrast contrast="-40000"/>
+                              </a14:imgEffect>
+                            </a14:imgLayer>
+                          </a14:imgProps>
+                        </a:ext>
+                        <a:ext uri="{28A0092B-C50C-407E-A947-70E740481C1C}">
+                          <a14:useLocalDpi xmlns:a14="http://schemas.microsoft.com/office/drawing/2010/main" val="0"/>
+                        </a:ext>
+                      </a:extLst>
+                    </a:blip>
+                    <a:srcRect l="7408" t="17039" r="19136" b="17019"/>
+                    <a:stretch/>
+                  </pic:blipFill>
+                  <pic:spPr bwMode="auto">
+                    <a:xfrm>
+                      <a:off x="0" y="0"/>
+                      <a:ext cx="7026788" cy="3543300"/>
+                    </a:xfrm>
+                    <a:prstGeom prst="rect">
+                      <a:avLst/>
+                    </a:prstGeom>
+                    <a:noFill/>
+                    <a:ln>
+                      <a:noFill/>
+                    </a:ln>
+                    <a:extLst>
+                      <a:ext uri="{53640926-AAD7-44d8-BBD7-CCE9431645EC}">
+                        <a14:shadowObscured xmlns:a14="http://schemas.microsoft.com/office/drawing/2010/main"/>
+                      </a:ext>
+                      <a:ext uri="{FAA26D3D-D897-4be2-8F04-BA451C77F1D7}">
+                        <ma14:placeholderFlag xmlns:ma14="http://schemas.microsoft.com/office/mac/drawingml/2011/main"/>
+                      </a:ext>
+                    </a:extLst>
+                  </pic:spPr>
+                </pic:pic>
+              </a:graphicData>
+            </a:graphic>
+            <wp14:sizeRelH relativeFrom="page">
+              <wp14:pctWidth>0</wp14:pctWidth>
+            </wp14:sizeRelH>
+            <wp14:sizeRelV relativeFrom="page">
+              <wp14:pctHeight>0</wp14:pctHeight>
+            </wp14:sizeRelV>
+          </wp:anchor>
+        </w:drawing>
+      </w:r>
+    </w:p>
+    <w:p>
+      <w:r>
+        <w:softHyphen/>
+      </w:r>
+      <w:r>
+        <w:softHyphen/>
+      </w:r>
+    </w:p>
+    <w:p>
+      <w:r>
+        <w:rPr>
+          <w:noProof/>
+        </w:rPr>
+        <mc:AlternateContent>
+          <mc:Choice Requires="wps">
+            <w:drawing>
+              <wp:anchor distT="0" distB="0" distL="114300" distR="114300" simplePos="0" relativeHeight="251782144" behindDoc="0" locked="0" layoutInCell="1" allowOverlap="1" wp14:anchorId="7C723FFC" wp14:editId="1997A130">
+                <wp:simplePos x="0" y="0"/>
+                <wp:positionH relativeFrom="column">
+                  <wp:posOffset>3886200</wp:posOffset>
+                </wp:positionH>
+                <wp:positionV relativeFrom="paragraph">
+                  <wp:posOffset>5045075</wp:posOffset>
+                </wp:positionV>
+                <wp:extent cx="1092200" cy="655320"/>
+                <wp:effectExtent l="0" t="0" r="0" b="5080"/>
+                <wp:wrapNone/>
+                <wp:docPr id="35" name="Text Box 35"/>
+                <wp:cNvGraphicFramePr/>
+                <a:graphic xmlns:a="http://schemas.openxmlformats.org/drawingml/2006/main">
+                  <a:graphicData uri="http://schemas.microsoft.com/office/word/2010/wordprocessingShape">
+                    <wps:wsp>
+                      <wps:cNvSpPr txBox="1"/>
+                      <wps:spPr>
+                        <a:xfrm>
+                          <a:off x="0" y="0"/>
+                          <a:ext cx="1092200" cy="655320"/>
+                        </a:xfrm>
+                        <a:prstGeom prst="rect">
+                          <a:avLst/>
+                        </a:prstGeom>
+                        <a:noFill/>
+                        <a:ln>
+                          <a:noFill/>
+                        </a:ln>
+                        <a:effectLst/>
+                        <a:extLst>
+                          <a:ext uri="{FAA26D3D-D897-4be2-8F04-BA451C77F1D7}">
+                            <ma14:placeholderFlag xmlns:ma14="http://schemas.microsoft.com/office/mac/drawingml/2011/main"/>
+                          </a:ext>
+                          <a:ext uri="{C572A759-6A51-4108-AA02-DFA0A04FC94B}">
+                            <ma14:wrappingTextBoxFlag xmlns:ma14="http://schemas.microsoft.com/office/mac/drawingml/2011/main"/>
+                          </a:ext>
+                        </a:extLst>
+                      </wps:spPr>
+                      <wps:style>
+                        <a:lnRef idx="0">
+                          <a:schemeClr val="accent1"/>
+                        </a:lnRef>
+                        <a:fillRef idx="0">
+                          <a:schemeClr val="accent1"/>
+                        </a:fillRef>
+                        <a:effectRef idx="0">
+                          <a:schemeClr val="accent1"/>
+                        </a:effectRef>
+                        <a:fontRef idx="minor">
+                          <a:schemeClr val="dk1"/>
+                        </a:fontRef>
+                      </wps:style>
+                      <wps:txbx>
+                        <w:txbxContent>
+                          <w:p>
+                            <w:pPr>
+                              <w:rPr>
+                                <w:sz w:val="40"/>
+                                <w:szCs w:val="40"/>
+                              </w:rPr>
+                            </w:pPr>
+                            <w:r>
+                              <w:rPr>
+                                <w:sz w:val="40"/>
+                                <w:szCs w:val="40"/>
+                              </w:rPr>
+                              <w:t>(9</w:t>
+                            </w:r>
+                            <w:r>
+                              <w:rPr>
+                                <w:sz w:val="40"/>
+                                <w:szCs w:val="40"/>
+                              </w:rPr>
+                              <w:t>)</w:t>
+                            </w:r>
+                          </w:p>
+                        </w:txbxContent>
+                      </wps:txbx>
+                      <wps:bodyPr rot="0" spcFirstLastPara="0" vertOverflow="overflow" horzOverflow="overflow" vert="horz" wrap="square" lIns="91440" tIns="45720" rIns="91440" bIns="45720" numCol="1" spcCol="0" rtlCol="0" fromWordArt="0" anchor="t" anchorCtr="0" forceAA="0" compatLnSpc="1">
+                        <a:prstTxWarp prst="textNoShape">
+                          <a:avLst/>
+                        </a:prstTxWarp>
+                        <a:noAutofit/>
+                      </wps:bodyPr>
+                    </wps:wsp>
+                  </a:graphicData>
+                </a:graphic>
+                <wp14:sizeRelH relativeFrom="margin">
+                  <wp14:pctWidth>0</wp14:pctWidth>
+                </wp14:sizeRelH>
+                <wp14:sizeRelV relativeFrom="margin">
+                  <wp14:pctHeight>0</wp14:pctHeight>
+                </wp14:sizeRelV>
+              </wp:anchor>
+            </w:drawing>
+          </mc:Choice>
+          <mc:Fallback>
+            <w:pict>
+              <v:shape id="Text Box 35" o:spid="_x0000_s1031" type="#_x0000_t202" style="position:absolute;margin-left:306pt;margin-top:397.25pt;width:86pt;height:51.6pt;z-index:251782144;visibility:visible;mso-wrap-style:square;mso-width-percent:0;mso-height-percent:0;mso-wrap-distance-left:9pt;mso-wrap-distance-top:0;mso-wrap-distance-right:9pt;mso-wrap-distance-bottom:0;mso-position-horizontal:absolute;mso-position-horizontal-relative:text;mso-position-vertical:absolute;mso-position-vertical-relative:text;mso-width-percent:0;mso-height-percent:0;mso-width-relative:margin;mso-height-relative:margin;v-text-anchor:top" o:gfxdata="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" filled="f" stroked="f">
+                <v:textbox>
+                  <w:txbxContent>
+                    <w:p>
+                      <w:pPr>
+                        <w:rPr>
+                          <w:sz w:val="40"/>
+                          <w:szCs w:val="40"/>
+                        </w:rPr>
+                      </w:pPr>
+                      <w:r>
+                        <w:rPr>
+                          <w:sz w:val="40"/>
+                          <w:szCs w:val="40"/>
+                        </w:rPr>
+                        <w:t>(9</w:t>
+                      </w:r>
+                      <w:r>
+                        <w:rPr>
+                          <w:sz w:val="40"/>
+                          <w:szCs w:val="40"/>
+                        </w:rPr>
+                        <w:t>)</w:t>
+                      </w:r>
+                    </w:p>
+                  </w:txbxContent>
+                </v:textbox>
+              </v:shape>
+            </w:pict>
+          </mc:Fallback>
+        </mc:AlternateContent>
+      </w:r>
+      <w:r>
+        <w:rPr>
+          <w:noProof/>
+        </w:rPr>
+        <mc:AlternateContent>
+          <mc:Choice Requires="wps">
+            <w:drawing>
+              <wp:anchor distT="0" distB="0" distL="114300" distR="114300" simplePos="0" relativeHeight="251780096" behindDoc="0" locked="0" layoutInCell="1" allowOverlap="1" wp14:anchorId="1385AA4F" wp14:editId="5266F655">
+                <wp:simplePos x="0" y="0"/>
+                <wp:positionH relativeFrom="column">
+                  <wp:posOffset>1828800</wp:posOffset>
+                </wp:positionH>
+                <wp:positionV relativeFrom="paragraph">
+                  <wp:posOffset>5387975</wp:posOffset>
+                </wp:positionV>
+                <wp:extent cx="1092200" cy="655320"/>
+                <wp:effectExtent l="0" t="0" r="0" b="5080"/>
+                <wp:wrapNone/>
+                <wp:docPr id="34" name="Text Box 34"/>
+                <wp:cNvGraphicFramePr/>
+                <a:graphic xmlns:a="http://schemas.openxmlformats.org/drawingml/2006/main">
+                  <a:graphicData uri="http://schemas.microsoft.com/office/word/2010/wordprocessingShape">
+                    <wps:wsp>
+                      <wps:cNvSpPr txBox="1"/>
+                      <wps:spPr>
+                        <a:xfrm>
+                          <a:off x="0" y="0"/>
+                          <a:ext cx="1092200" cy="655320"/>
+                        </a:xfrm>
+                        <a:prstGeom prst="rect">
+                          <a:avLst/>
+                        </a:prstGeom>
+                        <a:noFill/>
+                        <a:ln>
+                          <a:noFill/>
+                        </a:ln>
+                        <a:effectLst/>
+                        <a:extLst>
+                          <a:ext uri="{FAA26D3D-D897-4be2-8F04-BA451C77F1D7}">
+                            <ma14:placeholderFlag xmlns:ma14="http://schemas.microsoft.com/office/mac/drawingml/2011/main"/>
+                          </a:ext>
+                          <a:ext uri="{C572A759-6A51-4108-AA02-DFA0A04FC94B}">
+                            <ma14:wrappingTextBoxFlag xmlns:ma14="http://schemas.microsoft.com/office/mac/drawingml/2011/main"/>
+                          </a:ext>
+                        </a:extLst>
+                      </wps:spPr>
+                      <wps:style>
+                        <a:lnRef idx="0">
+                          <a:schemeClr val="accent1"/>
+                        </a:lnRef>
+                        <a:fillRef idx="0">
+                          <a:schemeClr val="accent1"/>
+                        </a:fillRef>
+                        <a:effectRef idx="0">
+                          <a:schemeClr val="accent1"/>
+                        </a:effectRef>
+                        <a:fontRef idx="minor">
+                          <a:schemeClr val="dk1"/>
+                        </a:fontRef>
+                      </wps:style>
+                      <wps:txbx>
+                        <w:txbxContent>
+                          <w:p>
+                            <w:pPr>
+                              <w:rPr>
+                                <w:sz w:val="40"/>
+                                <w:szCs w:val="40"/>
+                              </w:rPr>
+                            </w:pPr>
+                            <w:r>
+                              <w:rPr>
+                                <w:sz w:val="40"/>
+                                <w:szCs w:val="40"/>
+                              </w:rPr>
+                              <w:t>(8</w:t>
+                            </w:r>
+                            <w:r>
+                              <w:rPr>
+                                <w:sz w:val="40"/>
+                                <w:szCs w:val="40"/>
+                              </w:rPr>
+                              <w:t>)</w:t>
+                            </w:r>
+                          </w:p>
+                        </w:txbxContent>
+                      </wps:txbx>
+                      <wps:bodyPr rot="0" spcFirstLastPara="0" vertOverflow="overflow" horzOverflow="overflow" vert="horz" wrap="square" lIns="91440" tIns="45720" rIns="91440" bIns="45720" numCol="1" spcCol="0" rtlCol="0" fromWordArt="0" anchor="t" anchorCtr="0" forceAA="0" compatLnSpc="1">
+                        <a:prstTxWarp prst="textNoShape">
+                          <a:avLst/>
+                        </a:prstTxWarp>
+                        <a:noAutofit/>
+                      </wps:bodyPr>
+                    </wps:wsp>
+                  </a:graphicData>
+                </a:graphic>
+                <wp14:sizeRelH relativeFrom="margin">
+                  <wp14:pctWidth>0</wp14:pctWidth>
+                </wp14:sizeRelH>
+                <wp14:sizeRelV relativeFrom="margin">
+                  <wp14:pctHeight>0</wp14:pctHeight>
+                </wp14:sizeRelV>
+              </wp:anchor>
+            </w:drawing>
+          </mc:Choice>
+          <mc:Fallback>
+            <w:pict>
+              <v:shape id="Text Box 34" o:spid="_x0000_s1032" type="#_x0000_t202" style="position:absolute;margin-left:2in;margin-top:424.25pt;width:86pt;height:51.6pt;z-index:251780096;visibility:visible;mso-wrap-style:square;mso-width-percent:0;mso-height-percent:0;mso-wrap-distance-left:9pt;mso-wrap-distance-top:0;mso-wrap-distance-right:9pt;mso-wrap-distance-bottom:0;mso-position-horizontal:absolute;mso-position-horizontal-relative:text;mso-position-vertical:absolute;mso-position-vertical-relative:text;mso-width-percent:0;mso-height-percent:0;mso-width-relative:margin;mso-height-relative:margin;v-text-anchor:top" o:gfxdata="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" filled="f" stroked="f">
+                <v:textbox>
+                  <w:txbxContent>
+                    <w:p>
+                      <w:pPr>
+                        <w:rPr>
+                          <w:sz w:val="40"/>
+                          <w:szCs w:val="40"/>
+                        </w:rPr>
+                      </w:pPr>
+                      <w:r>
+                        <w:rPr>
+                          <w:sz w:val="40"/>
+                          <w:szCs w:val="40"/>
+                        </w:rPr>
+                        <w:t>(8</w:t>
+                      </w:r>
+                      <w:r>
+                        <w:rPr>
+                          <w:sz w:val="40"/>
+                          <w:szCs w:val="40"/>
+                        </w:rPr>
+                        <w:t>)</w:t>
+                      </w:r>
+                    </w:p>
+                  </w:txbxContent>
+                </v:textbox>
+              </v:shape>
+            </w:pict>
+          </mc:Fallback>
+        </mc:AlternateContent>
+      </w:r>
+      <w:r>
+        <w:rPr>
+          <w:noProof/>
+        </w:rPr>
+        <mc:AlternateContent>
+          <mc:Choice Requires="wps">
+            <w:drawing>
+              <wp:anchor distT="0" distB="0" distL="114300" distR="114300" simplePos="0" relativeHeight="251778048" behindDoc="0" locked="0" layoutInCell="1" allowOverlap="1" wp14:anchorId="650FFA24" wp14:editId="3C8418A4">
+                <wp:simplePos x="0" y="0"/>
+                <wp:positionH relativeFrom="column">
+                  <wp:posOffset>4343400</wp:posOffset>
+                </wp:positionH>
+                <wp:positionV relativeFrom="paragraph">
+                  <wp:posOffset>4016375</wp:posOffset>
+                </wp:positionV>
+                <wp:extent cx="1092200" cy="655320"/>
+                <wp:effectExtent l="0" t="0" r="0" b="5080"/>
+                <wp:wrapNone/>
+                <wp:docPr id="33" name="Text Box 33"/>
+                <wp:cNvGraphicFramePr/>
+                <a:graphic xmlns:a="http://schemas.openxmlformats.org/drawingml/2006/main">
+                  <a:graphicData uri="http://schemas.microsoft.com/office/word/2010/wordprocessingShape">
+                    <wps:wsp>
+                      <wps:cNvSpPr txBox="1"/>
+                      <wps:spPr>
+                        <a:xfrm>
+                          <a:off x="0" y="0"/>
+                          <a:ext cx="1092200" cy="655320"/>
+                        </a:xfrm>
+                        <a:prstGeom prst="rect">
+                          <a:avLst/>
+                        </a:prstGeom>
+                        <a:noFill/>
+                        <a:ln>
+                          <a:noFill/>
+                        </a:ln>
+                        <a:effectLst/>
+                        <a:extLst>
+                          <a:ext uri="{FAA26D3D-D897-4be2-8F04-BA451C77F1D7}">
+                            <ma14:placeholderFlag xmlns:ma14="http://schemas.microsoft.com/office/mac/drawingml/2011/main"/>
+                          </a:ext>
+                          <a:ext uri="{C572A759-6A51-4108-AA02-DFA0A04FC94B}">
+                            <ma14:wrappingTextBoxFlag xmlns:ma14="http://schemas.microsoft.com/office/mac/drawingml/2011/main"/>
+                          </a:ext>
+                        </a:extLst>
+                      </wps:spPr>
+                      <wps:style>
+                        <a:lnRef idx="0">
+                          <a:schemeClr val="accent1"/>
+                        </a:lnRef>
+                        <a:fillRef idx="0">
+                          <a:schemeClr val="accent1"/>
+                        </a:fillRef>
+                        <a:effectRef idx="0">
+                          <a:schemeClr val="accent1"/>
+                        </a:effectRef>
+                        <a:fontRef idx="minor">
+                          <a:schemeClr val="dk1"/>
+                        </a:fontRef>
+                      </wps:style>
+                      <wps:txbx>
+                        <w:txbxContent>
+                          <w:p>
+                            <w:pPr>
+                              <w:rPr>
+                                <w:sz w:val="40"/>
+                                <w:szCs w:val="40"/>
+                              </w:rPr>
+                            </w:pPr>
+                            <w:r>
+                              <w:rPr>
+                                <w:sz w:val="40"/>
+                                <w:szCs w:val="40"/>
+                              </w:rPr>
+                              <w:t>(7)</w:t>
+                            </w:r>
+                          </w:p>
+                        </w:txbxContent>
+                      </wps:txbx>
+                      <wps:bodyPr rot="0" spcFirstLastPara="0" vertOverflow="overflow" horzOverflow="overflow" vert="horz" wrap="square" lIns="91440" tIns="45720" rIns="91440" bIns="45720" numCol="1" spcCol="0" rtlCol="0" fromWordArt="0" anchor="t" anchorCtr="0" forceAA="0" compatLnSpc="1">
+                        <a:prstTxWarp prst="textNoShape">
+                          <a:avLst/>
+                        </a:prstTxWarp>
+                        <a:noAutofit/>
+                      </wps:bodyPr>
+                    </wps:wsp>
+                  </a:graphicData>
+                </a:graphic>
+                <wp14:sizeRelH relativeFrom="margin">
+                  <wp14:pctWidth>0</wp14:pctWidth>
+                </wp14:sizeRelH>
+                <wp14:sizeRelV relativeFrom="margin">
+                  <wp14:pctHeight>0</wp14:pctHeight>
+                </wp14:sizeRelV>
+              </wp:anchor>
+            </w:drawing>
+          </mc:Choice>
+          <mc:Fallback>
+            <w:pict>
+              <v:shape id="Text Box 33" o:spid="_x0000_s1033" type="#_x0000_t202" style="position:absolute;margin-left:342pt;margin-top:316.25pt;width:86pt;height:51.6pt;z-index:251778048;visibility:visible;mso-wrap-style:square;mso-width-percent:0;mso-height-percent:0;mso-wrap-distance-left:9pt;mso-wrap-distance-top:0;mso-wrap-distance-right:9pt;mso-wrap-distance-bottom:0;mso-position-horizontal:absolute;mso-position-horizontal-relative:text;mso-position-vertical:absolute;mso-position-vertical-relative:text;mso-width-percent:0;mso-height-percent:0;mso-width-relative:margin;mso-height-relative:margin;v-text-anchor:top" o:gfxdata="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" filled="f" stroked="f">
+                <v:textbox>
+                  <w:txbxContent>
+                    <w:p>
+                      <w:pPr>
+                        <w:rPr>
+                          <w:sz w:val="40"/>
+                          <w:szCs w:val="40"/>
+                        </w:rPr>
+                      </w:pPr>
+                      <w:r>
+                        <w:rPr>
+                          <w:sz w:val="40"/>
+                          <w:szCs w:val="40"/>
+                        </w:rPr>
+                        <w:t>(7)</w:t>
+                      </w:r>
+                    </w:p>
+                  </w:txbxContent>
+                </v:textbox>
+              </v:shape>
+            </w:pict>
+          </mc:Fallback>
+        </mc:AlternateContent>
+      </w:r>
+      <w:r>
+        <w:rPr>
+          <w:noProof/>
+        </w:rPr>
+        <mc:AlternateContent>
+          <mc:Choice Requires="wps">
+            <w:drawing>
+              <wp:anchor distT="0" distB="0" distL="114300" distR="114300" simplePos="0" relativeHeight="251776000" behindDoc="0" locked="0" layoutInCell="1" allowOverlap="1" wp14:anchorId="37A6BA37" wp14:editId="56003D8A">
+                <wp:simplePos x="0" y="0"/>
+                <wp:positionH relativeFrom="column">
+                  <wp:posOffset>3429000</wp:posOffset>
+                </wp:positionH>
+                <wp:positionV relativeFrom="paragraph">
+                  <wp:posOffset>4100195</wp:posOffset>
+                </wp:positionV>
+                <wp:extent cx="1092200" cy="655320"/>
+                <wp:effectExtent l="0" t="0" r="0" b="5080"/>
+                <wp:wrapNone/>
+                <wp:docPr id="32" name="Text Box 32"/>
+                <wp:cNvGraphicFramePr/>
+                <a:graphic xmlns:a="http://schemas.openxmlformats.org/drawingml/2006/main">
+                  <a:graphicData uri="http://schemas.microsoft.com/office/word/2010/wordprocessingShape">
+                    <wps:wsp>
+                      <wps:cNvSpPr txBox="1"/>
+                      <wps:spPr>
+                        <a:xfrm>
+                          <a:off x="0" y="0"/>
+                          <a:ext cx="1092200" cy="655320"/>
+                        </a:xfrm>
+                        <a:prstGeom prst="rect">
+                          <a:avLst/>
+                        </a:prstGeom>
+                        <a:noFill/>
+                        <a:ln>
+                          <a:noFill/>
+                        </a:ln>
+                        <a:effectLst/>
+                        <a:extLst>
+                          <a:ext uri="{FAA26D3D-D897-4be2-8F04-BA451C77F1D7}">
+                            <ma14:placeholderFlag xmlns:ma14="http://schemas.microsoft.com/office/mac/drawingml/2011/main"/>
+                          </a:ext>
+                          <a:ext uri="{C572A759-6A51-4108-AA02-DFA0A04FC94B}">
+                            <ma14:wrappingTextBoxFlag xmlns:ma14="http://schemas.microsoft.com/office/mac/drawingml/2011/main"/>
+                          </a:ext>
+                        </a:extLst>
+                      </wps:spPr>
+                      <wps:style>
+                        <a:lnRef idx="0">
+                          <a:schemeClr val="accent1"/>
+                        </a:lnRef>
+                        <a:fillRef idx="0">
+                          <a:schemeClr val="accent1"/>
+                        </a:fillRef>
+                        <a:effectRef idx="0">
+                          <a:schemeClr val="accent1"/>
+                        </a:effectRef>
+                        <a:fontRef idx="minor">
+                          <a:schemeClr val="dk1"/>
+                        </a:fontRef>
+                      </wps:style>
+                      <wps:txbx>
+                        <w:txbxContent>
+                          <w:p>
+                            <w:pPr>
+                              <w:rPr>
+                                <w:sz w:val="40"/>
+                                <w:szCs w:val="40"/>
+                              </w:rPr>
+                            </w:pPr>
+                            <w:r>
+                              <w:rPr>
+                                <w:sz w:val="40"/>
+                                <w:szCs w:val="40"/>
+                              </w:rPr>
+                              <w:t>(6)</w:t>
+                            </w:r>
+                          </w:p>
+                        </w:txbxContent>
+                      </wps:txbx>
+                      <wps:bodyPr rot="0" spcFirstLastPara="0" vertOverflow="overflow" horzOverflow="overflow" vert="horz" wrap="square" lIns="91440" tIns="45720" rIns="91440" bIns="45720" numCol="1" spcCol="0" rtlCol="0" fromWordArt="0" anchor="t" anchorCtr="0" forceAA="0" compatLnSpc="1">
+                        <a:prstTxWarp prst="textNoShape">
+                          <a:avLst/>
+                        </a:prstTxWarp>
+                        <a:noAutofit/>
+                      </wps:bodyPr>
+                    </wps:wsp>
+                  </a:graphicData>
+                </a:graphic>
+                <wp14:sizeRelH relativeFrom="margin">
+                  <wp14:pctWidth>0</wp14:pctWidth>
+                </wp14:sizeRelH>
+                <wp14:sizeRelV relativeFrom="margin">
+                  <wp14:pctHeight>0</wp14:pctHeight>
+                </wp14:sizeRelV>
+              </wp:anchor>
+            </w:drawing>
+          </mc:Choice>
+          <mc:Fallback>
+            <w:pict>
+              <v:shape id="Text Box 32" o:spid="_x0000_s1034" type="#_x0000_t202" style="position:absolute;margin-left:270pt;margin-top:322.85pt;width:86pt;height:51.6pt;z-index:251776000;visibility:visible;mso-wrap-style:square;mso-width-percent:0;mso-height-percent:0;mso-wrap-distance-left:9pt;mso-wrap-distance-top:0;mso-wrap-distance-right:9pt;mso-wrap-distance-bottom:0;mso-position-horizontal:absolute;mso-position-horizontal-relative:text;mso-position-vertical:absolute;mso-position-vertical-relative:text;mso-width-percent:0;mso-height-percent:0;mso-width-relative:margin;mso-height-relative:margin;v-text-anchor:top" o:gfxdata="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" filled="f" stroked="f">
+                <v:textbox>
+                  <w:txbxContent>
+                    <w:p>
+                      <w:pPr>
+                        <w:rPr>
+                          <w:sz w:val="40"/>
+                          <w:szCs w:val="40"/>
+                        </w:rPr>
+                      </w:pPr>
+                      <w:r>
+                        <w:rPr>
+                          <w:sz w:val="40"/>
+                          <w:szCs w:val="40"/>
+                        </w:rPr>
+                        <w:t>(6)</w:t>
+                      </w:r>
+                    </w:p>
+                  </w:txbxContent>
+                </v:textbox>
+              </v:shape>
+            </w:pict>
+          </mc:Fallback>
+        </mc:AlternateContent>
+      </w:r>
+      <w:r>
+        <w:rPr>
+          <w:noProof/>
+        </w:rPr>
+        <mc:AlternateContent>
+          <mc:Choice Requires="wps">
+            <w:drawing>
+              <wp:anchor distT="0" distB="0" distL="114300" distR="114300" simplePos="0" relativeHeight="251773952" behindDoc="0" locked="0" layoutInCell="1" allowOverlap="1" wp14:anchorId="53135E21" wp14:editId="6ACB6CCE">
+                <wp:simplePos x="0" y="0"/>
+                <wp:positionH relativeFrom="column">
+                  <wp:posOffset>2286000</wp:posOffset>
+                </wp:positionH>
+                <wp:positionV relativeFrom="paragraph">
+                  <wp:posOffset>4214495</wp:posOffset>
+                </wp:positionV>
+                <wp:extent cx="1092200" cy="655320"/>
+                <wp:effectExtent l="0" t="0" r="0" b="5080"/>
+                <wp:wrapNone/>
+                <wp:docPr id="31" name="Text Box 31"/>
+                <wp:cNvGraphicFramePr/>
+                <a:graphic xmlns:a="http://schemas.openxmlformats.org/drawingml/2006/main">
+                  <a:graphicData uri="http://schemas.microsoft.com/office/word/2010/wordprocessingShape">
+                    <wps:wsp>
+                      <wps:cNvSpPr txBox="1"/>
+                      <wps:spPr>
+                        <a:xfrm>
+                          <a:off x="0" y="0"/>
+                          <a:ext cx="1092200" cy="655320"/>
+                        </a:xfrm>
+                        <a:prstGeom prst="rect">
+                          <a:avLst/>
+                        </a:prstGeom>
+                        <a:noFill/>
+                        <a:ln>
+                          <a:noFill/>
+                        </a:ln>
+                        <a:effectLst/>
+                        <a:extLst>
+                          <a:ext uri="{FAA26D3D-D897-4be2-8F04-BA451C77F1D7}">
+                            <ma14:placeholderFlag xmlns:ma14="http://schemas.microsoft.com/office/mac/drawingml/2011/main"/>
+                          </a:ext>
+                          <a:ext uri="{C572A759-6A51-4108-AA02-DFA0A04FC94B}">
+                            <ma14:wrappingTextBoxFlag xmlns:ma14="http://schemas.microsoft.com/office/mac/drawingml/2011/main"/>
+                          </a:ext>
+                        </a:extLst>
+                      </wps:spPr>
+                      <wps:style>
+                        <a:lnRef idx="0">
+                          <a:schemeClr val="accent1"/>
+                        </a:lnRef>
+                        <a:fillRef idx="0">
+                          <a:schemeClr val="accent1"/>
+                        </a:fillRef>
+                        <a:effectRef idx="0">
+                          <a:schemeClr val="accent1"/>
+                        </a:effectRef>
+                        <a:fontRef idx="minor">
+                          <a:schemeClr val="dk1"/>
+                        </a:fontRef>
+                      </wps:style>
+                      <wps:txbx>
+                        <w:txbxContent>
+                          <w:p>
+                            <w:pPr>
+                              <w:rPr>
+                                <w:sz w:val="40"/>
+                                <w:szCs w:val="40"/>
+                              </w:rPr>
+                            </w:pPr>
+                            <w:r>
+                              <w:rPr>
+                                <w:sz w:val="40"/>
+                                <w:szCs w:val="40"/>
+                              </w:rPr>
+                              <w:t>(5)</w:t>
+                            </w:r>
+                          </w:p>
+                        </w:txbxContent>
+                      </wps:txbx>
+                      <wps:bodyPr rot="0" spcFirstLastPara="0" vertOverflow="overflow" horzOverflow="overflow" vert="horz" wrap="square" lIns="91440" tIns="45720" rIns="91440" bIns="45720" numCol="1" spcCol="0" rtlCol="0" fromWordArt="0" anchor="t" anchorCtr="0" forceAA="0" compatLnSpc="1">
+                        <a:prstTxWarp prst="textNoShape">
+                          <a:avLst/>
+                        </a:prstTxWarp>
+                        <a:noAutofit/>
+                      </wps:bodyPr>
+                    </wps:wsp>
+                  </a:graphicData>
+                </a:graphic>
+                <wp14:sizeRelH relativeFrom="margin">
+                  <wp14:pctWidth>0</wp14:pctWidth>
+                </wp14:sizeRelH>
+                <wp14:sizeRelV relativeFrom="margin">
+                  <wp14:pctHeight>0</wp14:pctHeight>
+                </wp14:sizeRelV>
+              </wp:anchor>
+            </w:drawing>
+          </mc:Choice>
+          <mc:Fallback>
+            <w:pict>
+              <v:shape id="Text Box 31" o:spid="_x0000_s1035" type="#_x0000_t202" style="position:absolute;margin-left:180pt;margin-top:331.85pt;width:86pt;height:51.6pt;z-index:251773952;visibility:visible;mso-wrap-style:square;mso-width-percent:0;mso-height-percent:0;mso-wrap-distance-left:9pt;mso-wrap-distance-top:0;mso-wrap-distance-right:9pt;mso-wrap-distance-bottom:0;mso-position-horizontal:absolute;mso-position-horizontal-relative:text;mso-position-vertical:absolute;mso-position-vertical-relative:text;mso-width-percent:0;mso-height-percent:0;mso-width-relative:margin;mso-height-relative:margin;v-text-anchor:top" o:gfxdata="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" filled="f" stroked="f">
+                <v:textbox>
+                  <w:txbxContent>
+                    <w:p>
+                      <w:pPr>
+                        <w:rPr>
+                          <w:sz w:val="40"/>
+                          <w:szCs w:val="40"/>
+                        </w:rPr>
+                      </w:pPr>
+                      <w:r>
+                        <w:rPr>
+                          <w:sz w:val="40"/>
+                          <w:szCs w:val="40"/>
+                        </w:rPr>
+                        <w:t>(5)</w:t>
+                      </w:r>
+                    </w:p>
+                  </w:txbxContent>
+                </v:textbox>
+              </v:shape>
+            </w:pict>
+          </mc:Fallback>
+        </mc:AlternateContent>
+      </w:r>
+      <w:r>
+        <w:rPr>
+          <w:noProof/>
+        </w:rPr>
+        <mc:AlternateContent>
+          <mc:Choice Requires="wps">
+            <w:drawing>
+              <wp:anchor distT="0" distB="0" distL="114300" distR="114300" simplePos="0" relativeHeight="251771904" behindDoc="0" locked="0" layoutInCell="1" allowOverlap="1" wp14:anchorId="3A3C60FC" wp14:editId="1C9D9F26">
+                <wp:simplePos x="0" y="0"/>
+                <wp:positionH relativeFrom="column">
+                  <wp:posOffset>965200</wp:posOffset>
+                </wp:positionH>
+                <wp:positionV relativeFrom="paragraph">
+                  <wp:posOffset>4100195</wp:posOffset>
+                </wp:positionV>
+                <wp:extent cx="1092200" cy="655320"/>
+                <wp:effectExtent l="0" t="0" r="0" b="5080"/>
+                <wp:wrapNone/>
+                <wp:docPr id="30" name="Text Box 30"/>
+                <wp:cNvGraphicFramePr/>
+                <a:graphic xmlns:a="http://schemas.openxmlformats.org/drawingml/2006/main">
+                  <a:graphicData uri="http://schemas.microsoft.com/office/word/2010/wordprocessingShape">
+                    <wps:wsp>
+                      <wps:cNvSpPr txBox="1"/>
+                      <wps:spPr>
+                        <a:xfrm>
+                          <a:off x="0" y="0"/>
+                          <a:ext cx="1092200" cy="655320"/>
+                        </a:xfrm>
+                        <a:prstGeom prst="rect">
+                          <a:avLst/>
+                        </a:prstGeom>
+                        <a:noFill/>
+                        <a:ln>
+                          <a:noFill/>
+                        </a:ln>
+                        <a:effectLst/>
+                        <a:extLst>
+                          <a:ext uri="{FAA26D3D-D897-4be2-8F04-BA451C77F1D7}">
+                            <ma14:placeholderFlag xmlns:ma14="http://schemas.microsoft.com/office/mac/drawingml/2011/main"/>
+                          </a:ext>
+                          <a:ext uri="{C572A759-6A51-4108-AA02-DFA0A04FC94B}">
+                            <ma14:wrappingTextBoxFlag xmlns:ma14="http://schemas.microsoft.com/office/mac/drawingml/2011/main"/>
+                          </a:ext>
+                        </a:extLst>
+                      </wps:spPr>
+                      <wps:style>
+                        <a:lnRef idx="0">
+                          <a:schemeClr val="accent1"/>
+                        </a:lnRef>
+                        <a:fillRef idx="0">
+                          <a:schemeClr val="accent1"/>
+                        </a:fillRef>
+                        <a:effectRef idx="0">
+                          <a:schemeClr val="accent1"/>
+                        </a:effectRef>
+                        <a:fontRef idx="minor">
+                          <a:schemeClr val="dk1"/>
+                        </a:fontRef>
+                      </wps:style>
+                      <wps:txbx>
+                        <w:txbxContent>
+                          <w:p>
+                            <w:pPr>
+                              <w:rPr>
+                                <w:sz w:val="40"/>
+                                <w:szCs w:val="40"/>
+                              </w:rPr>
+                            </w:pPr>
+                            <w:r>
+                              <w:rPr>
+                                <w:sz w:val="40"/>
+                                <w:szCs w:val="40"/>
+                              </w:rPr>
+                              <w:t xml:space="preserve"> (4) </w:t>
+                            </w:r>
+                          </w:p>
+                        </w:txbxContent>
+                      </wps:txbx>
+                      <wps:bodyPr rot="0" spcFirstLastPara="0" vertOverflow="overflow" horzOverflow="overflow" vert="horz" wrap="square" lIns="91440" tIns="45720" rIns="91440" bIns="45720" numCol="1" spcCol="0" rtlCol="0" fromWordArt="0" anchor="t" anchorCtr="0" forceAA="0" compatLnSpc="1">
+                        <a:prstTxWarp prst="textNoShape">
+                          <a:avLst/>
+                        </a:prstTxWarp>
+                        <a:noAutofit/>
+                      </wps:bodyPr>
+                    </wps:wsp>
+                  </a:graphicData>
+                </a:graphic>
+                <wp14:sizeRelH relativeFrom="margin">
+                  <wp14:pctWidth>0</wp14:pctWidth>
+                </wp14:sizeRelH>
+                <wp14:sizeRelV relativeFrom="margin">
+                  <wp14:pctHeight>0</wp14:pctHeight>
+                </wp14:sizeRelV>
+              </wp:anchor>
+            </w:drawing>
+          </mc:Choice>
+          <mc:Fallback>
+            <w:pict>
+              <v:shape id="Text Box 30" o:spid="_x0000_s1036" type="#_x0000_t202" style="position:absolute;margin-left:76pt;margin-top:322.85pt;width:86pt;height:51.6pt;z-index:251771904;visibility:visible;mso-wrap-style:square;mso-width-percent:0;mso-height-percent:0;mso-wrap-distance-left:9pt;mso-wrap-distance-top:0;mso-wrap-distance-right:9pt;mso-wrap-distance-bottom:0;mso-position-horizontal:absolute;mso-position-horizontal-relative:text;mso-position-vertical:absolute;mso-position-vertical-relative:text;mso-width-percent:0;mso-height-percent:0;mso-width-relative:margin;mso-height-relative:margin;v-text-anchor:top" o:gfxdata="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" filled="f" stroked="f">
+                <v:textbox>
+                  <w:txbxContent>
+                    <w:p>
+                      <w:pPr>
+                        <w:rPr>
+                          <w:sz w:val="40"/>
+                          <w:szCs w:val="40"/>
+                        </w:rPr>
+                      </w:pPr>
+                      <w:r>
+                        <w:rPr>
+                          <w:sz w:val="40"/>
+                          <w:szCs w:val="40"/>
+                        </w:rPr>
+                        <w:t xml:space="preserve"> (4) </w:t>
+                      </w:r>
+                    </w:p>
+                  </w:txbxContent>
+                </v:textbox>
+              </v:shape>
+            </w:pict>
+          </mc:Fallback>
+        </mc:AlternateContent>
+      </w:r>
+      <w:r>
+        <w:rPr>
+          <w:noProof/>
+        </w:rPr>
+        <mc:AlternateContent>
+          <mc:Choice Requires="wps">
+            <w:drawing>
+              <wp:anchor distT="0" distB="0" distL="114300" distR="114300" simplePos="0" relativeHeight="251769856" behindDoc="0" locked="0" layoutInCell="1" allowOverlap="1" wp14:anchorId="0466EC88" wp14:editId="7D957D38">
+                <wp:simplePos x="0" y="0"/>
+                <wp:positionH relativeFrom="column">
+                  <wp:posOffset>4343400</wp:posOffset>
+                </wp:positionH>
+                <wp:positionV relativeFrom="paragraph">
+                  <wp:posOffset>2987675</wp:posOffset>
+                </wp:positionV>
+                <wp:extent cx="1092200" cy="655320"/>
+                <wp:effectExtent l="0" t="0" r="0" b="5080"/>
+                <wp:wrapNone/>
+                <wp:docPr id="29" name="Text Box 29"/>
+                <wp:cNvGraphicFramePr/>
+                <a:graphic xmlns:a="http://schemas.openxmlformats.org/drawingml/2006/main">
+                  <a:graphicData uri="http://schemas.microsoft.com/office/word/2010/wordprocessingShape">
+                    <wps:wsp>
+                      <wps:cNvSpPr txBox="1"/>
+                      <wps:spPr>
+                        <a:xfrm>
+                          <a:off x="0" y="0"/>
+                          <a:ext cx="1092200" cy="655320"/>
+                        </a:xfrm>
+                        <a:prstGeom prst="rect">
+                          <a:avLst/>
+                        </a:prstGeom>
+                        <a:noFill/>
+                        <a:ln>
+                          <a:noFill/>
+                        </a:ln>
+                        <a:effectLst/>
+                        <a:extLst>
+                          <a:ext uri="{FAA26D3D-D897-4be2-8F04-BA451C77F1D7}">
+                            <ma14:placeholderFlag xmlns:ma14="http://schemas.microsoft.com/office/mac/drawingml/2011/main"/>
+                          </a:ext>
+                          <a:ext uri="{C572A759-6A51-4108-AA02-DFA0A04FC94B}">
+                            <ma14:wrappingTextBoxFlag xmlns:ma14="http://schemas.microsoft.com/office/mac/drawingml/2011/main"/>
+                          </a:ext>
+                        </a:extLst>
+                      </wps:spPr>
+                      <wps:style>
+                        <a:lnRef idx="0">
+                          <a:schemeClr val="accent1"/>
+                        </a:lnRef>
+                        <a:fillRef idx="0">
+                          <a:schemeClr val="accent1"/>
+                        </a:fillRef>
+                        <a:effectRef idx="0">
+                          <a:schemeClr val="accent1"/>
+                        </a:effectRef>
+                        <a:fontRef idx="minor">
+                          <a:schemeClr val="dk1"/>
+                        </a:fontRef>
+                      </wps:style>
+                      <wps:txbx>
+                        <w:txbxContent>
+                          <w:p>
+                            <w:pPr>
+                              <w:rPr>
+                                <w:sz w:val="40"/>
+                                <w:szCs w:val="40"/>
+                              </w:rPr>
+                            </w:pPr>
+                            <w:r>
+                              <w:rPr>
+                                <w:sz w:val="40"/>
+                                <w:szCs w:val="40"/>
+                              </w:rPr>
+                              <w:t>(3)</w:t>
+                            </w:r>
+                          </w:p>
+                        </w:txbxContent>
+                      </wps:txbx>
+                      <wps:bodyPr rot="0" spcFirstLastPara="0" vertOverflow="overflow" horzOverflow="overflow" vert="horz" wrap="square" lIns="91440" tIns="45720" rIns="91440" bIns="45720" numCol="1" spcCol="0" rtlCol="0" fromWordArt="0" anchor="t" anchorCtr="0" forceAA="0" compatLnSpc="1">
+                        <a:prstTxWarp prst="textNoShape">
+                          <a:avLst/>
+                        </a:prstTxWarp>
+                        <a:noAutofit/>
+                      </wps:bodyPr>
+                    </wps:wsp>
+                  </a:graphicData>
+                </a:graphic>
+                <wp14:sizeRelH relativeFrom="margin">
+                  <wp14:pctWidth>0</wp14:pctWidth>
+                </wp14:sizeRelH>
+                <wp14:sizeRelV relativeFrom="margin">
+                  <wp14:pctHeight>0</wp14:pctHeight>
+                </wp14:sizeRelV>
+              </wp:anchor>
+            </w:drawing>
+          </mc:Choice>
+          <mc:Fallback>
+            <w:pict>
+              <v:shape id="Text Box 29" o:spid="_x0000_s1037" type="#_x0000_t202" style="position:absolute;margin-left:342pt;margin-top:235.25pt;width:86pt;height:51.6pt;z-index:251769856;visibility:visible;mso-wrap-style:square;mso-width-percent:0;mso-height-percent:0;mso-wrap-distance-left:9pt;mso-wrap-distance-top:0;mso-wrap-distance-right:9pt;mso-wrap-distance-bottom:0;mso-position-horizontal:absolute;mso-position-horizontal-relative:text;mso-position-vertical:absolute;mso-position-vertical-relative:text;mso-width-percent:0;mso-height-percent:0;mso-width-relative:margin;mso-height-relative:margin;v-text-anchor:top" o:gfxdata="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" filled="f" stroked="f">
+                <v:textbox>
+                  <w:txbxContent>
+                    <w:p>
+                      <w:pPr>
+                        <w:rPr>
+                          <w:sz w:val="40"/>
+                          <w:szCs w:val="40"/>
+                        </w:rPr>
+                      </w:pPr>
+                      <w:r>
+                        <w:rPr>
+                          <w:sz w:val="40"/>
+                          <w:szCs w:val="40"/>
+                        </w:rPr>
+                        <w:t>(3)</w:t>
+                      </w:r>
+                    </w:p>
+                  </w:txbxContent>
+                </v:textbox>
+              </v:shape>
+            </w:pict>
+          </mc:Fallback>
+        </mc:AlternateContent>
+      </w:r>
+      <w:r>
+        <w:rPr>
+          <w:noProof/>
+        </w:rPr>
+        <mc:AlternateContent>
+          <mc:Choice Requires="wps">
+            <w:drawing>
+              <wp:anchor distT="0" distB="0" distL="114300" distR="114300" simplePos="0" relativeHeight="251767808" behindDoc="0" locked="0" layoutInCell="1" allowOverlap="1" wp14:anchorId="1923889A" wp14:editId="5C24F1E2">
+                <wp:simplePos x="0" y="0"/>
+                <wp:positionH relativeFrom="column">
+                  <wp:posOffset>3314700</wp:posOffset>
+                </wp:positionH>
+                <wp:positionV relativeFrom="paragraph">
+                  <wp:posOffset>3071495</wp:posOffset>
+                </wp:positionV>
+                <wp:extent cx="1092200" cy="655320"/>
+                <wp:effectExtent l="0" t="0" r="0" b="5080"/>
+                <wp:wrapNone/>
+                <wp:docPr id="28" name="Text Box 28"/>
+                <wp:cNvGraphicFramePr/>
+                <a:graphic xmlns:a="http://schemas.openxmlformats.org/drawingml/2006/main">
+                  <a:graphicData uri="http://schemas.microsoft.com/office/word/2010/wordprocessingShape">
+                    <wps:wsp>
+                      <wps:cNvSpPr txBox="1"/>
+                      <wps:spPr>
+                        <a:xfrm>
+                          <a:off x="0" y="0"/>
+                          <a:ext cx="1092200" cy="655320"/>
+                        </a:xfrm>
+                        <a:prstGeom prst="rect">
+                          <a:avLst/>
+                        </a:prstGeom>
+                        <a:noFill/>
+                        <a:ln>
+                          <a:noFill/>
+                        </a:ln>
+                        <a:effectLst/>
+                        <a:extLst>
+                          <a:ext uri="{FAA26D3D-D897-4be2-8F04-BA451C77F1D7}">
+                            <ma14:placeholderFlag xmlns:ma14="http://schemas.microsoft.com/office/mac/drawingml/2011/main"/>
+                          </a:ext>
                           <a:ext uri="{C572A759-6A51-4108-AA02-DFA0A04FC94B}">
                             <ma14:wrappingTextBoxFlag xmlns:ma14="http://schemas.microsoft.com/office/mac/drawingml/2011/main"/>
                           </a:ext>
@@ -1419,12 +2592,18 @@
                     </wps:wsp>
                   </a:graphicData>
                 </a:graphic>
+                <wp14:sizeRelH relativeFrom="margin">
+                  <wp14:pctWidth>0</wp14:pctWidth>
+                </wp14:sizeRelH>
+                <wp14:sizeRelV relativeFrom="margin">
+                  <wp14:pctHeight>0</wp14:pctHeight>
+                </wp14:sizeRelV>
               </wp:anchor>
             </w:drawing>
           </mc:Choice>
           <mc:Fallback>
             <w:pict>
-              <v:shape id="Text Box 11" o:spid="_x0000_s1029" type="#_x0000_t202" style="position:absolute;margin-left:368.75pt;margin-top:79.1pt;width:86.05pt;height:51.6pt;z-index:251672576;visibility:visible;mso-wrap-style:square;mso-wrap-distance-left:9pt;mso-wrap-distance-top:0;mso-wrap-distance-right:9pt;mso-wrap-distance-bottom:0;mso-position-horizontal:absolute;mso-position-horizontal-relative:text;mso-position-vertical:absolute;mso-position-vertical-relative:text;v-text-anchor:top" o:gfxdata="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" filled="f" stroked="f">
+              <v:shape id="Text Box 28" o:spid="_x0000_s1038" type="#_x0000_t202" style="position:absolute;margin-left:261pt;margin-top:241.85pt;width:86pt;height:51.6pt;z-index:251767808;visibility:visible;mso-wrap-style:square;mso-width-percent:0;mso-height-percent:0;mso-wrap-distance-left:9pt;mso-wrap-distance-top:0;mso-wrap-distance-right:9pt;mso-wrap-distance-bottom:0;mso-position-horizontal:absolute;mso-position-horizontal-relative:text;mso-position-vertical:absolute;mso-position-vertical-relative:text;mso-width-percent:0;mso-height-percent:0;mso-width-relative:margin;mso-height-relative:margin;v-text-anchor:top" o:gfxdata="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" filled="f" stroked="f">
                 <v:textbox>
                   <w:txbxContent>
                     <w:p>
@@ -1444,7 +2623,6 @@
                     </w:p>
                   </w:txbxContent>
                 </v:textbox>
-                <w10:wrap type="square"/>
               </v:shape>
             </w:pict>
           </mc:Fallback>
@@ -1457,18 +2635,18 @@
         <mc:AlternateContent>
           <mc:Choice Requires="wps">
             <w:drawing>
-              <wp:anchor distT="0" distB="0" distL="114300" distR="114300" simplePos="0" relativeHeight="251674624" behindDoc="0" locked="0" layoutInCell="1" allowOverlap="1" wp14:anchorId="000EC2DA" wp14:editId="40FD3F93">
+              <wp:anchor distT="0" distB="0" distL="114300" distR="114300" simplePos="0" relativeHeight="251765760" behindDoc="0" locked="0" layoutInCell="1" allowOverlap="1" wp14:anchorId="07BD5839" wp14:editId="0DECCC4F">
                 <wp:simplePos x="0" y="0"/>
                 <wp:positionH relativeFrom="column">
-                  <wp:posOffset>3808973</wp:posOffset>
+                  <wp:posOffset>2171700</wp:posOffset>
                 </wp:positionH>
                 <wp:positionV relativeFrom="paragraph">
-                  <wp:posOffset>2287658</wp:posOffset>
+                  <wp:posOffset>3071495</wp:posOffset>
                 </wp:positionV>
-                <wp:extent cx="1092598" cy="655596"/>
+                <wp:extent cx="1092200" cy="655320"/>
                 <wp:effectExtent l="0" t="0" r="0" b="5080"/>
-                <wp:wrapSquare wrapText="bothSides"/>
-                <wp:docPr id="13" name="Text Box 13"/>
+                <wp:wrapNone/>
+                <wp:docPr id="27" name="Text Box 27"/>
                 <wp:cNvGraphicFramePr/>
                 <a:graphic xmlns:a="http://schemas.openxmlformats.org/drawingml/2006/main">
                   <a:graphicData uri="http://schemas.microsoft.com/office/word/2010/wordprocessingShape">
@@ -1477,7 +2655,7 @@
                       <wps:spPr>
                         <a:xfrm>
                           <a:off x="0" y="0"/>
-                          <a:ext cx="1092598" cy="655596"/>
+                          <a:ext cx="1092200" cy="655320"/>
                         </a:xfrm>
                         <a:prstGeom prst="rect">
                           <a:avLst/>
@@ -1488,6 +2666,9 @@
                         </a:ln>
                         <a:effectLst/>
                         <a:extLst>
+                          <a:ext uri="{FAA26D3D-D897-4be2-8F04-BA451C77F1D7}">
+                            <ma14:placeholderFlag xmlns:ma14="http://schemas.microsoft.com/office/mac/drawingml/2011/main"/>
+                          </a:ext>
                           <a:ext uri="{C572A759-6A51-4108-AA02-DFA0A04FC94B}">
                             <ma14:wrappingTextBoxFlag xmlns:ma14="http://schemas.microsoft.com/office/mac/drawingml/2011/main"/>
                           </a:ext>
@@ -1521,7 +2702,7 @@
                                 <w:sz w:val="40"/>
                                 <w:szCs w:val="40"/>
                               </w:rPr>
-                              <w:t xml:space="preserve"> (4) </w:t>
+                              <w:t>(1)</w:t>
                             </w:r>
                           </w:p>
                         </w:txbxContent>
@@ -1535,12 +2716,18 @@
                     </wps:wsp>
                   </a:graphicData>
                 </a:graphic>
+                <wp14:sizeRelH relativeFrom="margin">
+                  <wp14:pctWidth>0</wp14:pctWidth>
+                </wp14:sizeRelH>
+                <wp14:sizeRelV relativeFrom="margin">
+                  <wp14:pctHeight>0</wp14:pctHeight>
+                </wp14:sizeRelV>
               </wp:anchor>
             </w:drawing>
           </mc:Choice>
           <mc:Fallback>
             <w:pict>
-              <v:shape id="Text Box 13" o:spid="_x0000_s1030" type="#_x0000_t202" style="position:absolute;margin-left:299.9pt;margin-top:180.15pt;width:86.05pt;height:51.6pt;z-index:251674624;visibility:visible;mso-wrap-style:square;mso-wrap-distance-left:9pt;mso-wrap-distance-top:0;mso-wrap-distance-right:9pt;mso-wrap-distance-bottom:0;mso-position-horizontal:absolute;mso-position-horizontal-relative:text;mso-position-vertical:absolute;mso-position-vertical-relative:text;v-text-anchor:top" o:gfxdata="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" filled="f" stroked="f">
+              <v:shape id="Text Box 27" o:spid="_x0000_s1039" type="#_x0000_t202" style="position:absolute;margin-left:171pt;margin-top:241.85pt;width:86pt;height:51.6pt;z-index:251765760;visibility:visible;mso-wrap-style:square;mso-width-percent:0;mso-height-percent:0;mso-wrap-distance-left:9pt;mso-wrap-distance-top:0;mso-wrap-distance-right:9pt;mso-wrap-distance-bottom:0;mso-position-horizontal:absolute;mso-position-horizontal-relative:text;mso-position-vertical:absolute;mso-position-vertical-relative:text;mso-width-percent:0;mso-height-percent:0;mso-width-relative:margin;mso-height-relative:margin;v-text-anchor:top" o:gfxdata="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" filled="f" stroked="f">
                 <v:textbox>
                   <w:txbxContent>
                     <w:p>
@@ -1555,39 +2742,236 @@
                           <w:sz w:val="40"/>
                           <w:szCs w:val="40"/>
                         </w:rPr>
-                        <w:t xml:space="preserve"> </w:t>
+                        <w:t>(1)</w:t>
+                      </w:r>
+                    </w:p>
+                  </w:txbxContent>
+                </v:textbox>
+              </v:shape>
+            </w:pict>
+          </mc:Fallback>
+        </mc:AlternateContent>
+      </w:r>
+      <w:r>
+        <w:rPr>
+          <w:noProof/>
+        </w:rPr>
+        <mc:AlternateContent>
+          <mc:Choice Requires="wps">
+            <w:drawing>
+              <wp:anchor distT="0" distB="0" distL="114300" distR="114300" simplePos="0" relativeHeight="251763712" behindDoc="0" locked="0" layoutInCell="1" allowOverlap="1" wp14:anchorId="2DFB9BA5" wp14:editId="51310D43">
+                <wp:simplePos x="0" y="0"/>
+                <wp:positionH relativeFrom="column">
+                  <wp:posOffset>1028700</wp:posOffset>
+                </wp:positionH>
+                <wp:positionV relativeFrom="paragraph">
+                  <wp:posOffset>2957195</wp:posOffset>
+                </wp:positionV>
+                <wp:extent cx="1092200" cy="655320"/>
+                <wp:effectExtent l="0" t="0" r="0" b="5080"/>
+                <wp:wrapNone/>
+                <wp:docPr id="25" name="Text Box 25"/>
+                <wp:cNvGraphicFramePr/>
+                <a:graphic xmlns:a="http://schemas.openxmlformats.org/drawingml/2006/main">
+                  <a:graphicData uri="http://schemas.microsoft.com/office/word/2010/wordprocessingShape">
+                    <wps:wsp>
+                      <wps:cNvSpPr txBox="1"/>
+                      <wps:spPr>
+                        <a:xfrm>
+                          <a:off x="0" y="0"/>
+                          <a:ext cx="1092200" cy="655320"/>
+                        </a:xfrm>
+                        <a:prstGeom prst="rect">
+                          <a:avLst/>
+                        </a:prstGeom>
+                        <a:noFill/>
+                        <a:ln>
+                          <a:noFill/>
+                        </a:ln>
+                        <a:effectLst/>
+                        <a:extLst>
+                          <a:ext uri="{FAA26D3D-D897-4be2-8F04-BA451C77F1D7}">
+                            <ma14:placeholderFlag xmlns:ma14="http://schemas.microsoft.com/office/mac/drawingml/2011/main"/>
+                          </a:ext>
+                          <a:ext uri="{C572A759-6A51-4108-AA02-DFA0A04FC94B}">
+                            <ma14:wrappingTextBoxFlag xmlns:ma14="http://schemas.microsoft.com/office/mac/drawingml/2011/main"/>
+                          </a:ext>
+                        </a:extLst>
+                      </wps:spPr>
+                      <wps:style>
+                        <a:lnRef idx="0">
+                          <a:schemeClr val="accent1"/>
+                        </a:lnRef>
+                        <a:fillRef idx="0">
+                          <a:schemeClr val="accent1"/>
+                        </a:fillRef>
+                        <a:effectRef idx="0">
+                          <a:schemeClr val="accent1"/>
+                        </a:effectRef>
+                        <a:fontRef idx="minor">
+                          <a:schemeClr val="dk1"/>
+                        </a:fontRef>
+                      </wps:style>
+                      <wps:txbx>
+                        <w:txbxContent>
+                          <w:p>
+                            <w:pPr>
+                              <w:rPr>
+                                <w:sz w:val="40"/>
+                                <w:szCs w:val="40"/>
+                              </w:rPr>
+                            </w:pPr>
+                            <w:r>
+                              <w:rPr>
+                                <w:sz w:val="40"/>
+                                <w:szCs w:val="40"/>
+                              </w:rPr>
+                              <w:t>(0</w:t>
+                            </w:r>
+                            <w:r>
+                              <w:rPr>
+                                <w:sz w:val="40"/>
+                                <w:szCs w:val="40"/>
+                              </w:rPr>
+                              <w:t>)</w:t>
+                            </w:r>
+                          </w:p>
+                        </w:txbxContent>
+                      </wps:txbx>
+                      <wps:bodyPr rot="0" spcFirstLastPara="0" vertOverflow="overflow" horzOverflow="overflow" vert="horz" wrap="square" lIns="91440" tIns="45720" rIns="91440" bIns="45720" numCol="1" spcCol="0" rtlCol="0" fromWordArt="0" anchor="t" anchorCtr="0" forceAA="0" compatLnSpc="1">
+                        <a:prstTxWarp prst="textNoShape">
+                          <a:avLst/>
+                        </a:prstTxWarp>
+                        <a:noAutofit/>
+                      </wps:bodyPr>
+                    </wps:wsp>
+                  </a:graphicData>
+                </a:graphic>
+                <wp14:sizeRelH relativeFrom="margin">
+                  <wp14:pctWidth>0</wp14:pctWidth>
+                </wp14:sizeRelH>
+                <wp14:sizeRelV relativeFrom="margin">
+                  <wp14:pctHeight>0</wp14:pctHeight>
+                </wp14:sizeRelV>
+              </wp:anchor>
+            </w:drawing>
+          </mc:Choice>
+          <mc:Fallback>
+            <w:pict>
+              <v:shape id="Text Box 25" o:spid="_x0000_s1040" type="#_x0000_t202" style="position:absolute;margin-left:81pt;margin-top:232.85pt;width:86pt;height:51.6pt;z-index:251763712;visibility:visible;mso-wrap-style:square;mso-width-percent:0;mso-height-percent:0;mso-wrap-distance-left:9pt;mso-wrap-distance-top:0;mso-wrap-distance-right:9pt;mso-wrap-distance-bottom:0;mso-position-horizontal:absolute;mso-position-horizontal-relative:text;mso-position-vertical:absolute;mso-position-vertical-relative:text;mso-width-percent:0;mso-height-percent:0;mso-width-relative:margin;mso-height-relative:margin;v-text-anchor:top" o:gfxdata="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" filled="f" stroked="f">
+                <v:textbox>
+                  <w:txbxContent>
+                    <w:p>
+                      <w:pPr>
+                        <w:rPr>
+                          <w:sz w:val="40"/>
+                          <w:szCs w:val="40"/>
+                        </w:rPr>
+                      </w:pPr>
+                      <w:r>
+                        <w:rPr>
+                          <w:sz w:val="40"/>
+                          <w:szCs w:val="40"/>
+                        </w:rPr>
+                        <w:t>(0</w:t>
                       </w:r>
                       <w:r>
                         <w:rPr>
                           <w:sz w:val="40"/>
                           <w:szCs w:val="40"/>
                         </w:rPr>
-                        <w:t>(4)</w:t>
-                      </w:r>
-                      <w:r>
-                        <w:rPr>
-                          <w:sz w:val="40"/>
-                          <w:szCs w:val="40"/>
-                        </w:rPr>
-                        <w:t xml:space="preserve"> </w:t>
+                        <w:t>)</w:t>
                       </w:r>
                     </w:p>
                   </w:txbxContent>
                 </v:textbox>
-                <w10:wrap type="square"/>
               </v:shape>
             </w:pict>
           </mc:Fallback>
         </mc:AlternateContent>
       </w:r>
       <w:r>
-        <w:softHyphen/>
-      </w:r>
-      <w:r>
-        <w:softHyphen/>
-      </w:r>
-    </w:p>
-    <w:p>
+        <w:rPr>
+          <w:noProof/>
+        </w:rPr>
+        <w:drawing>
+          <wp:anchor distT="0" distB="0" distL="114300" distR="114300" simplePos="0" relativeHeight="251761664" behindDoc="1" locked="0" layoutInCell="1" allowOverlap="1" wp14:anchorId="6C709B17" wp14:editId="6FC19AEF">
+            <wp:simplePos x="0" y="0"/>
+            <wp:positionH relativeFrom="column">
+              <wp:posOffset>1028700</wp:posOffset>
+            </wp:positionH>
+            <wp:positionV relativeFrom="paragraph">
+              <wp:posOffset>2957195</wp:posOffset>
+            </wp:positionV>
+            <wp:extent cx="4165600" cy="2794000"/>
+            <wp:effectExtent l="0" t="0" r="0" b="0"/>
+            <wp:wrapNone/>
+            <wp:docPr id="20" name="Picture 20" descr="Macintosh HD:Users:ab55:Downloads:IMG_20160301_085315627.jpg"/>
+            <wp:cNvGraphicFramePr>
+              <a:graphicFrameLocks xmlns:a="http://schemas.openxmlformats.org/drawingml/2006/main" noChangeAspect="1"/>
+            </wp:cNvGraphicFramePr>
+            <a:graphic xmlns:a="http://schemas.openxmlformats.org/drawingml/2006/main">
+              <a:graphicData uri="http://schemas.openxmlformats.org/drawingml/2006/picture">
+                <pic:pic xmlns:pic="http://schemas.openxmlformats.org/drawingml/2006/picture">
+                  <pic:nvPicPr>
+                    <pic:cNvPr id="0" name="Picture 2" descr="Macintosh HD:Users:ab55:Downloads:IMG_20160301_085315627.jpg"/>
+                    <pic:cNvPicPr>
+                      <a:picLocks noChangeAspect="1" noChangeArrowheads="1"/>
+                    </pic:cNvPicPr>
+                  </pic:nvPicPr>
+                  <pic:blipFill rotWithShape="1">
+                    <a:blip r:embed="rId11">
+                      <a:extLst>
+                        <a:ext uri="{BEBA8EAE-BF5A-486C-A8C5-ECC9F3942E4B}">
+                          <a14:imgProps xmlns:a14="http://schemas.microsoft.com/office/drawing/2010/main">
+                            <a14:imgLayer r:embed="rId12">
+                              <a14:imgEffect>
+                                <a14:brightnessContrast contrast="-40000"/>
+                              </a14:imgEffect>
+                            </a14:imgLayer>
+                          </a14:imgProps>
+                        </a:ext>
+                        <a:ext uri="{28A0092B-C50C-407E-A947-70E740481C1C}">
+                          <a14:useLocalDpi xmlns:a14="http://schemas.microsoft.com/office/drawing/2010/main" val="0"/>
+                        </a:ext>
+                      </a:extLst>
+                    </a:blip>
+                    <a:srcRect l="11111" t="4945" r="12964" b="4389"/>
+                    <a:stretch/>
+                  </pic:blipFill>
+                  <pic:spPr bwMode="auto">
+                    <a:xfrm>
+                      <a:off x="0" y="0"/>
+                      <a:ext cx="4165600" cy="2794000"/>
+                    </a:xfrm>
+                    <a:prstGeom prst="rect">
+                      <a:avLst/>
+                    </a:prstGeom>
+                    <a:noFill/>
+                    <a:ln>
+                      <a:noFill/>
+                    </a:ln>
+                    <a:extLst>
+                      <a:ext uri="{53640926-AAD7-44d8-BBD7-CCE9431645EC}">
+                        <a14:shadowObscured xmlns:a14="http://schemas.microsoft.com/office/drawing/2010/main"/>
+                      </a:ext>
+                      <a:ext uri="{FAA26D3D-D897-4be2-8F04-BA451C77F1D7}">
+                        <ma14:placeholderFlag xmlns:ma14="http://schemas.microsoft.com/office/mac/drawingml/2011/main"/>
+                      </a:ext>
+                    </a:extLst>
+                  </pic:spPr>
+                </pic:pic>
+              </a:graphicData>
+            </a:graphic>
+            <wp14:sizeRelH relativeFrom="page">
+              <wp14:pctWidth>0</wp14:pctWidth>
+            </wp14:sizeRelH>
+            <wp14:sizeRelV relativeFrom="page">
+              <wp14:pctHeight>0</wp14:pctHeight>
+            </wp14:sizeRelV>
+          </wp:anchor>
+        </w:drawing>
+      </w:r>
       <w:r>
         <w:rPr>
           <w:noProof/>
@@ -1595,13 +2979,13 @@
         <mc:AlternateContent>
           <mc:Choice Requires="wps">
             <w:drawing>
-              <wp:anchor distT="0" distB="0" distL="114300" distR="114300" simplePos="0" relativeHeight="251679744" behindDoc="0" locked="0" layoutInCell="1" allowOverlap="1" wp14:anchorId="3BE49B21" wp14:editId="49677B9D">
+              <wp:anchor distT="0" distB="0" distL="114300" distR="114300" simplePos="0" relativeHeight="251679744" behindDoc="0" locked="0" layoutInCell="1" allowOverlap="1" wp14:anchorId="3BE49B21" wp14:editId="607CCEEB">
                 <wp:simplePos x="0" y="0"/>
                 <wp:positionH relativeFrom="column">
-                  <wp:posOffset>800100</wp:posOffset>
+                  <wp:posOffset>228600</wp:posOffset>
                 </wp:positionH>
                 <wp:positionV relativeFrom="paragraph">
-                  <wp:posOffset>5079365</wp:posOffset>
+                  <wp:posOffset>5814695</wp:posOffset>
                 </wp:positionV>
                 <wp:extent cx="4914900" cy="1714500"/>
                 <wp:effectExtent l="0" t="0" r="12700" b="12700"/>
@@ -1735,11 +3119,7 @@
           </mc:Choice>
           <mc:Fallback>
             <w:pict>
-              <v:shapetype id="_x0000_t202" coordsize="21600,21600" o:spt="202" path="m0,0l0,21600,21600,21600,21600,0xe">
-                <v:stroke joinstyle="miter"/>
-                <v:path gradientshapeok="t" o:connecttype="rect"/>
-              </v:shapetype>
-              <v:shape id="Text Box 4" o:spid="_x0000_s1031" type="#_x0000_t202" style="position:absolute;margin-left:63pt;margin-top:399.95pt;width:387pt;height:135pt;z-index:251679744;visibility:visible;mso-wrap-style:square;mso-width-percent:0;mso-height-percent:0;mso-wrap-distance-left:9pt;mso-wrap-distance-top:0;mso-wrap-distance-right:9pt;mso-wrap-distance-bottom:0;mso-position-horizontal:absolute;mso-position-horizontal-relative:text;mso-position-vertical:absolute;mso-position-vertical-relative:text;mso-width-percent:0;mso-height-percent:0;mso-width-relative:margin;mso-height-relative:margin;v-text-anchor:top" o:gfxdata="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" stroked="f">
+              <v:shape id="Text Box 4" o:spid="_x0000_s1041" type="#_x0000_t202" style="position:absolute;margin-left:18pt;margin-top:457.85pt;width:387pt;height:135pt;z-index:251679744;visibility:visible;mso-wrap-style:square;mso-width-percent:0;mso-height-percent:0;mso-wrap-distance-left:9pt;mso-wrap-distance-top:0;mso-wrap-distance-right:9pt;mso-wrap-distance-bottom:0;mso-position-horizontal:absolute;mso-position-horizontal-relative:text;mso-position-vertical:absolute;mso-position-vertical-relative:text;mso-width-percent:0;mso-height-percent:0;mso-width-relative:margin;mso-height-relative:margin;v-text-anchor:top" o:gfxdata="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" stroked="f">
                 <v:textbox inset="0,0,0,0">
                   <w:txbxContent>
                     <w:p>
@@ -1827,18 +3207,18 @@
         <mc:AlternateContent>
           <mc:Choice Requires="wps">
             <w:drawing>
-              <wp:anchor distT="0" distB="0" distL="114300" distR="114300" simplePos="0" relativeHeight="251675648" behindDoc="0" locked="0" layoutInCell="1" allowOverlap="1" wp14:anchorId="60CF01E6" wp14:editId="4E7CCE5B">
+              <wp:anchor distT="0" distB="0" distL="114300" distR="114300" simplePos="0" relativeHeight="251758592" behindDoc="0" locked="0" layoutInCell="1" allowOverlap="1" wp14:anchorId="535312E2" wp14:editId="1CF2542B">
                 <wp:simplePos x="0" y="0"/>
                 <wp:positionH relativeFrom="column">
-                  <wp:posOffset>-124380</wp:posOffset>
+                  <wp:posOffset>457200</wp:posOffset>
                 </wp:positionH>
                 <wp:positionV relativeFrom="paragraph">
-                  <wp:posOffset>4076012</wp:posOffset>
+                  <wp:posOffset>2042795</wp:posOffset>
                 </wp:positionV>
-                <wp:extent cx="1092598" cy="655596"/>
+                <wp:extent cx="1092200" cy="655320"/>
                 <wp:effectExtent l="0" t="0" r="0" b="5080"/>
-                <wp:wrapSquare wrapText="bothSides"/>
-                <wp:docPr id="14" name="Text Box 14"/>
+                <wp:wrapNone/>
+                <wp:docPr id="23" name="Text Box 23"/>
                 <wp:cNvGraphicFramePr/>
                 <a:graphic xmlns:a="http://schemas.openxmlformats.org/drawingml/2006/main">
                   <a:graphicData uri="http://schemas.microsoft.com/office/word/2010/wordprocessingShape">
@@ -1847,7 +3227,7 @@
                       <wps:spPr>
                         <a:xfrm>
                           <a:off x="0" y="0"/>
-                          <a:ext cx="1092598" cy="655596"/>
+                          <a:ext cx="1092200" cy="655320"/>
                         </a:xfrm>
                         <a:prstGeom prst="rect">
                           <a:avLst/>
@@ -1858,6 +3238,657 @@
                         </a:ln>
                         <a:effectLst/>
                         <a:extLst>
+                          <a:ext uri="{FAA26D3D-D897-4be2-8F04-BA451C77F1D7}">
+                            <ma14:placeholderFlag xmlns:ma14="http://schemas.microsoft.com/office/mac/drawingml/2011/main"/>
+                          </a:ext>
+                          <a:ext uri="{C572A759-6A51-4108-AA02-DFA0A04FC94B}">
+                            <ma14:wrappingTextBoxFlag xmlns:ma14="http://schemas.microsoft.com/office/mac/drawingml/2011/main"/>
+                          </a:ext>
+                        </a:extLst>
+                      </wps:spPr>
+                      <wps:style>
+                        <a:lnRef idx="0">
+                          <a:schemeClr val="accent1"/>
+                        </a:lnRef>
+                        <a:fillRef idx="0">
+                          <a:schemeClr val="accent1"/>
+                        </a:fillRef>
+                        <a:effectRef idx="0">
+                          <a:schemeClr val="accent1"/>
+                        </a:effectRef>
+                        <a:fontRef idx="minor">
+                          <a:schemeClr val="dk1"/>
+                        </a:fontRef>
+                      </wps:style>
+                      <wps:txbx>
+                        <w:txbxContent>
+                          <w:p>
+                            <w:pPr>
+                              <w:rPr>
+                                <w:sz w:val="40"/>
+                                <w:szCs w:val="40"/>
+                              </w:rPr>
+                            </w:pPr>
+                            <w:r>
+                              <w:rPr>
+                                <w:sz w:val="40"/>
+                                <w:szCs w:val="40"/>
+                              </w:rPr>
+                              <w:t>(8</w:t>
+                            </w:r>
+                            <w:r>
+                              <w:rPr>
+                                <w:sz w:val="40"/>
+                                <w:szCs w:val="40"/>
+                              </w:rPr>
+                              <w:t>)</w:t>
+                            </w:r>
+                          </w:p>
+                        </w:txbxContent>
+                      </wps:txbx>
+                      <wps:bodyPr rot="0" spcFirstLastPara="0" vertOverflow="overflow" horzOverflow="overflow" vert="horz" wrap="square" lIns="91440" tIns="45720" rIns="91440" bIns="45720" numCol="1" spcCol="0" rtlCol="0" fromWordArt="0" anchor="t" anchorCtr="0" forceAA="0" compatLnSpc="1">
+                        <a:prstTxWarp prst="textNoShape">
+                          <a:avLst/>
+                        </a:prstTxWarp>
+                        <a:noAutofit/>
+                      </wps:bodyPr>
+                    </wps:wsp>
+                  </a:graphicData>
+                </a:graphic>
+                <wp14:sizeRelH relativeFrom="margin">
+                  <wp14:pctWidth>0</wp14:pctWidth>
+                </wp14:sizeRelH>
+                <wp14:sizeRelV relativeFrom="margin">
+                  <wp14:pctHeight>0</wp14:pctHeight>
+                </wp14:sizeRelV>
+              </wp:anchor>
+            </w:drawing>
+          </mc:Choice>
+          <mc:Fallback>
+            <w:pict>
+              <v:shape id="Text Box 23" o:spid="_x0000_s1042" type="#_x0000_t202" style="position:absolute;margin-left:36pt;margin-top:160.85pt;width:86pt;height:51.6pt;z-index:251758592;visibility:visible;mso-wrap-style:square;mso-width-percent:0;mso-height-percent:0;mso-wrap-distance-left:9pt;mso-wrap-distance-top:0;mso-wrap-distance-right:9pt;mso-wrap-distance-bottom:0;mso-position-horizontal:absolute;mso-position-horizontal-relative:text;mso-position-vertical:absolute;mso-position-vertical-relative:text;mso-width-percent:0;mso-height-percent:0;mso-width-relative:margin;mso-height-relative:margin;v-text-anchor:top" o:gfxdata="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" filled="f" stroked="f">
+                <v:textbox>
+                  <w:txbxContent>
+                    <w:p>
+                      <w:pPr>
+                        <w:rPr>
+                          <w:sz w:val="40"/>
+                          <w:szCs w:val="40"/>
+                        </w:rPr>
+                      </w:pPr>
+                      <w:r>
+                        <w:rPr>
+                          <w:sz w:val="40"/>
+                          <w:szCs w:val="40"/>
+                        </w:rPr>
+                        <w:t>(8</w:t>
+                      </w:r>
+                      <w:r>
+                        <w:rPr>
+                          <w:sz w:val="40"/>
+                          <w:szCs w:val="40"/>
+                        </w:rPr>
+                        <w:t>)</w:t>
+                      </w:r>
+                    </w:p>
+                  </w:txbxContent>
+                </v:textbox>
+              </v:shape>
+            </w:pict>
+          </mc:Fallback>
+        </mc:AlternateContent>
+      </w:r>
+      <w:r>
+        <w:rPr>
+          <w:noProof/>
+        </w:rPr>
+        <mc:AlternateContent>
+          <mc:Choice Requires="wps">
+            <w:drawing>
+              <wp:anchor distT="0" distB="0" distL="114300" distR="114300" simplePos="0" relativeHeight="251760640" behindDoc="0" locked="0" layoutInCell="1" allowOverlap="1" wp14:anchorId="1FA493C3" wp14:editId="6E41ADAB">
+                <wp:simplePos x="0" y="0"/>
+                <wp:positionH relativeFrom="column">
+                  <wp:posOffset>4165600</wp:posOffset>
+                </wp:positionH>
+                <wp:positionV relativeFrom="paragraph">
+                  <wp:posOffset>2416175</wp:posOffset>
+                </wp:positionV>
+                <wp:extent cx="1092200" cy="655320"/>
+                <wp:effectExtent l="0" t="0" r="0" b="5080"/>
+                <wp:wrapNone/>
+                <wp:docPr id="24" name="Text Box 24"/>
+                <wp:cNvGraphicFramePr/>
+                <a:graphic xmlns:a="http://schemas.openxmlformats.org/drawingml/2006/main">
+                  <a:graphicData uri="http://schemas.microsoft.com/office/word/2010/wordprocessingShape">
+                    <wps:wsp>
+                      <wps:cNvSpPr txBox="1"/>
+                      <wps:spPr>
+                        <a:xfrm>
+                          <a:off x="0" y="0"/>
+                          <a:ext cx="1092200" cy="655320"/>
+                        </a:xfrm>
+                        <a:prstGeom prst="rect">
+                          <a:avLst/>
+                        </a:prstGeom>
+                        <a:noFill/>
+                        <a:ln>
+                          <a:noFill/>
+                        </a:ln>
+                        <a:effectLst/>
+                        <a:extLst>
+                          <a:ext uri="{FAA26D3D-D897-4be2-8F04-BA451C77F1D7}">
+                            <ma14:placeholderFlag xmlns:ma14="http://schemas.microsoft.com/office/mac/drawingml/2011/main"/>
+                          </a:ext>
+                          <a:ext uri="{C572A759-6A51-4108-AA02-DFA0A04FC94B}">
+                            <ma14:wrappingTextBoxFlag xmlns:ma14="http://schemas.microsoft.com/office/mac/drawingml/2011/main"/>
+                          </a:ext>
+                        </a:extLst>
+                      </wps:spPr>
+                      <wps:style>
+                        <a:lnRef idx="0">
+                          <a:schemeClr val="accent1"/>
+                        </a:lnRef>
+                        <a:fillRef idx="0">
+                          <a:schemeClr val="accent1"/>
+                        </a:fillRef>
+                        <a:effectRef idx="0">
+                          <a:schemeClr val="accent1"/>
+                        </a:effectRef>
+                        <a:fontRef idx="minor">
+                          <a:schemeClr val="dk1"/>
+                        </a:fontRef>
+                      </wps:style>
+                      <wps:txbx>
+                        <w:txbxContent>
+                          <w:p>
+                            <w:pPr>
+                              <w:rPr>
+                                <w:sz w:val="40"/>
+                                <w:szCs w:val="40"/>
+                              </w:rPr>
+                            </w:pPr>
+                            <w:r>
+                              <w:rPr>
+                                <w:sz w:val="40"/>
+                                <w:szCs w:val="40"/>
+                              </w:rPr>
+                              <w:t>(9</w:t>
+                            </w:r>
+                            <w:r>
+                              <w:rPr>
+                                <w:sz w:val="40"/>
+                                <w:szCs w:val="40"/>
+                              </w:rPr>
+                              <w:t>)</w:t>
+                            </w:r>
+                          </w:p>
+                        </w:txbxContent>
+                      </wps:txbx>
+                      <wps:bodyPr rot="0" spcFirstLastPara="0" vertOverflow="overflow" horzOverflow="overflow" vert="horz" wrap="square" lIns="91440" tIns="45720" rIns="91440" bIns="45720" numCol="1" spcCol="0" rtlCol="0" fromWordArt="0" anchor="t" anchorCtr="0" forceAA="0" compatLnSpc="1">
+                        <a:prstTxWarp prst="textNoShape">
+                          <a:avLst/>
+                        </a:prstTxWarp>
+                        <a:noAutofit/>
+                      </wps:bodyPr>
+                    </wps:wsp>
+                  </a:graphicData>
+                </a:graphic>
+                <wp14:sizeRelH relativeFrom="margin">
+                  <wp14:pctWidth>0</wp14:pctWidth>
+                </wp14:sizeRelH>
+                <wp14:sizeRelV relativeFrom="margin">
+                  <wp14:pctHeight>0</wp14:pctHeight>
+                </wp14:sizeRelV>
+              </wp:anchor>
+            </w:drawing>
+          </mc:Choice>
+          <mc:Fallback>
+            <w:pict>
+              <v:shape id="Text Box 24" o:spid="_x0000_s1043" type="#_x0000_t202" style="position:absolute;margin-left:328pt;margin-top:190.25pt;width:86pt;height:51.6pt;z-index:251760640;visibility:visible;mso-wrap-style:square;mso-width-percent:0;mso-height-percent:0;mso-wrap-distance-left:9pt;mso-wrap-distance-top:0;mso-wrap-distance-right:9pt;mso-wrap-distance-bottom:0;mso-position-horizontal:absolute;mso-position-horizontal-relative:text;mso-position-vertical:absolute;mso-position-vertical-relative:text;mso-width-percent:0;mso-height-percent:0;mso-width-relative:margin;mso-height-relative:margin;v-text-anchor:top" o:gfxdata="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" filled="f" stroked="f">
+                <v:textbox>
+                  <w:txbxContent>
+                    <w:p>
+                      <w:pPr>
+                        <w:rPr>
+                          <w:sz w:val="40"/>
+                          <w:szCs w:val="40"/>
+                        </w:rPr>
+                      </w:pPr>
+                      <w:r>
+                        <w:rPr>
+                          <w:sz w:val="40"/>
+                          <w:szCs w:val="40"/>
+                        </w:rPr>
+                        <w:t>(9</w:t>
+                      </w:r>
+                      <w:r>
+                        <w:rPr>
+                          <w:sz w:val="40"/>
+                          <w:szCs w:val="40"/>
+                        </w:rPr>
+                        <w:t>)</w:t>
+                      </w:r>
+                    </w:p>
+                  </w:txbxContent>
+                </v:textbox>
+              </v:shape>
+            </w:pict>
+          </mc:Fallback>
+        </mc:AlternateContent>
+      </w:r>
+      <w:r>
+        <w:rPr>
+          <w:noProof/>
+        </w:rPr>
+        <mc:AlternateContent>
+          <mc:Choice Requires="wps">
+            <w:drawing>
+              <wp:anchor distT="0" distB="0" distL="114300" distR="114300" simplePos="0" relativeHeight="251677696" behindDoc="0" locked="0" layoutInCell="1" allowOverlap="1" wp14:anchorId="7C7AC3AE" wp14:editId="4C3D105E">
+                <wp:simplePos x="0" y="0"/>
+                <wp:positionH relativeFrom="column">
+                  <wp:posOffset>5257800</wp:posOffset>
+                </wp:positionH>
+                <wp:positionV relativeFrom="paragraph">
+                  <wp:posOffset>1242695</wp:posOffset>
+                </wp:positionV>
+                <wp:extent cx="1092200" cy="655320"/>
+                <wp:effectExtent l="0" t="0" r="0" b="5080"/>
+                <wp:wrapNone/>
+                <wp:docPr id="16" name="Text Box 16"/>
+                <wp:cNvGraphicFramePr/>
+                <a:graphic xmlns:a="http://schemas.openxmlformats.org/drawingml/2006/main">
+                  <a:graphicData uri="http://schemas.microsoft.com/office/word/2010/wordprocessingShape">
+                    <wps:wsp>
+                      <wps:cNvSpPr txBox="1"/>
+                      <wps:spPr>
+                        <a:xfrm>
+                          <a:off x="0" y="0"/>
+                          <a:ext cx="1092200" cy="655320"/>
+                        </a:xfrm>
+                        <a:prstGeom prst="rect">
+                          <a:avLst/>
+                        </a:prstGeom>
+                        <a:noFill/>
+                        <a:ln>
+                          <a:noFill/>
+                        </a:ln>
+                        <a:effectLst/>
+                        <a:extLst>
+                          <a:ext uri="{FAA26D3D-D897-4be2-8F04-BA451C77F1D7}">
+                            <ma14:placeholderFlag xmlns:ma14="http://schemas.microsoft.com/office/mac/drawingml/2011/main"/>
+                          </a:ext>
+                          <a:ext uri="{C572A759-6A51-4108-AA02-DFA0A04FC94B}">
+                            <ma14:wrappingTextBoxFlag xmlns:ma14="http://schemas.microsoft.com/office/mac/drawingml/2011/main"/>
+                          </a:ext>
+                        </a:extLst>
+                      </wps:spPr>
+                      <wps:style>
+                        <a:lnRef idx="0">
+                          <a:schemeClr val="accent1"/>
+                        </a:lnRef>
+                        <a:fillRef idx="0">
+                          <a:schemeClr val="accent1"/>
+                        </a:fillRef>
+                        <a:effectRef idx="0">
+                          <a:schemeClr val="accent1"/>
+                        </a:effectRef>
+                        <a:fontRef idx="minor">
+                          <a:schemeClr val="dk1"/>
+                        </a:fontRef>
+                      </wps:style>
+                      <wps:txbx>
+                        <w:txbxContent>
+                          <w:p>
+                            <w:pPr>
+                              <w:rPr>
+                                <w:sz w:val="40"/>
+                                <w:szCs w:val="40"/>
+                              </w:rPr>
+                            </w:pPr>
+                            <w:r>
+                              <w:rPr>
+                                <w:sz w:val="40"/>
+                                <w:szCs w:val="40"/>
+                              </w:rPr>
+                              <w:t>(7)</w:t>
+                            </w:r>
+                          </w:p>
+                        </w:txbxContent>
+                      </wps:txbx>
+                      <wps:bodyPr rot="0" spcFirstLastPara="0" vertOverflow="overflow" horzOverflow="overflow" vert="horz" wrap="square" lIns="91440" tIns="45720" rIns="91440" bIns="45720" numCol="1" spcCol="0" rtlCol="0" fromWordArt="0" anchor="t" anchorCtr="0" forceAA="0" compatLnSpc="1">
+                        <a:prstTxWarp prst="textNoShape">
+                          <a:avLst/>
+                        </a:prstTxWarp>
+                        <a:noAutofit/>
+                      </wps:bodyPr>
+                    </wps:wsp>
+                  </a:graphicData>
+                </a:graphic>
+                <wp14:sizeRelH relativeFrom="margin">
+                  <wp14:pctWidth>0</wp14:pctWidth>
+                </wp14:sizeRelH>
+                <wp14:sizeRelV relativeFrom="margin">
+                  <wp14:pctHeight>0</wp14:pctHeight>
+                </wp14:sizeRelV>
+              </wp:anchor>
+            </w:drawing>
+          </mc:Choice>
+          <mc:Fallback>
+            <w:pict>
+              <v:shape id="Text Box 16" o:spid="_x0000_s1044" type="#_x0000_t202" style="position:absolute;margin-left:414pt;margin-top:97.85pt;width:86pt;height:51.6pt;z-index:251677696;visibility:visible;mso-wrap-style:square;mso-width-percent:0;mso-height-percent:0;mso-wrap-distance-left:9pt;mso-wrap-distance-top:0;mso-wrap-distance-right:9pt;mso-wrap-distance-bottom:0;mso-position-horizontal:absolute;mso-position-horizontal-relative:text;mso-position-vertical:absolute;mso-position-vertical-relative:text;mso-width-percent:0;mso-height-percent:0;mso-width-relative:margin;mso-height-relative:margin;v-text-anchor:top" o:gfxdata="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" filled="f" stroked="f">
+                <v:textbox>
+                  <w:txbxContent>
+                    <w:p>
+                      <w:pPr>
+                        <w:rPr>
+                          <w:sz w:val="40"/>
+                          <w:szCs w:val="40"/>
+                        </w:rPr>
+                      </w:pPr>
+                      <w:r>
+                        <w:rPr>
+                          <w:sz w:val="40"/>
+                          <w:szCs w:val="40"/>
+                        </w:rPr>
+                        <w:t>(7)</w:t>
+                      </w:r>
+                    </w:p>
+                  </w:txbxContent>
+                </v:textbox>
+              </v:shape>
+            </w:pict>
+          </mc:Fallback>
+        </mc:AlternateContent>
+      </w:r>
+      <w:r>
+        <w:rPr>
+          <w:noProof/>
+        </w:rPr>
+        <mc:AlternateContent>
+          <mc:Choice Requires="wps">
+            <w:drawing>
+              <wp:anchor distT="0" distB="0" distL="114300" distR="114300" simplePos="0" relativeHeight="251674624" behindDoc="0" locked="0" layoutInCell="1" allowOverlap="1" wp14:anchorId="000EC2DA" wp14:editId="3ACE575D">
+                <wp:simplePos x="0" y="0"/>
+                <wp:positionH relativeFrom="column">
+                  <wp:posOffset>-177800</wp:posOffset>
+                </wp:positionH>
+                <wp:positionV relativeFrom="paragraph">
+                  <wp:posOffset>99695</wp:posOffset>
+                </wp:positionV>
+                <wp:extent cx="1092200" cy="655320"/>
+                <wp:effectExtent l="0" t="0" r="0" b="5080"/>
+                <wp:wrapNone/>
+                <wp:docPr id="13" name="Text Box 13"/>
+                <wp:cNvGraphicFramePr/>
+                <a:graphic xmlns:a="http://schemas.openxmlformats.org/drawingml/2006/main">
+                  <a:graphicData uri="http://schemas.microsoft.com/office/word/2010/wordprocessingShape">
+                    <wps:wsp>
+                      <wps:cNvSpPr txBox="1"/>
+                      <wps:spPr>
+                        <a:xfrm>
+                          <a:off x="0" y="0"/>
+                          <a:ext cx="1092200" cy="655320"/>
+                        </a:xfrm>
+                        <a:prstGeom prst="rect">
+                          <a:avLst/>
+                        </a:prstGeom>
+                        <a:noFill/>
+                        <a:ln>
+                          <a:noFill/>
+                        </a:ln>
+                        <a:effectLst/>
+                        <a:extLst>
+                          <a:ext uri="{FAA26D3D-D897-4be2-8F04-BA451C77F1D7}">
+                            <ma14:placeholderFlag xmlns:ma14="http://schemas.microsoft.com/office/mac/drawingml/2011/main"/>
+                          </a:ext>
+                          <a:ext uri="{C572A759-6A51-4108-AA02-DFA0A04FC94B}">
+                            <ma14:wrappingTextBoxFlag xmlns:ma14="http://schemas.microsoft.com/office/mac/drawingml/2011/main"/>
+                          </a:ext>
+                        </a:extLst>
+                      </wps:spPr>
+                      <wps:style>
+                        <a:lnRef idx="0">
+                          <a:schemeClr val="accent1"/>
+                        </a:lnRef>
+                        <a:fillRef idx="0">
+                          <a:schemeClr val="accent1"/>
+                        </a:fillRef>
+                        <a:effectRef idx="0">
+                          <a:schemeClr val="accent1"/>
+                        </a:effectRef>
+                        <a:fontRef idx="minor">
+                          <a:schemeClr val="dk1"/>
+                        </a:fontRef>
+                      </wps:style>
+                      <wps:txbx>
+                        <w:txbxContent>
+                          <w:p>
+                            <w:pPr>
+                              <w:rPr>
+                                <w:sz w:val="40"/>
+                                <w:szCs w:val="40"/>
+                              </w:rPr>
+                            </w:pPr>
+                            <w:r>
+                              <w:rPr>
+                                <w:sz w:val="40"/>
+                                <w:szCs w:val="40"/>
+                              </w:rPr>
+                              <w:t xml:space="preserve"> (4) </w:t>
+                            </w:r>
+                          </w:p>
+                        </w:txbxContent>
+                      </wps:txbx>
+                      <wps:bodyPr rot="0" spcFirstLastPara="0" vertOverflow="overflow" horzOverflow="overflow" vert="horz" wrap="square" lIns="91440" tIns="45720" rIns="91440" bIns="45720" numCol="1" spcCol="0" rtlCol="0" fromWordArt="0" anchor="t" anchorCtr="0" forceAA="0" compatLnSpc="1">
+                        <a:prstTxWarp prst="textNoShape">
+                          <a:avLst/>
+                        </a:prstTxWarp>
+                        <a:noAutofit/>
+                      </wps:bodyPr>
+                    </wps:wsp>
+                  </a:graphicData>
+                </a:graphic>
+                <wp14:sizeRelH relativeFrom="margin">
+                  <wp14:pctWidth>0</wp14:pctWidth>
+                </wp14:sizeRelH>
+                <wp14:sizeRelV relativeFrom="margin">
+                  <wp14:pctHeight>0</wp14:pctHeight>
+                </wp14:sizeRelV>
+              </wp:anchor>
+            </w:drawing>
+          </mc:Choice>
+          <mc:Fallback>
+            <w:pict>
+              <v:shape id="Text Box 13" o:spid="_x0000_s1045" type="#_x0000_t202" style="position:absolute;margin-left:-13.95pt;margin-top:7.85pt;width:86pt;height:51.6pt;z-index:251674624;visibility:visible;mso-wrap-style:square;mso-width-percent:0;mso-height-percent:0;mso-wrap-distance-left:9pt;mso-wrap-distance-top:0;mso-wrap-distance-right:9pt;mso-wrap-distance-bottom:0;mso-position-horizontal:absolute;mso-position-horizontal-relative:text;mso-position-vertical:absolute;mso-position-vertical-relative:text;mso-width-percent:0;mso-height-percent:0;mso-width-relative:margin;mso-height-relative:margin;v-text-anchor:top" o:gfxdata="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" filled="f" stroked="f">
+                <v:textbox>
+                  <w:txbxContent>
+                    <w:p>
+                      <w:pPr>
+                        <w:rPr>
+                          <w:sz w:val="40"/>
+                          <w:szCs w:val="40"/>
+                        </w:rPr>
+                      </w:pPr>
+                      <w:r>
+                        <w:rPr>
+                          <w:sz w:val="40"/>
+                          <w:szCs w:val="40"/>
+                        </w:rPr>
+                        <w:t xml:space="preserve"> (4) </w:t>
+                      </w:r>
+                    </w:p>
+                  </w:txbxContent>
+                </v:textbox>
+              </v:shape>
+            </w:pict>
+          </mc:Fallback>
+        </mc:AlternateContent>
+      </w:r>
+      <w:r>
+        <w:rPr>
+          <w:noProof/>
+        </w:rPr>
+        <mc:AlternateContent>
+          <mc:Choice Requires="wps">
+            <w:drawing>
+              <wp:anchor distT="0" distB="0" distL="114300" distR="114300" simplePos="0" relativeHeight="251676672" behindDoc="0" locked="0" layoutInCell="1" allowOverlap="1" wp14:anchorId="3BC0A710" wp14:editId="4E037B42">
+                <wp:simplePos x="0" y="0"/>
+                <wp:positionH relativeFrom="column">
+                  <wp:posOffset>3200400</wp:posOffset>
+                </wp:positionH>
+                <wp:positionV relativeFrom="paragraph">
+                  <wp:posOffset>1128395</wp:posOffset>
+                </wp:positionV>
+                <wp:extent cx="1092200" cy="655320"/>
+                <wp:effectExtent l="0" t="0" r="0" b="5080"/>
+                <wp:wrapNone/>
+                <wp:docPr id="15" name="Text Box 15"/>
+                <wp:cNvGraphicFramePr/>
+                <a:graphic xmlns:a="http://schemas.openxmlformats.org/drawingml/2006/main">
+                  <a:graphicData uri="http://schemas.microsoft.com/office/word/2010/wordprocessingShape">
+                    <wps:wsp>
+                      <wps:cNvSpPr txBox="1"/>
+                      <wps:spPr>
+                        <a:xfrm>
+                          <a:off x="0" y="0"/>
+                          <a:ext cx="1092200" cy="655320"/>
+                        </a:xfrm>
+                        <a:prstGeom prst="rect">
+                          <a:avLst/>
+                        </a:prstGeom>
+                        <a:noFill/>
+                        <a:ln>
+                          <a:noFill/>
+                        </a:ln>
+                        <a:effectLst/>
+                        <a:extLst>
+                          <a:ext uri="{FAA26D3D-D897-4be2-8F04-BA451C77F1D7}">
+                            <ma14:placeholderFlag xmlns:ma14="http://schemas.microsoft.com/office/mac/drawingml/2011/main"/>
+                          </a:ext>
+                          <a:ext uri="{C572A759-6A51-4108-AA02-DFA0A04FC94B}">
+                            <ma14:wrappingTextBoxFlag xmlns:ma14="http://schemas.microsoft.com/office/mac/drawingml/2011/main"/>
+                          </a:ext>
+                        </a:extLst>
+                      </wps:spPr>
+                      <wps:style>
+                        <a:lnRef idx="0">
+                          <a:schemeClr val="accent1"/>
+                        </a:lnRef>
+                        <a:fillRef idx="0">
+                          <a:schemeClr val="accent1"/>
+                        </a:fillRef>
+                        <a:effectRef idx="0">
+                          <a:schemeClr val="accent1"/>
+                        </a:effectRef>
+                        <a:fontRef idx="minor">
+                          <a:schemeClr val="dk1"/>
+                        </a:fontRef>
+                      </wps:style>
+                      <wps:txbx>
+                        <w:txbxContent>
+                          <w:p>
+                            <w:pPr>
+                              <w:rPr>
+                                <w:sz w:val="40"/>
+                                <w:szCs w:val="40"/>
+                              </w:rPr>
+                            </w:pPr>
+                            <w:r>
+                              <w:rPr>
+                                <w:sz w:val="40"/>
+                                <w:szCs w:val="40"/>
+                              </w:rPr>
+                              <w:t>(6)</w:t>
+                            </w:r>
+                          </w:p>
+                        </w:txbxContent>
+                      </wps:txbx>
+                      <wps:bodyPr rot="0" spcFirstLastPara="0" vertOverflow="overflow" horzOverflow="overflow" vert="horz" wrap="square" lIns="91440" tIns="45720" rIns="91440" bIns="45720" numCol="1" spcCol="0" rtlCol="0" fromWordArt="0" anchor="t" anchorCtr="0" forceAA="0" compatLnSpc="1">
+                        <a:prstTxWarp prst="textNoShape">
+                          <a:avLst/>
+                        </a:prstTxWarp>
+                        <a:noAutofit/>
+                      </wps:bodyPr>
+                    </wps:wsp>
+                  </a:graphicData>
+                </a:graphic>
+                <wp14:sizeRelH relativeFrom="margin">
+                  <wp14:pctWidth>0</wp14:pctWidth>
+                </wp14:sizeRelH>
+                <wp14:sizeRelV relativeFrom="margin">
+                  <wp14:pctHeight>0</wp14:pctHeight>
+                </wp14:sizeRelV>
+              </wp:anchor>
+            </w:drawing>
+          </mc:Choice>
+          <mc:Fallback>
+            <w:pict>
+              <v:shape id="Text Box 15" o:spid="_x0000_s1046" type="#_x0000_t202" style="position:absolute;margin-left:252pt;margin-top:88.85pt;width:86pt;height:51.6pt;z-index:251676672;visibility:visible;mso-wrap-style:square;mso-width-percent:0;mso-height-percent:0;mso-wrap-distance-left:9pt;mso-wrap-distance-top:0;mso-wrap-distance-right:9pt;mso-wrap-distance-bottom:0;mso-position-horizontal:absolute;mso-position-horizontal-relative:text;mso-position-vertical:absolute;mso-position-vertical-relative:text;mso-width-percent:0;mso-height-percent:0;mso-width-relative:margin;mso-height-relative:margin;v-text-anchor:top" o:gfxdata="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" filled="f" stroked="f">
+                <v:textbox>
+                  <w:txbxContent>
+                    <w:p>
+                      <w:pPr>
+                        <w:rPr>
+                          <w:sz w:val="40"/>
+                          <w:szCs w:val="40"/>
+                        </w:rPr>
+                      </w:pPr>
+                      <w:r>
+                        <w:rPr>
+                          <w:sz w:val="40"/>
+                          <w:szCs w:val="40"/>
+                        </w:rPr>
+                        <w:t>(6)</w:t>
+                      </w:r>
+                    </w:p>
+                  </w:txbxContent>
+                </v:textbox>
+              </v:shape>
+            </w:pict>
+          </mc:Fallback>
+        </mc:AlternateContent>
+      </w:r>
+      <w:r>
+        <w:rPr>
+          <w:noProof/>
+        </w:rPr>
+        <mc:AlternateContent>
+          <mc:Choice Requires="wps">
+            <w:drawing>
+              <wp:anchor distT="0" distB="0" distL="114300" distR="114300" simplePos="0" relativeHeight="251675648" behindDoc="0" locked="0" layoutInCell="1" allowOverlap="1" wp14:anchorId="60CF01E6" wp14:editId="5EF5D806">
+                <wp:simplePos x="0" y="0"/>
+                <wp:positionH relativeFrom="column">
+                  <wp:posOffset>1371600</wp:posOffset>
+                </wp:positionH>
+                <wp:positionV relativeFrom="paragraph">
+                  <wp:posOffset>1128395</wp:posOffset>
+                </wp:positionV>
+                <wp:extent cx="1092200" cy="655320"/>
+                <wp:effectExtent l="0" t="0" r="0" b="5080"/>
+                <wp:wrapNone/>
+                <wp:docPr id="14" name="Text Box 14"/>
+                <wp:cNvGraphicFramePr/>
+                <a:graphic xmlns:a="http://schemas.openxmlformats.org/drawingml/2006/main">
+                  <a:graphicData uri="http://schemas.microsoft.com/office/word/2010/wordprocessingShape">
+                    <wps:wsp>
+                      <wps:cNvSpPr txBox="1"/>
+                      <wps:spPr>
+                        <a:xfrm>
+                          <a:off x="0" y="0"/>
+                          <a:ext cx="1092200" cy="655320"/>
+                        </a:xfrm>
+                        <a:prstGeom prst="rect">
+                          <a:avLst/>
+                        </a:prstGeom>
+                        <a:noFill/>
+                        <a:ln>
+                          <a:noFill/>
+                        </a:ln>
+                        <a:effectLst/>
+                        <a:extLst>
+                          <a:ext uri="{FAA26D3D-D897-4be2-8F04-BA451C77F1D7}">
+                            <ma14:placeholderFlag xmlns:ma14="http://schemas.microsoft.com/office/mac/drawingml/2011/main"/>
+                          </a:ext>
                           <a:ext uri="{C572A759-6A51-4108-AA02-DFA0A04FC94B}">
                             <ma14:wrappingTextBoxFlag xmlns:ma14="http://schemas.microsoft.com/office/mac/drawingml/2011/main"/>
                           </a:ext>
@@ -1905,12 +3936,18 @@
                     </wps:wsp>
                   </a:graphicData>
                 </a:graphic>
+                <wp14:sizeRelH relativeFrom="margin">
+                  <wp14:pctWidth>0</wp14:pctWidth>
+                </wp14:sizeRelH>
+                <wp14:sizeRelV relativeFrom="margin">
+                  <wp14:pctHeight>0</wp14:pctHeight>
+                </wp14:sizeRelV>
               </wp:anchor>
             </w:drawing>
           </mc:Choice>
           <mc:Fallback>
             <w:pict>
-              <v:shape id="Text Box 14" o:spid="_x0000_s1031" type="#_x0000_t202" style="position:absolute;margin-left:-9.75pt;margin-top:320.95pt;width:86.05pt;height:51.6pt;z-index:251675648;visibility:visible;mso-wrap-style:square;mso-wrap-distance-left:9pt;mso-wrap-distance-top:0;mso-wrap-distance-right:9pt;mso-wrap-distance-bottom:0;mso-position-horizontal:absolute;mso-position-horizontal-relative:text;mso-position-vertical:absolute;mso-position-vertical-relative:text;v-text-anchor:top" o:gfxdata="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" filled="f" stroked="f">
+              <v:shape id="Text Box 14" o:spid="_x0000_s1047" type="#_x0000_t202" style="position:absolute;margin-left:108pt;margin-top:88.85pt;width:86pt;height:51.6pt;z-index:251675648;visibility:visible;mso-wrap-style:square;mso-width-percent:0;mso-height-percent:0;mso-wrap-distance-left:9pt;mso-wrap-distance-top:0;mso-wrap-distance-right:9pt;mso-wrap-distance-bottom:0;mso-position-horizontal:absolute;mso-position-horizontal-relative:text;mso-position-vertical:absolute;mso-position-vertical-relative:text;mso-width-percent:0;mso-height-percent:0;mso-width-relative:margin;mso-height-relative:margin;v-text-anchor:top" o:gfxdata="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" filled="f" stroked="f">
                 <v:textbox>
                   <w:txbxContent>
                     <w:p>
@@ -1930,247 +3967,16 @@
                     </w:p>
                   </w:txbxContent>
                 </v:textbox>
-                <w10:wrap type="square"/>
               </v:shape>
             </w:pict>
           </mc:Fallback>
         </mc:AlternateContent>
       </w:r>
       <w:r>
-        <w:rPr>
-          <w:noProof/>
-        </w:rPr>
-        <mc:AlternateContent>
-          <mc:Choice Requires="wps">
-            <w:drawing>
-              <wp:anchor distT="0" distB="0" distL="114300" distR="114300" simplePos="0" relativeHeight="251676672" behindDoc="0" locked="0" layoutInCell="1" allowOverlap="1" wp14:anchorId="3BC0A710" wp14:editId="25055EBD">
-                <wp:simplePos x="0" y="0"/>
-                <wp:positionH relativeFrom="column">
-                  <wp:posOffset>2934894</wp:posOffset>
-                </wp:positionH>
-                <wp:positionV relativeFrom="paragraph">
-                  <wp:posOffset>3857480</wp:posOffset>
-                </wp:positionV>
-                <wp:extent cx="1092598" cy="655596"/>
-                <wp:effectExtent l="0" t="0" r="0" b="5080"/>
-                <wp:wrapSquare wrapText="bothSides"/>
-                <wp:docPr id="15" name="Text Box 15"/>
-                <wp:cNvGraphicFramePr/>
-                <a:graphic xmlns:a="http://schemas.openxmlformats.org/drawingml/2006/main">
-                  <a:graphicData uri="http://schemas.microsoft.com/office/word/2010/wordprocessingShape">
-                    <wps:wsp>
-                      <wps:cNvSpPr txBox="1"/>
-                      <wps:spPr>
-                        <a:xfrm>
-                          <a:off x="0" y="0"/>
-                          <a:ext cx="1092598" cy="655596"/>
-                        </a:xfrm>
-                        <a:prstGeom prst="rect">
-                          <a:avLst/>
-                        </a:prstGeom>
-                        <a:noFill/>
-                        <a:ln>
-                          <a:noFill/>
-                        </a:ln>
-                        <a:effectLst/>
-                        <a:extLst>
-                          <a:ext uri="{C572A759-6A51-4108-AA02-DFA0A04FC94B}">
-                            <ma14:wrappingTextBoxFlag xmlns:ma14="http://schemas.microsoft.com/office/mac/drawingml/2011/main"/>
-                          </a:ext>
-                        </a:extLst>
-                      </wps:spPr>
-                      <wps:style>
-                        <a:lnRef idx="0">
-                          <a:schemeClr val="accent1"/>
-                        </a:lnRef>
-                        <a:fillRef idx="0">
-                          <a:schemeClr val="accent1"/>
-                        </a:fillRef>
-                        <a:effectRef idx="0">
-                          <a:schemeClr val="accent1"/>
-                        </a:effectRef>
-                        <a:fontRef idx="minor">
-                          <a:schemeClr val="dk1"/>
-                        </a:fontRef>
-                      </wps:style>
-                      <wps:txbx>
-                        <w:txbxContent>
-                          <w:p>
-                            <w:pPr>
-                              <w:rPr>
-                                <w:sz w:val="40"/>
-                                <w:szCs w:val="40"/>
-                              </w:rPr>
-                            </w:pPr>
-                            <w:r>
-                              <w:rPr>
-                                <w:sz w:val="40"/>
-                                <w:szCs w:val="40"/>
-                              </w:rPr>
-                              <w:t>(6)</w:t>
-                            </w:r>
-                          </w:p>
-                        </w:txbxContent>
-                      </wps:txbx>
-                      <wps:bodyPr rot="0" spcFirstLastPara="0" vertOverflow="overflow" horzOverflow="overflow" vert="horz" wrap="square" lIns="91440" tIns="45720" rIns="91440" bIns="45720" numCol="1" spcCol="0" rtlCol="0" fromWordArt="0" anchor="t" anchorCtr="0" forceAA="0" compatLnSpc="1">
-                        <a:prstTxWarp prst="textNoShape">
-                          <a:avLst/>
-                        </a:prstTxWarp>
-                        <a:noAutofit/>
-                      </wps:bodyPr>
-                    </wps:wsp>
-                  </a:graphicData>
-                </a:graphic>
-              </wp:anchor>
-            </w:drawing>
-          </mc:Choice>
-          <mc:Fallback>
-            <w:pict>
-              <v:shape id="Text Box 15" o:spid="_x0000_s1032" type="#_x0000_t202" style="position:absolute;margin-left:231.1pt;margin-top:303.75pt;width:86.05pt;height:51.6pt;z-index:251676672;visibility:visible;mso-wrap-style:square;mso-wrap-distance-left:9pt;mso-wrap-distance-top:0;mso-wrap-distance-right:9pt;mso-wrap-distance-bottom:0;mso-position-horizontal:absolute;mso-position-horizontal-relative:text;mso-position-vertical:absolute;mso-position-vertical-relative:text;v-text-anchor:top" o:gfxdata="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" filled="f" stroked="f">
-                <v:textbox>
-                  <w:txbxContent>
-                    <w:p>
-                      <w:pPr>
-                        <w:rPr>
-                          <w:sz w:val="40"/>
-                          <w:szCs w:val="40"/>
-                        </w:rPr>
-                      </w:pPr>
-                      <w:r>
-                        <w:rPr>
-                          <w:sz w:val="40"/>
-                          <w:szCs w:val="40"/>
-                        </w:rPr>
-                        <w:t>(6)</w:t>
-                      </w:r>
-                    </w:p>
-                  </w:txbxContent>
-                </v:textbox>
-                <w10:wrap type="square"/>
-              </v:shape>
-            </w:pict>
-          </mc:Fallback>
-        </mc:AlternateContent>
-      </w:r>
-      <w:r>
-        <w:rPr>
-          <w:noProof/>
-        </w:rPr>
-        <mc:AlternateContent>
-          <mc:Choice Requires="wps">
-            <w:drawing>
-              <wp:anchor distT="0" distB="0" distL="114300" distR="114300" simplePos="0" relativeHeight="251677696" behindDoc="0" locked="0" layoutInCell="1" allowOverlap="1" wp14:anchorId="7C7AC3AE" wp14:editId="7F4D0937">
-                <wp:simplePos x="0" y="0"/>
-                <wp:positionH relativeFrom="column">
-                  <wp:posOffset>4464531</wp:posOffset>
-                </wp:positionH>
-                <wp:positionV relativeFrom="paragraph">
-                  <wp:posOffset>3857480</wp:posOffset>
-                </wp:positionV>
-                <wp:extent cx="1092598" cy="655596"/>
-                <wp:effectExtent l="0" t="0" r="0" b="5080"/>
-                <wp:wrapSquare wrapText="bothSides"/>
-                <wp:docPr id="16" name="Text Box 16"/>
-                <wp:cNvGraphicFramePr/>
-                <a:graphic xmlns:a="http://schemas.openxmlformats.org/drawingml/2006/main">
-                  <a:graphicData uri="http://schemas.microsoft.com/office/word/2010/wordprocessingShape">
-                    <wps:wsp>
-                      <wps:cNvSpPr txBox="1"/>
-                      <wps:spPr>
-                        <a:xfrm>
-                          <a:off x="0" y="0"/>
-                          <a:ext cx="1092598" cy="655596"/>
-                        </a:xfrm>
-                        <a:prstGeom prst="rect">
-                          <a:avLst/>
-                        </a:prstGeom>
-                        <a:noFill/>
-                        <a:ln>
-                          <a:noFill/>
-                        </a:ln>
-                        <a:effectLst/>
-                        <a:extLst>
-                          <a:ext uri="{C572A759-6A51-4108-AA02-DFA0A04FC94B}">
-                            <ma14:wrappingTextBoxFlag xmlns:ma14="http://schemas.microsoft.com/office/mac/drawingml/2011/main"/>
-                          </a:ext>
-                        </a:extLst>
-                      </wps:spPr>
-                      <wps:style>
-                        <a:lnRef idx="0">
-                          <a:schemeClr val="accent1"/>
-                        </a:lnRef>
-                        <a:fillRef idx="0">
-                          <a:schemeClr val="accent1"/>
-                        </a:fillRef>
-                        <a:effectRef idx="0">
-                          <a:schemeClr val="accent1"/>
-                        </a:effectRef>
-                        <a:fontRef idx="minor">
-                          <a:schemeClr val="dk1"/>
-                        </a:fontRef>
-                      </wps:style>
-                      <wps:txbx>
-                        <w:txbxContent>
-                          <w:p>
-                            <w:pPr>
-                              <w:rPr>
-                                <w:sz w:val="40"/>
-                                <w:szCs w:val="40"/>
-                              </w:rPr>
-                            </w:pPr>
-                            <w:r>
-                              <w:rPr>
-                                <w:sz w:val="40"/>
-                                <w:szCs w:val="40"/>
-                              </w:rPr>
-                              <w:t>(7)</w:t>
-                            </w:r>
-                          </w:p>
-                        </w:txbxContent>
-                      </wps:txbx>
-                      <wps:bodyPr rot="0" spcFirstLastPara="0" vertOverflow="overflow" horzOverflow="overflow" vert="horz" wrap="square" lIns="91440" tIns="45720" rIns="91440" bIns="45720" numCol="1" spcCol="0" rtlCol="0" fromWordArt="0" anchor="t" anchorCtr="0" forceAA="0" compatLnSpc="1">
-                        <a:prstTxWarp prst="textNoShape">
-                          <a:avLst/>
-                        </a:prstTxWarp>
-                        <a:noAutofit/>
-                      </wps:bodyPr>
-                    </wps:wsp>
-                  </a:graphicData>
-                </a:graphic>
-              </wp:anchor>
-            </w:drawing>
-          </mc:Choice>
-          <mc:Fallback>
-            <w:pict>
-              <v:shape id="Text Box 16" o:spid="_x0000_s1034" type="#_x0000_t202" style="position:absolute;margin-left:351.55pt;margin-top:303.75pt;width:86.05pt;height:51.6pt;z-index:251677696;visibility:visible;mso-wrap-style:square;mso-wrap-distance-left:9pt;mso-wrap-distance-top:0;mso-wrap-distance-right:9pt;mso-wrap-distance-bottom:0;mso-position-horizontal:absolute;mso-position-horizontal-relative:text;mso-position-vertical:absolute;mso-position-vertical-relative:text;v-text-anchor:top" o:gfxdata="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" filled="f" stroked="f">
-                <v:textbox>
-                  <w:txbxContent>
-                    <w:p>
-                      <w:pPr>
-                        <w:rPr>
-                          <w:sz w:val="40"/>
-                          <w:szCs w:val="40"/>
-                        </w:rPr>
-                      </w:pPr>
-                      <w:r>
-                        <w:rPr>
-                          <w:sz w:val="40"/>
-                          <w:szCs w:val="40"/>
-                        </w:rPr>
-                        <w:t>(7)</w:t>
-                      </w:r>
-                    </w:p>
-                  </w:txbxContent>
-                </v:textbox>
-                <w10:wrap type="square"/>
-              </v:shape>
-            </w:pict>
-          </mc:Fallback>
-        </mc:AlternateContent>
-      </w:r>
-      <w:r>
         <w:br w:type="page"/>
       </w:r>
+      <w:bookmarkStart w:id="0" w:name="_GoBack"/>
+      <w:bookmarkEnd w:id="0"/>
     </w:p>
     <w:p>
       <w:r>
@@ -3499,102 +5305,102 @@
           </mc:Choice>
           <mc:Fallback>
             <w:pict>
-              <v:group id="Group 85" o:spid="_x0000_s1035" style="position:absolute;margin-left:-35.6pt;margin-top:-8.95pt;width:503.65pt;height:711pt;z-index:251734016" coordsize="6396355,9029700" o:gfxdata="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">
-                <v:group id="Group 84" o:spid="_x0000_s1036" style="position:absolute;width:5596255;height:7924800" coordsize="5596255,7924800" o:gfxdata="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">
-                  <v:rect id="Rectangle 57" o:spid="_x0000_s1037" style="position:absolute;left:601663;top:4765357;width:71120;height:306705;rotation:-4350777fd;flip:x;visibility:visible;mso-wrap-style:square;v-text-anchor:middle" o:gfxdata="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" fillcolor="#4f81bd [3204]" strokecolor="#4579b8 [3044]">
+              <v:group id="Group 85" o:spid="_x0000_s1048" style="position:absolute;margin-left:-35.6pt;margin-top:-8.95pt;width:503.65pt;height:711pt;z-index:251734016" coordsize="6396355,9029700" o:gfxdata="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">
+                <v:group id="Group 84" o:spid="_x0000_s1049" style="position:absolute;width:5596255;height:7924800" coordsize="5596255,7924800" o:gfxdata="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">
+                  <v:rect id="Rectangle 57" o:spid="_x0000_s1050" style="position:absolute;left:601663;top:4765357;width:71120;height:306705;rotation:-4350777fd;flip:x;visibility:visible;mso-wrap-style:square;v-text-anchor:middle" o:gfxdata="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" fillcolor="#4f81bd [3204]" strokecolor="#4579b8 [3044]">
                     <v:fill color2="#a7bfde [1620]" rotate="t" type="gradient">
                       <o:fill v:ext="view" type="gradientUnscaled"/>
                     </v:fill>
                     <v:shadow on="t" opacity="22937f" mv:blur="40000f" origin=",.5" offset="0,23000emu"/>
                   </v:rect>
-                  <v:rect id="Rectangle 58" o:spid="_x0000_s1038" style="position:absolute;left:550863;top:4656772;width:71120;height:306705;rotation:-4350777fd;flip:x;visibility:visible;mso-wrap-style:square;v-text-anchor:middle" o:gfxdata="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" fillcolor="#4f81bd [3204]" strokecolor="#4579b8 [3044]">
+                  <v:rect id="Rectangle 58" o:spid="_x0000_s1051" style="position:absolute;left:550863;top:4656772;width:71120;height:306705;rotation:-4350777fd;flip:x;visibility:visible;mso-wrap-style:square;v-text-anchor:middle" o:gfxdata="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" fillcolor="#4f81bd [3204]" strokecolor="#4579b8 [3044]">
                     <v:fill color2="#a7bfde [1620]" rotate="t" type="gradient">
                       <o:fill v:ext="view" type="gradientUnscaled"/>
                     </v:fill>
                     <v:shadow on="t" opacity="22937f" mv:blur="40000f" origin=",.5" offset="0,23000emu"/>
                   </v:rect>
-                  <v:group id="Group 83" o:spid="_x0000_s1039" style="position:absolute;width:5596255;height:7924800" coordsize="5596255,7924800" o:gfxdata="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">
-                    <v:rect id="Rectangle 78" o:spid="_x0000_s1040" style="position:absolute;left:4446270;top:3785870;width:429260;height:1249680;rotation:-7175235fd;visibility:visible;mso-wrap-style:square;v-text-anchor:middle" o:gfxdata="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" fillcolor="#4f81bd [3204]" strokecolor="#4579b8 [3044]">
+                  <v:group id="Group 83" o:spid="_x0000_s1052" style="position:absolute;width:5596255;height:7924800" coordsize="5596255,7924800" o:gfxdata="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">
+                    <v:rect id="Rectangle 78" o:spid="_x0000_s1053" style="position:absolute;left:4446270;top:3785870;width:429260;height:1249680;rotation:-7175235fd;visibility:visible;mso-wrap-style:square;v-text-anchor:middle" o:gfxdata="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" fillcolor="#4f81bd [3204]" strokecolor="#4579b8 [3044]">
                       <v:fill color2="#a7bfde [1620]" rotate="t" type="gradient">
                         <o:fill v:ext="view" type="gradientUnscaled"/>
                       </v:fill>
                       <v:shadow on="t" opacity="22937f" mv:blur="40000f" origin=",.5" offset="0,23000emu"/>
                     </v:rect>
-                    <v:rect id="Rectangle 76" o:spid="_x0000_s1041" style="position:absolute;left:4803140;top:3119755;width:429260;height:1249680;rotation:-1541492fd;visibility:visible;mso-wrap-style:square;v-text-anchor:middle" o:gfxdata="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" fillcolor="#4f81bd [3204]" strokecolor="#4579b8 [3044]">
+                    <v:rect id="Rectangle 76" o:spid="_x0000_s1054" style="position:absolute;left:4803140;top:3119755;width:429260;height:1249680;rotation:-1541492fd;visibility:visible;mso-wrap-style:square;v-text-anchor:middle" o:gfxdata="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" fillcolor="#4f81bd [3204]" strokecolor="#4579b8 [3044]">
                       <v:fill color2="#a7bfde [1620]" rotate="t" type="gradient">
                         <o:fill v:ext="view" type="gradientUnscaled"/>
                       </v:fill>
                       <v:shadow on="t" opacity="22937f" mv:blur="40000f" origin=",.5" offset="0,23000emu"/>
                     </v:rect>
-                    <v:group id="Group 41" o:spid="_x0000_s1042" style="position:absolute;left:526415;top:1485900;width:4546600;height:6438900" coordorigin="46661" coordsize="1524329,2286000" o:gfxdata="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">
-                      <v:rect id="Rectangle 42" o:spid="_x0000_s1043" style="position:absolute;left:933450;top:457200;width:457200;height:914400;visibility:visible;mso-wrap-style:square;v-text-anchor:middle" o:gfxdata="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" fillcolor="#4f81bd [3204]" strokecolor="#4579b8 [3044]">
+                    <v:group id="Group 41" o:spid="_x0000_s1055" style="position:absolute;left:526415;top:1485900;width:4546600;height:6438900" coordorigin="46661" coordsize="1524329,2286000" o:gfxdata="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">
+                      <v:rect id="Rectangle 42" o:spid="_x0000_s1056" style="position:absolute;left:933450;top:457200;width:457200;height:914400;visibility:visible;mso-wrap-style:square;v-text-anchor:middle" o:gfxdata="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" fillcolor="#4f81bd [3204]" strokecolor="#4579b8 [3044]">
                         <v:fill color2="#a7bfde [1620]" rotate="t" type="gradient">
                           <o:fill v:ext="view" type="gradientUnscaled"/>
                         </v:fill>
                         <v:shadow on="t" opacity="22937f" mv:blur="40000f" origin=",.5" offset="0,23000emu"/>
                       </v:rect>
-                      <v:rect id="Rectangle 43" o:spid="_x0000_s1044" style="position:absolute;left:655320;top:581025;width:152400;height:419100;rotation:1679774fd;visibility:visible;mso-wrap-style:square;v-text-anchor:middle" o:gfxdata="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" fillcolor="#4f81bd [3204]" strokecolor="#4579b8 [3044]">
+                      <v:rect id="Rectangle 43" o:spid="_x0000_s1057" style="position:absolute;left:655320;top:581025;width:152400;height:419100;rotation:1679774fd;visibility:visible;mso-wrap-style:square;v-text-anchor:middle" o:gfxdata="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" fillcolor="#4f81bd [3204]" strokecolor="#4579b8 [3044]">
                         <v:fill color2="#a7bfde [1620]" rotate="t" type="gradient">
                           <o:fill v:ext="view" type="gradientUnscaled"/>
                         </v:fill>
                         <v:shadow on="t" opacity="22937f" mv:blur="40000f" origin=",.5" offset="0,23000emu"/>
                       </v:rect>
-                      <v:group id="Group 45" o:spid="_x0000_s1045" style="position:absolute;left:46661;width:1524329;height:2286000" coordorigin="46661" coordsize="1524329,2286000" o:gfxdata="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">
-                        <v:oval id="Oval 46" o:spid="_x0000_s1046" style="position:absolute;left:933450;width:457200;height:457200;visibility:visible;mso-wrap-style:square;v-text-anchor:middle" o:gfxdata="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" fillcolor="#4f81bd [3204]" strokecolor="#4579b8 [3044]">
+                      <v:group id="Group 45" o:spid="_x0000_s1058" style="position:absolute;left:46661;width:1524329;height:2286000" coordorigin="46661" coordsize="1524329,2286000" o:gfxdata="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">
+                        <v:oval id="Oval 46" o:spid="_x0000_s1059" style="position:absolute;left:933450;width:457200;height:457200;visibility:visible;mso-wrap-style:square;v-text-anchor:middle" o:gfxdata="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" fillcolor="#4f81bd [3204]" strokecolor="#4579b8 [3044]">
                           <v:fill color2="#a7bfde [1620]" rotate="t" type="gradient">
                             <o:fill v:ext="view" type="gradientUnscaled"/>
                           </v:fill>
                           <v:shadow on="t" opacity="22937f" mv:blur="40000f" origin=",.5" offset="0,23000emu"/>
                         </v:oval>
-                        <v:oval id="Oval 47" o:spid="_x0000_s1047" style="position:absolute;left:1342390;top:457200;width:228600;height:228600;visibility:visible;mso-wrap-style:square;v-text-anchor:middle" o:gfxdata="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" fillcolor="#4f81bd [3204]" strokecolor="#4579b8 [3044]">
+                        <v:oval id="Oval 47" o:spid="_x0000_s1060" style="position:absolute;left:1342390;top:457200;width:228600;height:228600;visibility:visible;mso-wrap-style:square;v-text-anchor:middle" o:gfxdata="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" fillcolor="#4f81bd [3204]" strokecolor="#4579b8 [3044]">
                           <v:fill color2="#a7bfde [1620]" rotate="t" type="gradient">
                             <o:fill v:ext="view" type="gradientUnscaled"/>
                           </v:fill>
                           <v:shadow on="t" opacity="22937f" mv:blur="40000f" origin=",.5" offset="0,23000emu"/>
                         </v:oval>
-                        <v:rect id="Rectangle 48" o:spid="_x0000_s1048" style="position:absolute;left:933450;top:1257300;width:228600;height:1028700;visibility:visible;mso-wrap-style:square;v-text-anchor:middle" o:gfxdata="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" fillcolor="#4f81bd [3204]" strokecolor="#4579b8 [3044]">
+                        <v:rect id="Rectangle 48" o:spid="_x0000_s1061" style="position:absolute;left:933450;top:1257300;width:228600;height:1028700;visibility:visible;mso-wrap-style:square;v-text-anchor:middle" o:gfxdata="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" fillcolor="#4f81bd [3204]" strokecolor="#4579b8 [3044]">
                           <v:fill color2="#a7bfde [1620]" rotate="t" type="gradient">
                             <o:fill v:ext="view" type="gradientUnscaled"/>
                           </v:fill>
                           <v:shadow on="t" opacity="22937f" mv:blur="40000f" origin=",.5" offset="0,23000emu"/>
                         </v:rect>
-                        <v:oval id="Oval 49" o:spid="_x0000_s1049" style="position:absolute;left:704850;top:457200;width:228600;height:228600;visibility:visible;mso-wrap-style:square;v-text-anchor:middle" o:gfxdata="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" fillcolor="#4f81bd [3204]" strokecolor="#4579b8 [3044]">
+                        <v:oval id="Oval 49" o:spid="_x0000_s1062" style="position:absolute;left:704850;top:457200;width:228600;height:228600;visibility:visible;mso-wrap-style:square;v-text-anchor:middle" o:gfxdata="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" fillcolor="#4f81bd [3204]" strokecolor="#4579b8 [3044]">
                           <v:fill color2="#a7bfde [1620]" rotate="t" type="gradient">
                             <o:fill v:ext="view" type="gradientUnscaled"/>
                           </v:fill>
                           <v:shadow on="t" opacity="22937f" mv:blur="40000f" origin=",.5" offset="0,23000emu"/>
                         </v:oval>
-                        <v:rect id="Rectangle 50" o:spid="_x0000_s1050" style="position:absolute;left:1162050;top:1257300;width:228600;height:1028700;visibility:visible;mso-wrap-style:square;v-text-anchor:middle" o:gfxdata="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" fillcolor="#4f81bd [3204]" strokecolor="#4579b8 [3044]">
+                        <v:rect id="Rectangle 50" o:spid="_x0000_s1063" style="position:absolute;left:1162050;top:1257300;width:228600;height:1028700;visibility:visible;mso-wrap-style:square;v-text-anchor:middle" o:gfxdata="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" fillcolor="#4f81bd [3204]" strokecolor="#4579b8 [3044]">
                           <v:fill color2="#a7bfde [1620]" rotate="t" type="gradient">
                             <o:fill v:ext="view" type="gradientUnscaled"/>
                           </v:fill>
                           <v:shadow on="t" opacity="22937f" mv:blur="40000f" origin=",.5" offset="0,23000emu"/>
                         </v:rect>
-                        <v:oval id="Oval 51" o:spid="_x0000_s1051" style="position:absolute;left:537210;top:845820;width:228600;height:228600;visibility:visible;mso-wrap-style:square;v-text-anchor:middle" o:gfxdata="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" fillcolor="#4f81bd [3204]" strokecolor="#4579b8 [3044]">
+                        <v:oval id="Oval 51" o:spid="_x0000_s1064" style="position:absolute;left:537210;top:845820;width:228600;height:228600;visibility:visible;mso-wrap-style:square;v-text-anchor:middle" o:gfxdata="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" fillcolor="#4f81bd [3204]" strokecolor="#4579b8 [3044]">
                           <v:fill color2="#a7bfde [1620]" rotate="t" type="gradient">
                             <o:fill v:ext="view" type="gradientUnscaled"/>
                           </v:fill>
                           <v:shadow on="t" opacity="22937f" mv:blur="40000f" origin=",.5" offset="0,23000emu"/>
                         </v:oval>
-                        <v:rect id="Rectangle 52" o:spid="_x0000_s1052" style="position:absolute;left:378460;top:829945;width:152400;height:419100;rotation:4350777fd;visibility:visible;mso-wrap-style:square;v-text-anchor:middle" o:gfxdata="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" fillcolor="#4f81bd [3204]" strokecolor="#4579b8 [3044]">
+                        <v:rect id="Rectangle 52" o:spid="_x0000_s1065" style="position:absolute;left:378460;top:829945;width:152400;height:419100;rotation:4350777fd;visibility:visible;mso-wrap-style:square;v-text-anchor:middle" o:gfxdata="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" fillcolor="#4f81bd [3204]" strokecolor="#4579b8 [3044]">
                           <v:fill color2="#a7bfde [1620]" rotate="t" type="gradient">
                             <o:fill v:ext="view" type="gradientUnscaled"/>
                           </v:fill>
                           <v:shadow on="t" opacity="22937f" mv:blur="40000f" origin=",.5" offset="0,23000emu"/>
                         </v:rect>
-                        <v:rect id="Rectangle 53" o:spid="_x0000_s1053" style="position:absolute;left:140017;top:1094423;width:113665;height:119380;rotation:4350777fd;visibility:visible;mso-wrap-style:square;v-text-anchor:middle" o:gfxdata="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" fillcolor="#4f81bd [3204]" strokecolor="#4579b8 [3044]">
+                        <v:rect id="Rectangle 53" o:spid="_x0000_s1066" style="position:absolute;left:140017;top:1094423;width:113665;height:119380;rotation:4350777fd;visibility:visible;mso-wrap-style:square;v-text-anchor:middle" o:gfxdata="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" fillcolor="#4f81bd [3204]" strokecolor="#4579b8 [3044]">
                           <v:fill color2="#a7bfde [1620]" rotate="t" type="gradient">
                             <o:fill v:ext="view" type="gradientUnscaled"/>
                           </v:fill>
                           <v:shadow on="t" opacity="22937f" mv:blur="40000f" origin=",.5" offset="0,23000emu"/>
                         </v:rect>
-                        <v:rect id="Rectangle 54" o:spid="_x0000_s1054" style="position:absolute;left:119380;top:1066800;width:113665;height:45085;rotation:4350777fd;visibility:visible;mso-wrap-style:square;v-text-anchor:middle" o:gfxdata="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" fillcolor="#4f81bd [3204]" strokecolor="#4579b8 [3044]">
+                        <v:rect id="Rectangle 54" o:spid="_x0000_s1067" style="position:absolute;left:119380;top:1066800;width:113665;height:45085;rotation:4350777fd;visibility:visible;mso-wrap-style:square;v-text-anchor:middle" o:gfxdata="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" fillcolor="#4f81bd [3204]" strokecolor="#4579b8 [3044]">
                           <v:fill color2="#a7bfde [1620]" rotate="t" type="gradient">
                             <o:fill v:ext="view" type="gradientUnscaled"/>
                           </v:fill>
                           <v:shadow on="t" opacity="22937f" mv:blur="40000f" origin=",.5" offset="0,23000emu"/>
                         </v:rect>
-                        <v:rect id="Rectangle 55" o:spid="_x0000_s1055" style="position:absolute;left:85380;top:1198449;width:25431;height:102870;rotation:-4350777fd;flip:x;visibility:visible;mso-wrap-style:square;v-text-anchor:middle" o:gfxdata="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" fillcolor="#4f81bd [3204]" strokecolor="#4579b8 [3044]">
+                        <v:rect id="Rectangle 55" o:spid="_x0000_s1068" style="position:absolute;left:85380;top:1198449;width:25431;height:102870;rotation:-4350777fd;flip:x;visibility:visible;mso-wrap-style:square;v-text-anchor:middle" o:gfxdata="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" fillcolor="#4f81bd [3204]" strokecolor="#4579b8 [3044]">
                           <v:fill color2="#a7bfde [1620]" rotate="t" type="gradient">
                             <o:fill v:ext="view" type="gradientUnscaled"/>
                           </v:fill>
@@ -3663,7 +5469,7 @@
                       </v:handles>
                       <o:complex v:ext="view"/>
                     </v:shapetype>
-                    <v:shape id="Curved Right Arrow 59" o:spid="_x0000_s1056" type="#_x0000_t102" style="position:absolute;left:2971800;top:800100;width:800100;height:685800;visibility:visible;mso-wrap-style:square;v-text-anchor:middle" o:gfxdata="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" adj="10800,18900,16971" fillcolor="#c0504d [3205]" strokecolor="#bc4542 [3045]">
+                    <v:shape id="Curved Right Arrow 59" o:spid="_x0000_s1069" type="#_x0000_t102" style="position:absolute;left:2971800;top:800100;width:800100;height:685800;visibility:visible;mso-wrap-style:square;v-text-anchor:middle" o:gfxdata="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" adj="10800,18900,16971" fillcolor="#c0504d [3205]" strokecolor="#bc4542 [3045]">
                       <v:fill color2="#dfa7a6 [1621]" rotate="t" type="gradient">
                         <o:fill v:ext="view" type="gradientUnscaled"/>
                       </v:fill>
@@ -3726,21 +5532,21 @@
                       </v:handles>
                       <o:complex v:ext="view"/>
                     </v:shapetype>
-                    <v:shape id="Curved Left Arrow 60" o:spid="_x0000_s1057" type="#_x0000_t103" style="position:absolute;left:4000500;top:800100;width:914400;height:685800;visibility:visible;mso-wrap-style:square;v-text-anchor:middle" o:gfxdata="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" adj="10800,18900,4050" fillcolor="#c0504d [3205]" strokecolor="#bc4542 [3045]">
+                    <v:shape id="Curved Left Arrow 60" o:spid="_x0000_s1070" type="#_x0000_t103" style="position:absolute;left:4000500;top:800100;width:914400;height:685800;visibility:visible;mso-wrap-style:square;v-text-anchor:middle" o:gfxdata="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" adj="10800,18900,4050" fillcolor="#c0504d [3205]" strokecolor="#bc4542 [3045]">
                       <v:fill color2="#dfa7a6 [1621]" rotate="t" type="gradient">
                         <o:fill v:ext="view" type="gradientUnscaled"/>
                       </v:fill>
                       <v:shadow on="t" opacity="22937f" mv:blur="40000f" origin=",.5" offset="0,23000emu"/>
                     </v:shape>
-                    <v:group id="Group 68" o:spid="_x0000_s1058" style="position:absolute;left:2171700;top:2514600;width:723900;height:1143000" coordsize="838200,1365885" o:gfxdata="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">
-                      <v:shape id="Bent Arrow 65" o:spid="_x0000_s1059" style="position:absolute;top:497205;width:813435;height:868680;rotation:-1022551fd;flip:y;visibility:visible;mso-wrap-style:square;v-text-anchor:middle" coordsize="813435,868680" o:gfxdata="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" path="m0,868680l0,693177c0,356241,273140,83101,610076,83101l610076,83101,610076,,813435,203359,610076,406718,610076,323617,610076,323617c405974,323617,240516,489075,240516,693177l240516,868680,,868680xe" fillcolor="#9bbb59 [3206]" strokecolor="#94b64e [3046]">
+                    <v:group id="Group 68" o:spid="_x0000_s1071" style="position:absolute;left:2171700;top:2514600;width:723900;height:1143000" coordsize="838200,1365885" o:gfxdata="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">
+                      <v:shape id="Bent Arrow 65" o:spid="_x0000_s1072" style="position:absolute;top:497205;width:813435;height:868680;rotation:-1022551fd;flip:y;visibility:visible;mso-wrap-style:square;v-text-anchor:middle" coordsize="813435,868680" o:gfxdata="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" path="m0,868680l0,693177c0,356241,273140,83101,610076,83101l610076,83101,610076,,813435,203359,610076,406718,610076,323617,610076,323617c405974,323617,240516,489075,240516,693177l240516,868680,,868680xe" fillcolor="#9bbb59 [3206]" strokecolor="#94b64e [3046]">
                         <v:fill color2="#cdddac [1622]" rotate="t" type="gradient">
                           <o:fill v:ext="view" type="gradientUnscaled"/>
                         </v:fill>
                         <v:shadow on="t" opacity="22937f" mv:blur="40000f" origin=",.5" offset="0,23000emu"/>
                         <v:path arrowok="t" o:connecttype="custom" o:connectlocs="0,868680;0,693177;610076,83101;610076,83101;610076,0;813435,203359;610076,406718;610076,323617;610076,323617;240516,693177;240516,868680;0,868680" o:connectangles="0,0,0,0,0,0,0,0,0,0,0,0"/>
                       </v:shape>
-                      <v:shape id="Bent Arrow 67" o:spid="_x0000_s1060" style="position:absolute;left:24765;width:813435;height:868680;rotation:-628555fd;visibility:visible;mso-wrap-style:square;v-text-anchor:middle" coordsize="813435,868680" o:gfxdata="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" path="m0,868680l0,693177c0,356241,273140,83101,610076,83101l610076,83101,610076,,813435,203359,610076,406718,610076,323617,610076,323617c405974,323617,240516,489075,240516,693177l240516,868680,,868680xe" fillcolor="#9bbb59 [3206]" strokecolor="#94b64e [3046]">
+                      <v:shape id="Bent Arrow 67" o:spid="_x0000_s1073" style="position:absolute;left:24765;width:813435;height:868680;rotation:-628555fd;visibility:visible;mso-wrap-style:square;v-text-anchor:middle" coordsize="813435,868680" o:gfxdata="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" path="m0,868680l0,693177c0,356241,273140,83101,610076,83101l610076,83101,610076,,813435,203359,610076,406718,610076,323617,610076,323617c405974,323617,240516,489075,240516,693177l240516,868680,,868680xe" fillcolor="#9bbb59 [3206]" strokecolor="#94b64e [3046]">
                         <v:fill color2="#cdddac [1622]" rotate="t" type="gradient">
                           <o:fill v:ext="view" type="gradientUnscaled"/>
                         </v:fill>
@@ -3748,15 +5554,15 @@
                         <v:path arrowok="t" o:connecttype="custom" o:connectlocs="0,868680;0,693177;610076,83101;610076,83101;610076,0;813435,203359;610076,406718;610076,323617;610076,323617;240516,693177;240516,868680;0,868680" o:connectangles="0,0,0,0,0,0,0,0,0,0,0,0"/>
                       </v:shape>
                     </v:group>
-                    <v:group id="Group 72" o:spid="_x0000_s1061" style="position:absolute;left:2237740;top:3749040;width:723900;height:1143000;rotation:-10422411fd" coordsize="838200,1365885" o:gfxdata="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">
-                      <v:shape id="Bent Arrow 73" o:spid="_x0000_s1062" style="position:absolute;top:497205;width:813435;height:868680;rotation:-1022551fd;flip:y;visibility:visible;mso-wrap-style:square;v-text-anchor:middle" coordsize="813435,868680" o:gfxdata="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" path="m0,868680l0,693177c0,356241,273140,83101,610076,83101l610076,83101,610076,,813435,203359,610076,406718,610076,323617,610076,323617c405974,323617,240516,489075,240516,693177l240516,868680,,868680xe" fillcolor="#8064a2 [3207]" strokecolor="#795d9b [3047]">
+                    <v:group id="Group 72" o:spid="_x0000_s1074" style="position:absolute;left:2237740;top:3749040;width:723900;height:1143000;rotation:-10422411fd" coordsize="838200,1365885" o:gfxdata="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">
+                      <v:shape id="Bent Arrow 73" o:spid="_x0000_s1075" style="position:absolute;top:497205;width:813435;height:868680;rotation:-1022551fd;flip:y;visibility:visible;mso-wrap-style:square;v-text-anchor:middle" coordsize="813435,868680" o:gfxdata="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" path="m0,868680l0,693177c0,356241,273140,83101,610076,83101l610076,83101,610076,,813435,203359,610076,406718,610076,323617,610076,323617c405974,323617,240516,489075,240516,693177l240516,868680,,868680xe" fillcolor="#8064a2 [3207]" strokecolor="#795d9b [3047]">
                         <v:fill color2="#bfb1d0 [1623]" rotate="t" type="gradient">
                           <o:fill v:ext="view" type="gradientUnscaled"/>
                         </v:fill>
                         <v:shadow on="t" opacity="22937f" mv:blur="40000f" origin=",.5" offset="0,23000emu"/>
                         <v:path arrowok="t" o:connecttype="custom" o:connectlocs="0,868680;0,693177;610076,83101;610076,83101;610076,0;813435,203359;610076,406718;610076,323617;610076,323617;240516,693177;240516,868680;0,868680" o:connectangles="0,0,0,0,0,0,0,0,0,0,0,0"/>
                       </v:shape>
-                      <v:shape id="Bent Arrow 74" o:spid="_x0000_s1063" style="position:absolute;left:24765;width:813435;height:868680;rotation:-628555fd;visibility:visible;mso-wrap-style:square;v-text-anchor:middle" coordsize="813435,868680" o:gfxdata="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" path="m0,868680l0,693177c0,356241,273140,83101,610076,83101l610076,83101,610076,,813435,203359,610076,406718,610076,323617,610076,323617c405974,323617,240516,489075,240516,693177l240516,868680,,868680xe" fillcolor="#8064a2 [3207]" strokecolor="#795d9b [3047]">
+                      <v:shape id="Bent Arrow 74" o:spid="_x0000_s1076" style="position:absolute;left:24765;width:813435;height:868680;rotation:-628555fd;visibility:visible;mso-wrap-style:square;v-text-anchor:middle" coordsize="813435,868680" o:gfxdata="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" path="m0,868680l0,693177c0,356241,273140,83101,610076,83101l610076,83101,610076,,813435,203359,610076,406718,610076,323617,610076,323617c405974,323617,240516,489075,240516,693177l240516,868680,,868680xe" fillcolor="#8064a2 [3207]" strokecolor="#795d9b [3047]">
                         <v:fill color2="#bfb1d0 [1623]" rotate="t" type="gradient">
                           <o:fill v:ext="view" type="gradientUnscaled"/>
                         </v:fill>
@@ -3764,7 +5570,7 @@
                         <v:path arrowok="t" o:connecttype="custom" o:connectlocs="0,868680;0,693177;610076,83101;610076,83101;610076,0;813435,203359;610076,406718;610076,323617;610076,323617;240516,693177;240516,868680;0,868680" o:connectangles="0,0,0,0,0,0,0,0,0,0,0,0"/>
                       </v:shape>
                     </v:group>
-                    <v:shape id="Text Box 75" o:spid="_x0000_s1064" type="#_x0000_t202" style="position:absolute;left:2857500;width:2171700;height:1028700;visibility:visible;mso-wrap-style:square;v-text-anchor:top" o:gfxdata="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" filled="f" stroked="f">
+                    <v:shape id="Text Box 75" o:spid="_x0000_s1077" type="#_x0000_t202" style="position:absolute;left:2857500;width:2171700;height:1028700;visibility:visible;mso-wrap-style:square;v-text-anchor:top" o:gfxdata="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" filled="f" stroked="f">
                       <v:textbox>
                         <w:txbxContent>
                           <w:p>
@@ -3786,13 +5592,13 @@
                         </w:txbxContent>
                       </v:textbox>
                     </v:shape>
-                    <v:oval id="Oval 77" o:spid="_x0000_s1065" style="position:absolute;left:4914900;top:3886200;width:681355;height:643890;visibility:visible;mso-wrap-style:square;v-text-anchor:middle" o:gfxdata="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" fillcolor="#4f81bd [3204]" strokecolor="#4579b8 [3044]">
+                    <v:oval id="Oval 77" o:spid="_x0000_s1078" style="position:absolute;left:4914900;top:3886200;width:681355;height:643890;visibility:visible;mso-wrap-style:square;v-text-anchor:middle" o:gfxdata="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" fillcolor="#4f81bd [3204]" strokecolor="#4579b8 [3044]">
                       <v:fill color2="#a7bfde [1620]" rotate="t" type="gradient">
                         <o:fill v:ext="view" type="gradientUnscaled"/>
                       </v:fill>
                       <v:shadow on="t" opacity="22937f" mv:blur="40000f" origin=",.5" offset="0,23000emu"/>
                     </v:oval>
-                    <v:shape id="Text Box 79" o:spid="_x0000_s1066" type="#_x0000_t202" style="position:absolute;left:342900;top:1943100;width:2171700;height:1028700;visibility:visible;mso-wrap-style:square;v-text-anchor:top" o:gfxdata="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" filled="f" stroked="f">
+                    <v:shape id="Text Box 79" o:spid="_x0000_s1079" type="#_x0000_t202" style="position:absolute;left:342900;top:1943100;width:2171700;height:1028700;visibility:visible;mso-wrap-style:square;v-text-anchor:top" o:gfxdata="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" filled="f" stroked="f">
                       <v:textbox>
                         <w:txbxContent>
                           <w:p>
@@ -3830,7 +5636,7 @@
                         </w:txbxContent>
                       </v:textbox>
                     </v:shape>
-                    <v:shape id="Text Box 80" o:spid="_x0000_s1067" type="#_x0000_t202" style="position:absolute;top:3314700;width:2171700;height:1028700;visibility:visible;mso-wrap-style:square;v-text-anchor:top" o:gfxdata="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" filled="f" stroked="f">
+                    <v:shape id="Text Box 80" o:spid="_x0000_s1080" type="#_x0000_t202" style="position:absolute;top:3314700;width:2171700;height:1028700;visibility:visible;mso-wrap-style:square;v-text-anchor:top" o:gfxdata="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" filled="f" stroked="f">
                       <v:textbox>
                         <w:txbxContent>
                           <w:p>
@@ -3868,7 +5674,7 @@
                         </w:txbxContent>
                       </v:textbox>
                     </v:shape>
-                    <v:shape id="Text Box 81" o:spid="_x0000_s1068" type="#_x0000_t202" style="position:absolute;top:5029200;width:2171700;height:1028700;visibility:visible;mso-wrap-style:square;v-text-anchor:top" o:gfxdata="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" filled="f" stroked="f">
+                    <v:shape id="Text Box 81" o:spid="_x0000_s1081" type="#_x0000_t202" style="position:absolute;top:5029200;width:2171700;height:1028700;visibility:visible;mso-wrap-style:square;v-text-anchor:top" o:gfxdata="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" filled="f" stroked="f">
                       <v:textbox>
                         <w:txbxContent>
                           <w:p>
@@ -3908,7 +5714,7 @@
                     </v:shape>
                   </v:group>
                 </v:group>
-                <v:shape id="Text Box 82" o:spid="_x0000_s1069" type="#_x0000_t202" style="position:absolute;left:338455;top:7772400;width:6057900;height:1257300;visibility:visible;mso-wrap-style:square;v-text-anchor:top" o:gfxdata="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" filled="f" stroked="f">
+                <v:shape id="Text Box 82" o:spid="_x0000_s1082" type="#_x0000_t202" style="position:absolute;left:338455;top:7772400;width:6057900;height:1257300;visibility:visible;mso-wrap-style:square;v-text-anchor:top" o:gfxdata="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" filled="f" stroked="f">
                   <v:textbox>
                     <w:txbxContent>
                       <w:p>
@@ -5534,8 +7340,8 @@
           </mc:Choice>
           <mc:Fallback>
             <w:pict>
-              <v:group id="Group 19" o:spid="_x0000_s1070" style="position:absolute;margin-left:-44.95pt;margin-top:2.8pt;width:548.65pt;height:639pt;z-index:251753472" coordsize="6967855,8115300" o:gfxdata="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">
-                <v:shape id="Text Box 154" o:spid="_x0000_s1071" type="#_x0000_t202" style="position:absolute;left:114300;top:4343400;width:2743200;height:1028700;visibility:visible;mso-wrap-style:square;v-text-anchor:top" o:gfxdata="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" filled="f" stroked="f">
+              <v:group id="Group 19" o:spid="_x0000_s1083" style="position:absolute;margin-left:-44.95pt;margin-top:2.8pt;width:548.65pt;height:639pt;z-index:251753472" coordsize="6967855,8115300" o:gfxdata="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">
+                <v:shape id="Text Box 154" o:spid="_x0000_s1084" type="#_x0000_t202" style="position:absolute;left:114300;top:4343400;width:2743200;height:1028700;visibility:visible;mso-wrap-style:square;v-text-anchor:top" o:gfxdata="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" filled="f" stroked="f">
                   <v:textbox>
                     <w:txbxContent>
                       <w:p>
@@ -5557,7 +7363,7 @@
                     </w:txbxContent>
                   </v:textbox>
                 </v:shape>
-                <v:group id="Group 18" o:spid="_x0000_s1072" style="position:absolute;width:6967855;height:8115300" coordsize="6967855,8115300" o:gfxdata="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">
+                <v:group id="Group 18" o:spid="_x0000_s1085" style="position:absolute;width:6967855;height:8115300" coordsize="6967855,8115300" o:gfxdata="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">
                   <v:shapetype id="_x0000_t66" coordsize="21600,21600" o:spt="66" adj="5400,5400" path="m@0,0l@0@1,21600@1,21600@2@0@2@0,21600,,10800xe">
                     <v:stroke joinstyle="miter"/>
                     <v:formulas>
@@ -5572,139 +7378,139 @@
                       <v:h position="#0,#1" xrange="0,21600" yrange="0,10800"/>
                     </v:handles>
                   </v:shapetype>
-                  <v:shape id="Left Arrow 160" o:spid="_x0000_s1073" type="#_x0000_t66" style="position:absolute;left:2256473;top:2147887;width:1203960;height:755015;rotation:8737420fd;visibility:visible;mso-wrap-style:square;v-text-anchor:middle" o:gfxdata="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" adj="8673,7069" fillcolor="#8064a2 [3207]" strokecolor="#795d9b [3047]">
+                  <v:shape id="Left Arrow 160" o:spid="_x0000_s1086" type="#_x0000_t66" style="position:absolute;left:2256473;top:2147887;width:1203960;height:755015;rotation:8737420fd;visibility:visible;mso-wrap-style:square;v-text-anchor:middle" o:gfxdata="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" adj="8673,7069" fillcolor="#8064a2 [3207]" strokecolor="#795d9b [3047]">
                     <v:fill color2="#bfb1d0 [1623]" rotate="t" type="gradient">
                       <o:fill v:ext="view" type="gradientUnscaled"/>
                     </v:fill>
                     <v:shadow on="t" opacity="22937f" mv:blur="40000f" origin=",.5" offset="0,23000emu"/>
                   </v:shape>
-                  <v:shape id="Left Arrow 155" o:spid="_x0000_s1074" type="#_x0000_t66" style="position:absolute;left:800100;top:2971800;width:685800;height:685800;visibility:visible;mso-wrap-style:square;v-text-anchor:middle" o:gfxdata="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" adj="10800" fillcolor="#c0504d [3205]" strokecolor="#bc4542 [3045]">
+                  <v:shape id="Left Arrow 155" o:spid="_x0000_s1087" type="#_x0000_t66" style="position:absolute;left:800100;top:2971800;width:685800;height:685800;visibility:visible;mso-wrap-style:square;v-text-anchor:middle" o:gfxdata="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" adj="10800" fillcolor="#c0504d [3205]" strokecolor="#bc4542 [3045]">
                     <v:fill color2="#dfa7a6 [1621]" rotate="t" type="gradient">
                       <o:fill v:ext="view" type="gradientUnscaled"/>
                     </v:fill>
                     <v:shadow on="t" opacity="22937f" mv:blur="40000f" origin=",.5" offset="0,23000emu"/>
                   </v:shape>
-                  <v:shape id="Left Arrow 156" o:spid="_x0000_s1075" type="#_x0000_t66" style="position:absolute;left:2857500;top:2971800;width:685800;height:685800;rotation:180;visibility:visible;mso-wrap-style:square;v-text-anchor:middle" o:gfxdata="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" adj="10800" fillcolor="#c0504d [3205]" strokecolor="#bc4542 [3045]">
+                  <v:shape id="Left Arrow 156" o:spid="_x0000_s1088" type="#_x0000_t66" style="position:absolute;left:2857500;top:2971800;width:685800;height:685800;rotation:180;visibility:visible;mso-wrap-style:square;v-text-anchor:middle" o:gfxdata="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" adj="10800" fillcolor="#c0504d [3205]" strokecolor="#bc4542 [3045]">
                     <v:fill color2="#dfa7a6 [1621]" rotate="t" type="gradient">
                       <o:fill v:ext="view" type="gradientUnscaled"/>
                     </v:fill>
                     <v:shadow on="t" opacity="22937f" mv:blur="40000f" origin=",.5" offset="0,23000emu"/>
                   </v:shape>
-                  <v:shape id="Left Arrow 157" o:spid="_x0000_s1076" type="#_x0000_t66" style="position:absolute;left:1828800;top:2057400;width:685800;height:685800;rotation:90;visibility:visible;mso-wrap-style:square;v-text-anchor:middle" o:gfxdata="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" adj="10800" fillcolor="#9bbb59 [3206]" strokecolor="#94b64e [3046]">
+                  <v:shape id="Left Arrow 157" o:spid="_x0000_s1089" type="#_x0000_t66" style="position:absolute;left:1828800;top:2057400;width:685800;height:685800;rotation:90;visibility:visible;mso-wrap-style:square;v-text-anchor:middle" o:gfxdata="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" adj="10800" fillcolor="#9bbb59 [3206]" strokecolor="#94b64e [3046]">
                     <v:fill color2="#cdddac [1622]" rotate="t" type="gradient">
                       <o:fill v:ext="view" type="gradientUnscaled"/>
                     </v:fill>
                     <v:shadow on="t" opacity="22937f" mv:blur="40000f" origin=",.5" offset="0,23000emu"/>
                   </v:shape>
-                  <v:shape id="Left Arrow 158" o:spid="_x0000_s1077" type="#_x0000_t66" style="position:absolute;left:1828800;top:3771900;width:685800;height:685800;rotation:-90;visibility:visible;mso-wrap-style:square;v-text-anchor:middle" o:gfxdata="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" adj="10800" fillcolor="#9bbb59 [3206]" strokecolor="#94b64e [3046]">
+                  <v:shape id="Left Arrow 158" o:spid="_x0000_s1090" type="#_x0000_t66" style="position:absolute;left:1828800;top:3771900;width:685800;height:685800;rotation:-90;visibility:visible;mso-wrap-style:square;v-text-anchor:middle" o:gfxdata="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" adj="10800" fillcolor="#9bbb59 [3206]" strokecolor="#94b64e [3046]">
                     <v:fill color2="#cdddac [1622]" rotate="t" type="gradient">
                       <o:fill v:ext="view" type="gradientUnscaled"/>
                     </v:fill>
                     <v:shadow on="t" opacity="22937f" mv:blur="40000f" origin=",.5" offset="0,23000emu"/>
                   </v:shape>
-                  <v:shape id="Left Arrow 159" o:spid="_x0000_s1078" type="#_x0000_t66" style="position:absolute;left:990600;top:3547110;width:1290955;height:755015;rotation:-2973929fd;visibility:visible;mso-wrap-style:square;v-text-anchor:middle" o:gfxdata="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" adj="8088,7069" fillcolor="#8064a2 [3207]" strokecolor="#795d9b [3047]">
+                  <v:shape id="Left Arrow 159" o:spid="_x0000_s1091" type="#_x0000_t66" style="position:absolute;left:990600;top:3547110;width:1290955;height:755015;rotation:-2973929fd;visibility:visible;mso-wrap-style:square;v-text-anchor:middle" o:gfxdata="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" adj="8088,7069" fillcolor="#8064a2 [3207]" strokecolor="#795d9b [3047]">
                     <v:fill color2="#bfb1d0 [1623]" rotate="t" type="gradient">
                       <o:fill v:ext="view" type="gradientUnscaled"/>
                     </v:fill>
                     <v:shadow on="t" opacity="22937f" mv:blur="40000f" origin=",.5" offset="0,23000emu"/>
                   </v:shape>
-                  <v:group id="Group 10" o:spid="_x0000_s1079" style="position:absolute;width:6967855;height:8115300" coordsize="6967855,8115300" o:gfxdata="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">
-                    <v:group id="Group 119" o:spid="_x0000_s1080" style="position:absolute;width:6967855;height:8115300" coordorigin="-1371600,1485900" coordsize="6972300,8115300" o:gfxdata="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">
-                      <v:group id="Group 120" o:spid="_x0000_s1081" style="position:absolute;left:-1371600;top:1485900;width:6967855;height:6438900" coordorigin="-1371600,1485900" coordsize="6967855,6438900" o:gfxdata="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">
-                        <v:rect id="Rectangle 121" o:spid="_x0000_s1082" style="position:absolute;left:601663;top:4765357;width:71120;height:306705;rotation:-4350777fd;flip:x;visibility:visible;mso-wrap-style:square;v-text-anchor:middle" o:gfxdata="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" fillcolor="#4f81bd [3204]" strokecolor="#4579b8 [3044]">
+                  <v:group id="Group 10" o:spid="_x0000_s1092" style="position:absolute;width:6967855;height:8115300" coordsize="6967855,8115300" o:gfxdata="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">
+                    <v:group id="Group 119" o:spid="_x0000_s1093" style="position:absolute;width:6967855;height:8115300" coordorigin="-1371600,1485900" coordsize="6972300,8115300" o:gfxdata="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">
+                      <v:group id="Group 120" o:spid="_x0000_s1094" style="position:absolute;left:-1371600;top:1485900;width:6967855;height:6438900" coordorigin="-1371600,1485900" coordsize="6967855,6438900" o:gfxdata="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">
+                        <v:rect id="Rectangle 121" o:spid="_x0000_s1095" style="position:absolute;left:601663;top:4765357;width:71120;height:306705;rotation:-4350777fd;flip:x;visibility:visible;mso-wrap-style:square;v-text-anchor:middle" o:gfxdata="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" fillcolor="#4f81bd [3204]" strokecolor="#4579b8 [3044]">
                           <v:fill color2="#a7bfde [1620]" rotate="t" type="gradient">
                             <o:fill v:ext="view" type="gradientUnscaled"/>
                           </v:fill>
                           <v:shadow on="t" opacity="22937f" mv:blur="40000f" origin=",.5" offset="0,23000emu"/>
                         </v:rect>
-                        <v:rect id="Rectangle 122" o:spid="_x0000_s1083" style="position:absolute;left:550863;top:4656772;width:71120;height:306705;rotation:-4350777fd;flip:x;visibility:visible;mso-wrap-style:square;v-text-anchor:middle" o:gfxdata="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" fillcolor="#4f81bd [3204]" strokecolor="#4579b8 [3044]">
+                        <v:rect id="Rectangle 122" o:spid="_x0000_s1096" style="position:absolute;left:550863;top:4656772;width:71120;height:306705;rotation:-4350777fd;flip:x;visibility:visible;mso-wrap-style:square;v-text-anchor:middle" o:gfxdata="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" fillcolor="#4f81bd [3204]" strokecolor="#4579b8 [3044]">
                           <v:fill color2="#a7bfde [1620]" rotate="t" type="gradient">
                             <o:fill v:ext="view" type="gradientUnscaled"/>
                           </v:fill>
                           <v:shadow on="t" opacity="22937f" mv:blur="40000f" origin=",.5" offset="0,23000emu"/>
                         </v:rect>
-                        <v:group id="Group 123" o:spid="_x0000_s1084" style="position:absolute;left:-1371600;top:1485900;width:6967855;height:6438900" coordorigin="-1371600,1485900" coordsize="6967855,6438900" o:gfxdata="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">
-                          <v:rect id="Rectangle 124" o:spid="_x0000_s1085" style="position:absolute;left:4446270;top:3785870;width:429260;height:1249680;rotation:-7175235fd;visibility:visible;mso-wrap-style:square;v-text-anchor:middle" o:gfxdata="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" fillcolor="#4f81bd [3204]" strokecolor="#4579b8 [3044]">
+                        <v:group id="Group 123" o:spid="_x0000_s1097" style="position:absolute;left:-1371600;top:1485900;width:6967855;height:6438900" coordorigin="-1371600,1485900" coordsize="6967855,6438900" o:gfxdata="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">
+                          <v:rect id="Rectangle 124" o:spid="_x0000_s1098" style="position:absolute;left:4446270;top:3785870;width:429260;height:1249680;rotation:-7175235fd;visibility:visible;mso-wrap-style:square;v-text-anchor:middle" o:gfxdata="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" fillcolor="#4f81bd [3204]" strokecolor="#4579b8 [3044]">
                             <v:fill color2="#a7bfde [1620]" rotate="t" type="gradient">
                               <o:fill v:ext="view" type="gradientUnscaled"/>
                             </v:fill>
                             <v:shadow on="t" opacity="22937f" mv:blur="40000f" origin=",.5" offset="0,23000emu"/>
                           </v:rect>
-                          <v:rect id="Rectangle 125" o:spid="_x0000_s1086" style="position:absolute;left:4803140;top:3119755;width:429260;height:1249680;rotation:-1541492fd;visibility:visible;mso-wrap-style:square;v-text-anchor:middle" o:gfxdata="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" fillcolor="#4f81bd [3204]" strokecolor="#4579b8 [3044]">
+                          <v:rect id="Rectangle 125" o:spid="_x0000_s1099" style="position:absolute;left:4803140;top:3119755;width:429260;height:1249680;rotation:-1541492fd;visibility:visible;mso-wrap-style:square;v-text-anchor:middle" o:gfxdata="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" fillcolor="#4f81bd [3204]" strokecolor="#4579b8 [3044]">
                             <v:fill color2="#a7bfde [1620]" rotate="t" type="gradient">
                               <o:fill v:ext="view" type="gradientUnscaled"/>
                             </v:fill>
                             <v:shadow on="t" opacity="22937f" mv:blur="40000f" origin=",.5" offset="0,23000emu"/>
                           </v:rect>
-                          <v:group id="Group 126" o:spid="_x0000_s1087" style="position:absolute;left:526415;top:1485900;width:4546600;height:6438900" coordorigin="46661" coordsize="1524329,2286000" o:gfxdata="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">
-                            <v:rect id="Rectangle 127" o:spid="_x0000_s1088" style="position:absolute;left:933450;top:457200;width:457200;height:914400;visibility:visible;mso-wrap-style:square;v-text-anchor:middle" o:gfxdata="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" fillcolor="#4f81bd [3204]" strokecolor="#4579b8 [3044]">
+                          <v:group id="Group 126" o:spid="_x0000_s1100" style="position:absolute;left:526415;top:1485900;width:4546600;height:6438900" coordorigin="46661" coordsize="1524329,2286000" o:gfxdata="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">
+                            <v:rect id="Rectangle 127" o:spid="_x0000_s1101" style="position:absolute;left:933450;top:457200;width:457200;height:914400;visibility:visible;mso-wrap-style:square;v-text-anchor:middle" o:gfxdata="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" fillcolor="#4f81bd [3204]" strokecolor="#4579b8 [3044]">
                               <v:fill color2="#a7bfde [1620]" rotate="t" type="gradient">
                                 <o:fill v:ext="view" type="gradientUnscaled"/>
                               </v:fill>
                               <v:shadow on="t" opacity="22937f" mv:blur="40000f" origin=",.5" offset="0,23000emu"/>
                             </v:rect>
-                            <v:rect id="Rectangle 128" o:spid="_x0000_s1089" style="position:absolute;left:655320;top:581025;width:152400;height:419100;rotation:1679774fd;visibility:visible;mso-wrap-style:square;v-text-anchor:middle" o:gfxdata="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" fillcolor="#4f81bd [3204]" strokecolor="#4579b8 [3044]">
+                            <v:rect id="Rectangle 128" o:spid="_x0000_s1102" style="position:absolute;left:655320;top:581025;width:152400;height:419100;rotation:1679774fd;visibility:visible;mso-wrap-style:square;v-text-anchor:middle" o:gfxdata="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" fillcolor="#4f81bd [3204]" strokecolor="#4579b8 [3044]">
                               <v:fill color2="#a7bfde [1620]" rotate="t" type="gradient">
                                 <o:fill v:ext="view" type="gradientUnscaled"/>
                               </v:fill>
                               <v:shadow on="t" opacity="22937f" mv:blur="40000f" origin=",.5" offset="0,23000emu"/>
                             </v:rect>
-                            <v:group id="Group 129" o:spid="_x0000_s1090" style="position:absolute;left:46661;width:1524329;height:2286000" coordorigin="46661" coordsize="1524329,2286000" o:gfxdata="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">
-                              <v:oval id="Oval 130" o:spid="_x0000_s1091" style="position:absolute;left:933450;width:457200;height:457200;visibility:visible;mso-wrap-style:square;v-text-anchor:middle" o:gfxdata="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" fillcolor="#4f81bd [3204]" strokecolor="#4579b8 [3044]">
+                            <v:group id="Group 129" o:spid="_x0000_s1103" style="position:absolute;left:46661;width:1524329;height:2286000" coordorigin="46661" coordsize="1524329,2286000" o:gfxdata="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">
+                              <v:oval id="Oval 130" o:spid="_x0000_s1104" style="position:absolute;left:933450;width:457200;height:457200;visibility:visible;mso-wrap-style:square;v-text-anchor:middle" o:gfxdata="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" fillcolor="#4f81bd [3204]" strokecolor="#4579b8 [3044]">
                                 <v:fill color2="#a7bfde [1620]" rotate="t" type="gradient">
                                   <o:fill v:ext="view" type="gradientUnscaled"/>
                                 </v:fill>
                                 <v:shadow on="t" opacity="22937f" mv:blur="40000f" origin=",.5" offset="0,23000emu"/>
                               </v:oval>
-                              <v:oval id="Oval 131" o:spid="_x0000_s1092" style="position:absolute;left:1342390;top:457200;width:228600;height:228600;visibility:visible;mso-wrap-style:square;v-text-anchor:middle" o:gfxdata="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" fillcolor="#4f81bd [3204]" strokecolor="#4579b8 [3044]">
+                              <v:oval id="Oval 131" o:spid="_x0000_s1105" style="position:absolute;left:1342390;top:457200;width:228600;height:228600;visibility:visible;mso-wrap-style:square;v-text-anchor:middle" o:gfxdata="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" fillcolor="#4f81bd [3204]" strokecolor="#4579b8 [3044]">
                                 <v:fill color2="#a7bfde [1620]" rotate="t" type="gradient">
                                   <o:fill v:ext="view" type="gradientUnscaled"/>
                                 </v:fill>
                                 <v:shadow on="t" opacity="22937f" mv:blur="40000f" origin=",.5" offset="0,23000emu"/>
                               </v:oval>
-                              <v:rect id="Rectangle 132" o:spid="_x0000_s1093" style="position:absolute;left:933450;top:1257300;width:228600;height:1028700;visibility:visible;mso-wrap-style:square;v-text-anchor:middle" o:gfxdata="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" fillcolor="#4f81bd [3204]" strokecolor="#4579b8 [3044]">
+                              <v:rect id="Rectangle 132" o:spid="_x0000_s1106" style="position:absolute;left:933450;top:1257300;width:228600;height:1028700;visibility:visible;mso-wrap-style:square;v-text-anchor:middle" o:gfxdata="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" fillcolor="#4f81bd [3204]" strokecolor="#4579b8 [3044]">
                                 <v:fill color2="#a7bfde [1620]" rotate="t" type="gradient">
                                   <o:fill v:ext="view" type="gradientUnscaled"/>
                                 </v:fill>
                                 <v:shadow on="t" opacity="22937f" mv:blur="40000f" origin=",.5" offset="0,23000emu"/>
                               </v:rect>
-                              <v:oval id="Oval 133" o:spid="_x0000_s1094" style="position:absolute;left:704850;top:457200;width:228600;height:228600;visibility:visible;mso-wrap-style:square;v-text-anchor:middle" o:gfxdata="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" fillcolor="#4f81bd [3204]" strokecolor="#4579b8 [3044]">
+                              <v:oval id="Oval 133" o:spid="_x0000_s1107" style="position:absolute;left:704850;top:457200;width:228600;height:228600;visibility:visible;mso-wrap-style:square;v-text-anchor:middle" o:gfxdata="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" fillcolor="#4f81bd [3204]" strokecolor="#4579b8 [3044]">
                                 <v:fill color2="#a7bfde [1620]" rotate="t" type="gradient">
                                   <o:fill v:ext="view" type="gradientUnscaled"/>
                                 </v:fill>
                                 <v:shadow on="t" opacity="22937f" mv:blur="40000f" origin=",.5" offset="0,23000emu"/>
                               </v:oval>
-                              <v:rect id="Rectangle 134" o:spid="_x0000_s1095" style="position:absolute;left:1162050;top:1257300;width:228600;height:1028700;visibility:visible;mso-wrap-style:square;v-text-anchor:middle" o:gfxdata="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" fillcolor="#4f81bd [3204]" strokecolor="#4579b8 [3044]">
+                              <v:rect id="Rectangle 134" o:spid="_x0000_s1108" style="position:absolute;left:1162050;top:1257300;width:228600;height:1028700;visibility:visible;mso-wrap-style:square;v-text-anchor:middle" o:gfxdata="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" fillcolor="#4f81bd [3204]" strokecolor="#4579b8 [3044]">
                                 <v:fill color2="#a7bfde [1620]" rotate="t" type="gradient">
                                   <o:fill v:ext="view" type="gradientUnscaled"/>
                                 </v:fill>
                                 <v:shadow on="t" opacity="22937f" mv:blur="40000f" origin=",.5" offset="0,23000emu"/>
                               </v:rect>
-                              <v:oval id="Oval 135" o:spid="_x0000_s1096" style="position:absolute;left:537210;top:845820;width:228600;height:228600;visibility:visible;mso-wrap-style:square;v-text-anchor:middle" o:gfxdata="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" fillcolor="#4f81bd [3204]" strokecolor="#4579b8 [3044]">
+                              <v:oval id="Oval 135" o:spid="_x0000_s1109" style="position:absolute;left:537210;top:845820;width:228600;height:228600;visibility:visible;mso-wrap-style:square;v-text-anchor:middle" o:gfxdata="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" fillcolor="#4f81bd [3204]" strokecolor="#4579b8 [3044]">
                                 <v:fill color2="#a7bfde [1620]" rotate="t" type="gradient">
                                   <o:fill v:ext="view" type="gradientUnscaled"/>
                                 </v:fill>
                                 <v:shadow on="t" opacity="22937f" mv:blur="40000f" origin=",.5" offset="0,23000emu"/>
                               </v:oval>
-                              <v:rect id="Rectangle 136" o:spid="_x0000_s1097" style="position:absolute;left:378460;top:829945;width:152400;height:419100;rotation:4350777fd;visibility:visible;mso-wrap-style:square;v-text-anchor:middle" o:gfxdata="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" fillcolor="#4f81bd [3204]" strokecolor="#4579b8 [3044]">
+                              <v:rect id="Rectangle 136" o:spid="_x0000_s1110" style="position:absolute;left:378460;top:829945;width:152400;height:419100;rotation:4350777fd;visibility:visible;mso-wrap-style:square;v-text-anchor:middle" o:gfxdata="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" fillcolor="#4f81bd [3204]" strokecolor="#4579b8 [3044]">
                                 <v:fill color2="#a7bfde [1620]" rotate="t" type="gradient">
                                   <o:fill v:ext="view" type="gradientUnscaled"/>
                                 </v:fill>
                                 <v:shadow on="t" opacity="22937f" mv:blur="40000f" origin=",.5" offset="0,23000emu"/>
                               </v:rect>
-                              <v:rect id="Rectangle 137" o:spid="_x0000_s1098" style="position:absolute;left:140017;top:1094423;width:113665;height:119380;rotation:4350777fd;visibility:visible;mso-wrap-style:square;v-text-anchor:middle" o:gfxdata="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" fillcolor="#4f81bd [3204]" strokecolor="#4579b8 [3044]">
+                              <v:rect id="Rectangle 137" o:spid="_x0000_s1111" style="position:absolute;left:140017;top:1094423;width:113665;height:119380;rotation:4350777fd;visibility:visible;mso-wrap-style:square;v-text-anchor:middle" o:gfxdata="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" fillcolor="#4f81bd [3204]" strokecolor="#4579b8 [3044]">
                                 <v:fill color2="#a7bfde [1620]" rotate="t" type="gradient">
                                   <o:fill v:ext="view" type="gradientUnscaled"/>
                                 </v:fill>
                                 <v:shadow on="t" opacity="22937f" mv:blur="40000f" origin=",.5" offset="0,23000emu"/>
                               </v:rect>
-                              <v:rect id="Rectangle 138" o:spid="_x0000_s1099" style="position:absolute;left:119380;top:1066800;width:113665;height:45085;rotation:4350777fd;visibility:visible;mso-wrap-style:square;v-text-anchor:middle" o:gfxdata="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" fillcolor="#4f81bd [3204]" strokecolor="#4579b8 [3044]">
+                              <v:rect id="Rectangle 138" o:spid="_x0000_s1112" style="position:absolute;left:119380;top:1066800;width:113665;height:45085;rotation:4350777fd;visibility:visible;mso-wrap-style:square;v-text-anchor:middle" o:gfxdata="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" fillcolor="#4f81bd [3204]" strokecolor="#4579b8 [3044]">
                                 <v:fill color2="#a7bfde [1620]" rotate="t" type="gradient">
                                   <o:fill v:ext="view" type="gradientUnscaled"/>
                                 </v:fill>
                                 <v:shadow on="t" opacity="22937f" mv:blur="40000f" origin=",.5" offset="0,23000emu"/>
                               </v:rect>
-                              <v:rect id="Rectangle 139" o:spid="_x0000_s1100" style="position:absolute;left:85380;top:1198449;width:25431;height:102870;rotation:-4350777fd;flip:x;visibility:visible;mso-wrap-style:square;v-text-anchor:middle" o:gfxdata="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" fillcolor="#4f81bd [3204]" strokecolor="#4579b8 [3044]">
+                              <v:rect id="Rectangle 139" o:spid="_x0000_s1113" style="position:absolute;left:85380;top:1198449;width:25431;height:102870;rotation:-4350777fd;flip:x;visibility:visible;mso-wrap-style:square;v-text-anchor:middle" o:gfxdata="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" fillcolor="#4f81bd [3204]" strokecolor="#4579b8 [3044]">
                                 <v:fill color2="#a7bfde [1620]" rotate="t" type="gradient">
                                   <o:fill v:ext="view" type="gradientUnscaled"/>
                                 </v:fill>
@@ -5712,13 +7518,13 @@
                               </v:rect>
                             </v:group>
                           </v:group>
-                          <v:oval id="Oval 149" o:spid="_x0000_s1101" style="position:absolute;left:4914900;top:3886200;width:681355;height:643890;visibility:visible;mso-wrap-style:square;v-text-anchor:middle" o:gfxdata="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" fillcolor="#4f81bd [3204]" strokecolor="#4579b8 [3044]">
+                          <v:oval id="Oval 149" o:spid="_x0000_s1114" style="position:absolute;left:4914900;top:3886200;width:681355;height:643890;visibility:visible;mso-wrap-style:square;v-text-anchor:middle" o:gfxdata="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" fillcolor="#4f81bd [3204]" strokecolor="#4579b8 [3044]">
                             <v:fill color2="#a7bfde [1620]" rotate="t" type="gradient">
                               <o:fill v:ext="view" type="gradientUnscaled"/>
                             </v:fill>
                             <v:shadow on="t" opacity="22937f" mv:blur="40000f" origin=",.5" offset="0,23000emu"/>
                           </v:oval>
-                          <v:shape id="Text Box 150" o:spid="_x0000_s1102" type="#_x0000_t202" style="position:absolute;left:-342900;top:2400300;width:2171700;height:1028700;visibility:visible;mso-wrap-style:square;v-text-anchor:top" o:gfxdata="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" filled="f" stroked="f">
+                          <v:shape id="Text Box 150" o:spid="_x0000_s1115" type="#_x0000_t202" style="position:absolute;left:-342900;top:2400300;width:2171700;height:1028700;visibility:visible;mso-wrap-style:square;v-text-anchor:top" o:gfxdata="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" filled="f" stroked="f">
                             <v:textbox>
                               <w:txbxContent>
                                 <w:p>
@@ -5740,7 +7546,7 @@
                               </w:txbxContent>
                             </v:textbox>
                           </v:shape>
-                          <v:shape id="Text Box 151" o:spid="_x0000_s1103" type="#_x0000_t202" style="position:absolute;left:-1371600;top:3657600;width:2171700;height:1028700;visibility:visible;mso-wrap-style:square;v-text-anchor:top" o:gfxdata="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" filled="f" stroked="f">
+                          <v:shape id="Text Box 151" o:spid="_x0000_s1116" type="#_x0000_t202" style="position:absolute;left:-1371600;top:3657600;width:2171700;height:1028700;visibility:visible;mso-wrap-style:square;v-text-anchor:top" o:gfxdata="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" filled="f" stroked="f">
                             <v:textbox>
                               <w:txbxContent>
                                 <w:p>
@@ -5762,7 +7568,7 @@
                               </w:txbxContent>
                             </v:textbox>
                           </v:shape>
-                          <v:shape id="Text Box 152" o:spid="_x0000_s1104" type="#_x0000_t202" style="position:absolute;left:-914400;top:6858000;width:2171700;height:1028700;visibility:visible;mso-wrap-style:square;v-text-anchor:top" o:gfxdata="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" filled="f" stroked="f">
+                          <v:shape id="Text Box 152" o:spid="_x0000_s1117" type="#_x0000_t202" style="position:absolute;left:-914400;top:6858000;width:2171700;height:1028700;visibility:visible;mso-wrap-style:square;v-text-anchor:top" o:gfxdata="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" filled="f" stroked="f">
                             <v:textbox>
                               <w:txbxContent>
                                 <w:p>
@@ -5802,7 +7608,7 @@
                           </v:shape>
                         </v:group>
                       </v:group>
-                      <v:shape id="Text Box 153" o:spid="_x0000_s1105" type="#_x0000_t202" style="position:absolute;left:-457200;top:8115300;width:6057900;height:1485900;visibility:visible;mso-wrap-style:square;v-text-anchor:top" o:gfxdata="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" filled="f" stroked="f">
+                      <v:shape id="Text Box 153" o:spid="_x0000_s1118" type="#_x0000_t202" style="position:absolute;left:-457200;top:8115300;width:6057900;height:1485900;visibility:visible;mso-wrap-style:square;v-text-anchor:top" o:gfxdata="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" filled="f" stroked="f">
                         <v:textbox>
                           <w:txbxContent>
                             <w:p>
@@ -5869,13 +7675,13 @@
                         <v:h position="#1,#0" xrange="0,10800" yrange="0,21600"/>
                       </v:handles>
                     </v:shapetype>
-                    <v:shape id="Up Arrow 6" o:spid="_x0000_s1106" type="#_x0000_t68" style="position:absolute;left:2400300;top:5715000;width:457200;height:342900;visibility:visible;mso-wrap-style:square;v-text-anchor:middle" o:gfxdata="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" adj="10800" fillcolor="#f79646 [3209]" strokecolor="#f68c36 [3049]">
+                    <v:shape id="Up Arrow 6" o:spid="_x0000_s1119" type="#_x0000_t68" style="position:absolute;left:2400300;top:5715000;width:457200;height:342900;visibility:visible;mso-wrap-style:square;v-text-anchor:middle" o:gfxdata="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" adj="10800" fillcolor="#f79646 [3209]" strokecolor="#f68c36 [3049]">
                       <v:fill color2="#fbcaa2 [1625]" rotate="t" type="gradient">
                         <o:fill v:ext="view" type="gradientUnscaled"/>
                       </v:fill>
                       <v:shadow on="t" opacity="22937f" mv:blur="40000f" origin=",.5" offset="0,23000emu"/>
                     </v:shape>
-                    <v:shape id="Up Arrow 8" o:spid="_x0000_s1107" type="#_x0000_t68" style="position:absolute;left:2400300;top:5257800;width:457200;height:342900;rotation:180;visibility:visible;mso-wrap-style:square;v-text-anchor:middle" o:gfxdata="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" adj="10800" fillcolor="#f79646 [3209]" strokecolor="#f68c36 [3049]">
+                    <v:shape id="Up Arrow 8" o:spid="_x0000_s1120" type="#_x0000_t68" style="position:absolute;left:2400300;top:5257800;width:457200;height:342900;rotation:180;visibility:visible;mso-wrap-style:square;v-text-anchor:middle" o:gfxdata="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" adj="10800" fillcolor="#f79646 [3209]" strokecolor="#f68c36 [3049]">
                       <v:fill color2="#fbcaa2 [1625]" rotate="t" type="gradient">
                         <o:fill v:ext="view" type="gradientUnscaled"/>
                       </v:fill>
@@ -7736,4 +9542,16 @@
   </a:objectDefaults>
   <a:extraClrSchemeLst/>
 </a:theme>
+</file>
+
+<file path=customXml/item1.xml><?xml version="1.0" encoding="utf-8"?>
+<b:Sources xmlns:b="http://schemas.openxmlformats.org/officeDocument/2006/bibliography" xmlns="http://schemas.openxmlformats.org/officeDocument/2006/bibliography" SelectedStyle="/APA.XSL" StyleName="APA"/>
+</file>
+
+<file path=customXml/itemProps1.xml><?xml version="1.0" encoding="utf-8"?>
+<ds:datastoreItem xmlns:ds="http://schemas.openxmlformats.org/officeDocument/2006/customXml" ds:itemID="{796B72FA-4200-0B45-BE8A-559EC245DEA4}">
+  <ds:schemaRefs>
+    <ds:schemaRef ds:uri="http://schemas.openxmlformats.org/officeDocument/2006/bibliography"/>
+  </ds:schemaRefs>
+</ds:datastoreItem>
 </file>
</xml_diff>